<commit_message>
UI storyboard + game plot graph
</commit_message>
<xml_diff>
--- a/Documentation/GameDesignDocument.docx
+++ b/Documentation/GameDesignDocument.docx
@@ -1,6 +1,6 @@
 
 <file path=word/document.xml><?xml version="1.0" encoding="utf-8"?>
-<w:document xmlns:wpc="http://schemas.microsoft.com/office/word/2010/wordprocessingCanvas" xmlns:mo="http://schemas.microsoft.com/office/mac/office/2008/main" xmlns:mc="http://schemas.openxmlformats.org/markup-compatibility/2006" xmlns:mv="urn:schemas-microsoft-com:mac:vml" xmlns:o="urn:schemas-microsoft-com:office:office" xmlns:r="http://schemas.openxmlformats.org/officeDocument/2006/relationships" xmlns:m="http://schemas.openxmlformats.org/officeDocument/2006/math" xmlns:v="urn:schemas-microsoft-com:vml" xmlns:wp14="http://schemas.microsoft.com/office/word/2010/wordprocessingDrawing" xmlns:wp="http://schemas.openxmlformats.org/drawingml/2006/wordprocessingDrawing" xmlns:w10="urn:schemas-microsoft-com:office:word" xmlns:w="http://schemas.openxmlformats.org/wordprocessingml/2006/main" xmlns:w14="http://schemas.microsoft.com/office/word/2010/wordml" xmlns:w15="http://schemas.microsoft.com/office/word/2012/wordml" xmlns:wpg="http://schemas.microsoft.com/office/word/2010/wordprocessingGroup" xmlns:wpi="http://schemas.microsoft.com/office/word/2010/wordprocessingInk" xmlns:wne="http://schemas.microsoft.com/office/word/2006/wordml" xmlns:wps="http://schemas.microsoft.com/office/word/2010/wordprocessingShape" mc:Ignorable="w14 w15 wp14">
+<w:document xmlns:wpc="http://schemas.microsoft.com/office/word/2010/wordprocessingCanvas" xmlns:cx="http://schemas.microsoft.com/office/drawing/2014/chartex" xmlns:mc="http://schemas.openxmlformats.org/markup-compatibility/2006" xmlns:o="urn:schemas-microsoft-com:office:office" xmlns:r="http://schemas.openxmlformats.org/officeDocument/2006/relationships" xmlns:m="http://schemas.openxmlformats.org/officeDocument/2006/math" xmlns:v="urn:schemas-microsoft-com:vml" xmlns:wp14="http://schemas.microsoft.com/office/word/2010/wordprocessingDrawing" xmlns:wp="http://schemas.openxmlformats.org/drawingml/2006/wordprocessingDrawing" xmlns:w10="urn:schemas-microsoft-com:office:word" xmlns:w="http://schemas.openxmlformats.org/wordprocessingml/2006/main" xmlns:w14="http://schemas.microsoft.com/office/word/2010/wordml" xmlns:w15="http://schemas.microsoft.com/office/word/2012/wordml" xmlns:w16se="http://schemas.microsoft.com/office/word/2015/wordml/symex" xmlns:wpg="http://schemas.microsoft.com/office/word/2010/wordprocessingGroup" xmlns:wpi="http://schemas.microsoft.com/office/word/2010/wordprocessingInk" xmlns:wne="http://schemas.microsoft.com/office/word/2006/wordml" xmlns:wps="http://schemas.microsoft.com/office/word/2010/wordprocessingShape" mc:Ignorable="w14 w15 w16se wp14">
   <w:background w:color="FFFFFF"/>
   <w:body>
     <w:p>
@@ -1189,12 +1189,6 @@
     <w:p>
       <w:pPr>
         <w:ind w:left="2160"/>
-        <w:rPr>
-          <w:rFonts w:ascii="Trebuchet MS" w:eastAsia="Trebuchet MS" w:hAnsi="Trebuchet MS" w:cs="Trebuchet MS"/>
-          <w:color w:val="666666"/>
-          <w:sz w:val="26"/>
-          <w:szCs w:val="26"/>
-        </w:rPr>
       </w:pPr>
       <w:proofErr w:type="spellStart"/>
       <w:r>
@@ -1214,68 +1208,16 @@
           <w:sz w:val="26"/>
           <w:szCs w:val="26"/>
         </w:rPr>
-        <w:t xml:space="preserve"> is equipped with a blaster gun which </w:t>
-      </w:r>
-      <w:r>
-        <w:rPr>
-          <w:rFonts w:ascii="Trebuchet MS" w:eastAsia="Trebuchet MS" w:hAnsi="Trebuchet MS" w:cs="Trebuchet MS"/>
-          <w:color w:val="666666"/>
-          <w:sz w:val="26"/>
-          <w:szCs w:val="26"/>
-        </w:rPr>
-        <w:t>is</w:t>
-      </w:r>
-      <w:r>
-        <w:rPr>
-          <w:rFonts w:ascii="Trebuchet MS" w:eastAsia="Trebuchet MS" w:hAnsi="Trebuchet MS" w:cs="Trebuchet MS"/>
-          <w:color w:val="666666"/>
-          <w:sz w:val="26"/>
-          <w:szCs w:val="26"/>
-        </w:rPr>
-        <w:t xml:space="preserve"> his only mode of defence against enemies. </w:t>
-      </w:r>
-      <w:r>
-        <w:rPr>
-          <w:rFonts w:ascii="Trebuchet MS" w:eastAsia="Trebuchet MS" w:hAnsi="Trebuchet MS" w:cs="Trebuchet MS"/>
-          <w:color w:val="666666"/>
-          <w:sz w:val="26"/>
-          <w:szCs w:val="26"/>
-        </w:rPr>
-        <w:t>His ammunition is unlimited.</w:t>
-      </w:r>
-    </w:p>
-    <w:p>
-      <w:pPr>
-        <w:ind w:left="2160"/>
-      </w:pPr>
-      <w:proofErr w:type="spellStart"/>
-      <w:r>
-        <w:rPr>
-          <w:rFonts w:ascii="Trebuchet MS" w:eastAsia="Trebuchet MS" w:hAnsi="Trebuchet MS" w:cs="Trebuchet MS"/>
-          <w:color w:val="666666"/>
-          <w:sz w:val="26"/>
-          <w:szCs w:val="26"/>
-        </w:rPr>
-        <w:t>Defeting</w:t>
-      </w:r>
-      <w:proofErr w:type="spellEnd"/>
-      <w:r>
-        <w:rPr>
-          <w:rFonts w:ascii="Trebuchet MS" w:eastAsia="Trebuchet MS" w:hAnsi="Trebuchet MS" w:cs="Trebuchet MS"/>
-          <w:color w:val="666666"/>
-          <w:sz w:val="26"/>
-          <w:szCs w:val="26"/>
-        </w:rPr>
-        <w:t xml:space="preserve"> enemies is rewarded with </w:t>
-      </w:r>
-      <w:r>
-        <w:rPr>
-          <w:rFonts w:ascii="Trebuchet MS" w:eastAsia="Trebuchet MS" w:hAnsi="Trebuchet MS" w:cs="Trebuchet MS"/>
-          <w:color w:val="666666"/>
-          <w:sz w:val="26"/>
-          <w:szCs w:val="26"/>
-        </w:rPr>
-        <w:t xml:space="preserve">orbs (a currency) and is essential to advance levels. </w:t>
+        <w:t xml:space="preserve"> is equipped with a blaster gun which will be his only mode of defence against enemies. </w:t>
+      </w:r>
+      <w:r>
+        <w:rPr>
+          <w:rFonts w:ascii="Trebuchet MS" w:eastAsia="Trebuchet MS" w:hAnsi="Trebuchet MS" w:cs="Trebuchet MS"/>
+          <w:color w:val="666666"/>
+          <w:sz w:val="26"/>
+          <w:szCs w:val="26"/>
+        </w:rPr>
+        <w:t xml:space="preserve">His ammunition is unlimited. </w:t>
       </w:r>
     </w:p>
     <w:p>
@@ -1413,7 +1355,7 @@
           <w:color w:val="000000"/>
         </w:rPr>
         <w:tab/>
-        <w:t>- Grapple Hook</w:t>
+        <w:t>- &lt;Core Gameplay Mechanic #3&gt;</w:t>
       </w:r>
     </w:p>
     <w:p>
@@ -1530,25 +1472,7 @@
           <w:color w:val="000000"/>
         </w:rPr>
         <w:tab/>
-        <w:t>-</w:t>
-      </w:r>
-      <w:r>
-        <w:rPr>
-          <w:color w:val="000000"/>
-        </w:rPr>
-        <w:t xml:space="preserve"> Player</w:t>
-      </w:r>
-      <w:r>
-        <w:rPr>
-          <w:color w:val="000000"/>
-        </w:rPr>
-        <w:t xml:space="preserve"> </w:t>
-      </w:r>
-      <w:r>
-        <w:rPr>
-          <w:color w:val="000000"/>
-        </w:rPr>
-        <w:t>Upgrade System</w:t>
+        <w:t>- &lt;Core Gameplay Mechanic #4&gt;</w:t>
       </w:r>
     </w:p>
     <w:p>
@@ -1573,161 +1497,36 @@
       </w:r>
     </w:p>
     <w:p>
-      <w:pPr>
-        <w:ind w:left="2160"/>
-      </w:pPr>
-      <w:r>
-        <w:rPr>
-          <w:rFonts w:ascii="Trebuchet MS" w:eastAsia="Trebuchet MS" w:hAnsi="Trebuchet MS" w:cs="Trebuchet MS"/>
-          <w:color w:val="666666"/>
-          <w:sz w:val="26"/>
-          <w:szCs w:val="26"/>
-        </w:rPr>
-        <w:t xml:space="preserve">At any time during the game </w:t>
-      </w:r>
-      <w:proofErr w:type="spellStart"/>
-      <w:r>
-        <w:rPr>
-          <w:rFonts w:ascii="Trebuchet MS" w:eastAsia="Trebuchet MS" w:hAnsi="Trebuchet MS" w:cs="Trebuchet MS"/>
-          <w:color w:val="666666"/>
-          <w:sz w:val="26"/>
-          <w:szCs w:val="26"/>
-        </w:rPr>
-        <w:t>Talos</w:t>
-      </w:r>
-      <w:proofErr w:type="spellEnd"/>
-      <w:r>
-        <w:rPr>
-          <w:rFonts w:ascii="Trebuchet MS" w:eastAsia="Trebuchet MS" w:hAnsi="Trebuchet MS" w:cs="Trebuchet MS"/>
-          <w:color w:val="666666"/>
-          <w:sz w:val="26"/>
-          <w:szCs w:val="26"/>
-        </w:rPr>
-        <w:t xml:space="preserve"> can hop on board his ship and shop for upgrades. Upgrades include larger bullets, explosive bullets, rage mode (damage </w:t>
-      </w:r>
-      <w:proofErr w:type="spellStart"/>
-      <w:r>
-        <w:rPr>
-          <w:rFonts w:ascii="Trebuchet MS" w:eastAsia="Trebuchet MS" w:hAnsi="Trebuchet MS" w:cs="Trebuchet MS"/>
-          <w:color w:val="666666"/>
-          <w:sz w:val="26"/>
-          <w:szCs w:val="26"/>
-        </w:rPr>
-        <w:t>mulitplier</w:t>
-      </w:r>
-      <w:proofErr w:type="spellEnd"/>
-      <w:r>
-        <w:rPr>
-          <w:rFonts w:ascii="Trebuchet MS" w:eastAsia="Trebuchet MS" w:hAnsi="Trebuchet MS" w:cs="Trebuchet MS"/>
-          <w:color w:val="666666"/>
-          <w:sz w:val="26"/>
-          <w:szCs w:val="26"/>
-        </w:rPr>
-        <w:t xml:space="preserve">), a force </w:t>
-      </w:r>
-      <w:r>
-        <w:rPr>
-          <w:rFonts w:ascii="Trebuchet MS" w:eastAsia="Trebuchet MS" w:hAnsi="Trebuchet MS" w:cs="Trebuchet MS"/>
-          <w:color w:val="666666"/>
-          <w:sz w:val="26"/>
-          <w:szCs w:val="26"/>
-        </w:rPr>
-        <w:lastRenderedPageBreak/>
-        <w:t>field</w:t>
-      </w:r>
-      <w:r>
-        <w:rPr>
-          <w:rFonts w:ascii="Trebuchet MS" w:eastAsia="Trebuchet MS" w:hAnsi="Trebuchet MS" w:cs="Trebuchet MS"/>
-          <w:color w:val="666666"/>
-          <w:sz w:val="26"/>
-          <w:szCs w:val="26"/>
-        </w:rPr>
-        <w:t xml:space="preserve"> shield</w:t>
-      </w:r>
-      <w:r>
-        <w:rPr>
-          <w:rFonts w:ascii="Trebuchet MS" w:eastAsia="Trebuchet MS" w:hAnsi="Trebuchet MS" w:cs="Trebuchet MS"/>
-          <w:color w:val="666666"/>
-          <w:sz w:val="26"/>
-          <w:szCs w:val="26"/>
-        </w:rPr>
-        <w:t xml:space="preserve">, </w:t>
-      </w:r>
-      <w:r>
-        <w:rPr>
-          <w:rFonts w:ascii="Trebuchet MS" w:eastAsia="Trebuchet MS" w:hAnsi="Trebuchet MS" w:cs="Trebuchet MS"/>
-          <w:color w:val="666666"/>
-          <w:sz w:val="26"/>
-          <w:szCs w:val="26"/>
-        </w:rPr>
-        <w:t>health packs,</w:t>
-      </w:r>
-      <w:r>
-        <w:rPr>
-          <w:rFonts w:ascii="Trebuchet MS" w:eastAsia="Trebuchet MS" w:hAnsi="Trebuchet MS" w:cs="Trebuchet MS"/>
-          <w:color w:val="666666"/>
-          <w:sz w:val="26"/>
-          <w:szCs w:val="26"/>
-        </w:rPr>
-        <w:t xml:space="preserve"> </w:t>
-      </w:r>
-      <w:proofErr w:type="spellStart"/>
-      <w:r>
-        <w:rPr>
-          <w:rFonts w:ascii="Trebuchet MS" w:eastAsia="Trebuchet MS" w:hAnsi="Trebuchet MS" w:cs="Trebuchet MS"/>
-          <w:color w:val="666666"/>
-          <w:sz w:val="26"/>
-          <w:szCs w:val="26"/>
-        </w:rPr>
-        <w:t>increaded</w:t>
-      </w:r>
-      <w:proofErr w:type="spellEnd"/>
-      <w:r>
-        <w:rPr>
-          <w:rFonts w:ascii="Trebuchet MS" w:eastAsia="Trebuchet MS" w:hAnsi="Trebuchet MS" w:cs="Trebuchet MS"/>
-          <w:color w:val="666666"/>
-          <w:sz w:val="26"/>
-          <w:szCs w:val="26"/>
-        </w:rPr>
-        <w:t xml:space="preserve"> max health</w:t>
-      </w:r>
-      <w:r>
-        <w:rPr>
-          <w:rFonts w:ascii="Trebuchet MS" w:eastAsia="Trebuchet MS" w:hAnsi="Trebuchet MS" w:cs="Trebuchet MS"/>
-          <w:color w:val="666666"/>
-          <w:sz w:val="26"/>
-          <w:szCs w:val="26"/>
-        </w:rPr>
-        <w:t>,</w:t>
-      </w:r>
-      <w:r>
-        <w:rPr>
-          <w:rFonts w:ascii="Trebuchet MS" w:eastAsia="Trebuchet MS" w:hAnsi="Trebuchet MS" w:cs="Trebuchet MS"/>
-          <w:color w:val="666666"/>
-          <w:sz w:val="26"/>
-          <w:szCs w:val="26"/>
-        </w:rPr>
-        <w:t xml:space="preserve"> increased jumping, breadcrumbs and a longer grapple.</w:t>
-      </w:r>
-      <w:r>
-        <w:rPr>
-          <w:rFonts w:ascii="Trebuchet MS" w:eastAsia="Trebuchet MS" w:hAnsi="Trebuchet MS" w:cs="Trebuchet MS"/>
-          <w:color w:val="666666"/>
-          <w:sz w:val="26"/>
-          <w:szCs w:val="26"/>
-        </w:rPr>
-        <w:t xml:space="preserve"> </w:t>
-      </w:r>
-    </w:p>
-    <w:p>
-      <w:pPr>
-        <w:rPr>
-          <w:rFonts w:ascii="Trebuchet MS" w:eastAsia="Trebuchet MS" w:hAnsi="Trebuchet MS" w:cs="Trebuchet MS"/>
-          <w:color w:val="666666"/>
-          <w:sz w:val="26"/>
-          <w:szCs w:val="26"/>
-        </w:rPr>
-      </w:pPr>
+      <w:r>
+        <w:rPr>
+          <w:rFonts w:ascii="Trebuchet MS" w:eastAsia="Trebuchet MS" w:hAnsi="Trebuchet MS" w:cs="Trebuchet MS"/>
+          <w:color w:val="666666"/>
+          <w:sz w:val="26"/>
+          <w:szCs w:val="26"/>
+        </w:rPr>
+        <w:tab/>
+      </w:r>
+      <w:r>
+        <w:rPr>
+          <w:rFonts w:ascii="Trebuchet MS" w:eastAsia="Trebuchet MS" w:hAnsi="Trebuchet MS" w:cs="Trebuchet MS"/>
+          <w:color w:val="666666"/>
+          <w:sz w:val="26"/>
+          <w:szCs w:val="26"/>
+        </w:rPr>
+        <w:tab/>
+      </w:r>
+      <w:r>
+        <w:rPr>
+          <w:rFonts w:ascii="Trebuchet MS" w:eastAsia="Trebuchet MS" w:hAnsi="Trebuchet MS" w:cs="Trebuchet MS"/>
+          <w:color w:val="666666"/>
+          <w:sz w:val="26"/>
+          <w:szCs w:val="26"/>
+        </w:rPr>
+        <w:tab/>
+        <w:t>/Describe in 2 Paragraphs or less/</w:t>
+      </w:r>
+    </w:p>
+    <w:p>
       <w:r>
         <w:rPr>
           <w:rFonts w:ascii="Trebuchet MS" w:eastAsia="Trebuchet MS" w:hAnsi="Trebuchet MS" w:cs="Trebuchet MS"/>
@@ -1749,19 +1548,36 @@
       </w:r>
     </w:p>
     <w:p>
-      <w:pPr>
-        <w:ind w:left="2160"/>
-      </w:pPr>
-      <w:r>
-        <w:rPr>
-          <w:rFonts w:ascii="Trebuchet MS" w:eastAsia="Trebuchet MS" w:hAnsi="Trebuchet MS" w:cs="Trebuchet MS"/>
-          <w:color w:val="666666"/>
-          <w:sz w:val="26"/>
-          <w:szCs w:val="26"/>
-        </w:rPr>
-        <w:t xml:space="preserve">Once bought, upgrades can be deployed at any moment in the game and have a defined lifespan. Each upgrade’s price will be scaled according to how effective it is. </w:t>
-      </w:r>
-    </w:p>
+      <w:r>
+        <w:rPr>
+          <w:rFonts w:ascii="Trebuchet MS" w:eastAsia="Trebuchet MS" w:hAnsi="Trebuchet MS" w:cs="Trebuchet MS"/>
+          <w:color w:val="666666"/>
+          <w:sz w:val="26"/>
+          <w:szCs w:val="26"/>
+        </w:rPr>
+        <w:tab/>
+      </w:r>
+      <w:r>
+        <w:rPr>
+          <w:rFonts w:ascii="Trebuchet MS" w:eastAsia="Trebuchet MS" w:hAnsi="Trebuchet MS" w:cs="Trebuchet MS"/>
+          <w:color w:val="666666"/>
+          <w:sz w:val="26"/>
+          <w:szCs w:val="26"/>
+        </w:rPr>
+        <w:tab/>
+      </w:r>
+      <w:r>
+        <w:rPr>
+          <w:rFonts w:ascii="Trebuchet MS" w:eastAsia="Trebuchet MS" w:hAnsi="Trebuchet MS" w:cs="Trebuchet MS"/>
+          <w:color w:val="666666"/>
+          <w:sz w:val="26"/>
+          <w:szCs w:val="26"/>
+        </w:rPr>
+        <w:tab/>
+        <w:t>/Describe in 2 Paragraphs or less/</w:t>
+      </w:r>
+    </w:p>
+    <w:p/>
     <w:p>
       <w:pPr>
         <w:pStyle w:val="Heading1"/>
@@ -2131,7 +1947,7 @@
           <w:lang w:val="en-US" w:eastAsia="en-US"/>
         </w:rPr>
         <w:drawing>
-          <wp:inline distT="0" distB="0" distL="0" distR="0" wp14:anchorId="2F942B5B" wp14:editId="6250178D">
+          <wp:inline distT="0" distB="0" distL="0" distR="0" wp14:anchorId="3D6CEEAD" wp14:editId="170D3DAA">
             <wp:extent cx="4603509" cy="7572375"/>
             <wp:effectExtent l="0" t="0" r="6985" b="0"/>
             <wp:docPr id="1" name="Picture 1"/>
@@ -2185,7 +2001,7 @@
           <w:lang w:val="en-US" w:eastAsia="en-US"/>
         </w:rPr>
         <w:drawing>
-          <wp:inline distT="0" distB="0" distL="0" distR="0" wp14:anchorId="35A45FBA" wp14:editId="7DF944CC">
+          <wp:inline distT="0" distB="0" distL="0" distR="0" wp14:anchorId="0FD1C3E6" wp14:editId="7D550F84">
             <wp:extent cx="4867275" cy="3686175"/>
             <wp:effectExtent l="0" t="0" r="9525" b="9525"/>
             <wp:docPr id="2" name="Picture 2"/>
@@ -2255,7 +2071,7 @@
           <w:lang w:val="en-US" w:eastAsia="en-US"/>
         </w:rPr>
         <w:drawing>
-          <wp:inline distT="0" distB="0" distL="0" distR="0" wp14:anchorId="5ED14B55" wp14:editId="1E43D439">
+          <wp:inline distT="0" distB="0" distL="0" distR="0" wp14:anchorId="3130716E" wp14:editId="00C78592">
             <wp:extent cx="4724400" cy="3600450"/>
             <wp:effectExtent l="0" t="0" r="0" b="0"/>
             <wp:docPr id="3" name="Picture 3"/>
@@ -2308,46 +2124,38 @@
     </w:p>
     <w:p/>
     <w:p>
+      <w:pPr>
+        <w:jc w:val="center"/>
+      </w:pPr>
       <w:r>
         <w:rPr>
           <w:noProof/>
           <w:lang w:val="en-US" w:eastAsia="en-US"/>
         </w:rPr>
-        <w:drawing>
-          <wp:inline distT="0" distB="0" distL="0" distR="0" wp14:anchorId="2B31481B" wp14:editId="1CA7EC88">
-            <wp:extent cx="4459442" cy="7429500"/>
-            <wp:effectExtent l="0" t="0" r="0" b="0"/>
-            <wp:docPr id="4" name="Picture 4"/>
-            <wp:cNvGraphicFramePr>
-              <a:graphicFrameLocks xmlns:a="http://schemas.openxmlformats.org/drawingml/2006/main" noChangeAspect="1"/>
-            </wp:cNvGraphicFramePr>
-            <a:graphic xmlns:a="http://schemas.openxmlformats.org/drawingml/2006/main">
-              <a:graphicData uri="http://schemas.openxmlformats.org/drawingml/2006/picture">
-                <pic:pic xmlns:pic="http://schemas.openxmlformats.org/drawingml/2006/picture">
-                  <pic:nvPicPr>
-                    <pic:cNvPr id="1" name=""/>
-                    <pic:cNvPicPr/>
-                  </pic:nvPicPr>
-                  <pic:blipFill>
-                    <a:blip r:embed="rId10"/>
-                    <a:stretch>
-                      <a:fillRect/>
-                    </a:stretch>
-                  </pic:blipFill>
-                  <pic:spPr>
-                    <a:xfrm>
-                      <a:off x="0" y="0"/>
-                      <a:ext cx="4464398" cy="7437756"/>
-                    </a:xfrm>
-                    <a:prstGeom prst="rect">
-                      <a:avLst/>
-                    </a:prstGeom>
-                  </pic:spPr>
-                </pic:pic>
-              </a:graphicData>
-            </a:graphic>
-          </wp:inline>
-        </w:drawing>
+        <w:pict>
+          <v:shapetype id="_x0000_t75" coordsize="21600,21600" o:spt="75" o:preferrelative="t" path="m@4@5l@4@11@9@11@9@5xe" filled="f" stroked="f">
+            <v:stroke joinstyle="miter"/>
+            <v:formulas>
+              <v:f eqn="if lineDrawn pixelLineWidth 0"/>
+              <v:f eqn="sum @0 1 0"/>
+              <v:f eqn="sum 0 0 @1"/>
+              <v:f eqn="prod @2 1 2"/>
+              <v:f eqn="prod @3 21600 pixelWidth"/>
+              <v:f eqn="prod @3 21600 pixelHeight"/>
+              <v:f eqn="sum @0 0 1"/>
+              <v:f eqn="prod @6 1 2"/>
+              <v:f eqn="prod @7 21600 pixelWidth"/>
+              <v:f eqn="sum @8 21600 0"/>
+              <v:f eqn="prod @7 21600 pixelHeight"/>
+              <v:f eqn="sum @10 21600 0"/>
+            </v:formulas>
+            <v:path o:extrusionok="f" gradientshapeok="t" o:connecttype="rect"/>
+            <o:lock v:ext="edit" aspectratio="t"/>
+          </v:shapetype>
+          <v:shape id="_x0000_i1025" type="#_x0000_t75" style="width:366pt;height:535.5pt">
+            <v:imagedata r:id="rId10" o:title="Plot Graph"/>
+          </v:shape>
+        </w:pict>
       </w:r>
       <w:r>
         <w:br w:type="page"/>
@@ -2370,7 +2178,7 @@
           <w:lang w:val="en-US" w:eastAsia="en-US"/>
         </w:rPr>
         <w:drawing>
-          <wp:inline distT="0" distB="0" distL="0" distR="0" wp14:anchorId="7129E423" wp14:editId="6F21FE89">
+          <wp:inline distT="0" distB="0" distL="0" distR="0" wp14:anchorId="0856F6AA" wp14:editId="242A68B6">
             <wp:extent cx="4714875" cy="3552825"/>
             <wp:effectExtent l="0" t="0" r="9525" b="9525"/>
             <wp:docPr id="5" name="Picture 5"/>
@@ -3016,6 +2824,76 @@
       <w:r>
         <w:br w:type="page"/>
       </w:r>
+    </w:p>
+    <w:p>
+      <w:pPr>
+        <w:pStyle w:val="Heading2"/>
+        <w:contextualSpacing w:val="0"/>
+      </w:pPr>
+      <w:r>
+        <w:lastRenderedPageBreak/>
+        <w:t>UI Storyboards</w:t>
+      </w:r>
+    </w:p>
+    <w:p/>
+    <w:p>
+      <w:r>
+        <w:rPr>
+          <w:noProof/>
+        </w:rPr>
+      </w:r>
+      <w:r>
+        <w:rPr>
+          <w:noProof/>
+          <w:lang w:val="en-US" w:eastAsia="en-US"/>
+        </w:rPr>
+        <w:pict>
+          <v:shape id="_x0000_s1026" type="#_x0000_t75" style="width:299.25pt;height:188.25pt;mso-left-percent:-10001;mso-top-percent:-10001;mso-position-horizontal:absolute;mso-position-horizontal-relative:char;mso-position-vertical:absolute;mso-position-vertical-relative:line;mso-left-percent:-10001;mso-top-percent:-10001">
+            <v:imagedata r:id="rId12" o:title="new doc 1_1"/>
+            <w10:wrap type="none"/>
+            <w10:anchorlock/>
+          </v:shape>
+        </w:pict>
+      </w:r>
+      <w:r>
+        <w:rPr>
+          <w:noProof/>
+        </w:rPr>
+      </w:r>
+      <w:r>
+        <w:rPr>
+          <w:noProof/>
+          <w:lang w:val="en-US" w:eastAsia="en-US"/>
+        </w:rPr>
+        <w:pict>
+          <v:shape id="_x0000_s1027" type="#_x0000_t75" style="width:308.25pt;height:208.5pt;mso-left-percent:-10001;mso-top-percent:-10001;mso-position-horizontal:absolute;mso-position-horizontal-relative:char;mso-position-vertical:absolute;mso-position-vertical-relative:line;mso-left-percent:-10001;mso-top-percent:-10001">
+            <v:imagedata r:id="rId13" o:title="new doc 1_2"/>
+            <w10:wrap type="none"/>
+            <w10:anchorlock/>
+          </v:shape>
+        </w:pict>
+      </w:r>
+      <w:r>
+        <w:rPr>
+          <w:noProof/>
+        </w:rPr>
+      </w:r>
+      <w:r>
+        <w:rPr>
+          <w:noProof/>
+          <w:lang w:val="en-US" w:eastAsia="en-US"/>
+        </w:rPr>
+        <w:pict>
+          <v:shape id="_x0000_s1028" type="#_x0000_t75" style="width:309pt;height:198pt;mso-left-percent:-10001;mso-top-percent:-10001;mso-position-horizontal:absolute;mso-position-horizontal-relative:char;mso-position-vertical:absolute;mso-position-vertical-relative:line;mso-left-percent:-10001;mso-top-percent:-10001">
+            <v:imagedata r:id="rId14" o:title="new doc 1_3"/>
+            <w10:wrap type="none"/>
+            <w10:anchorlock/>
+          </v:shape>
+        </w:pict>
+      </w:r>
+      <w:r>
+        <w:br w:type="page"/>
+      </w:r>
       <w:bookmarkStart w:id="27" w:name="_GoBack"/>
       <w:bookmarkEnd w:id="27"/>
     </w:p>
@@ -3026,7 +2904,7 @@
       </w:pPr>
       <w:r>
         <w:lastRenderedPageBreak/>
-        <w:t>UI Storyboards</w:t>
+        <w:t>Tags and dialogue</w:t>
       </w:r>
     </w:p>
     <w:p/>
@@ -3037,167 +2915,10 @@
           <w:lang w:val="en-US" w:eastAsia="en-US"/>
         </w:rPr>
         <w:drawing>
-          <wp:inline distT="0" distB="0" distL="0" distR="0" wp14:anchorId="062EB64C" wp14:editId="49144412">
-            <wp:extent cx="4781550" cy="3686175"/>
-            <wp:effectExtent l="0" t="0" r="0" b="9525"/>
-            <wp:docPr id="6" name="Picture 6"/>
-            <wp:cNvGraphicFramePr>
-              <a:graphicFrameLocks xmlns:a="http://schemas.openxmlformats.org/drawingml/2006/main" noChangeAspect="1"/>
-            </wp:cNvGraphicFramePr>
-            <a:graphic xmlns:a="http://schemas.openxmlformats.org/drawingml/2006/main">
-              <a:graphicData uri="http://schemas.openxmlformats.org/drawingml/2006/picture">
-                <pic:pic xmlns:pic="http://schemas.openxmlformats.org/drawingml/2006/picture">
-                  <pic:nvPicPr>
-                    <pic:cNvPr id="1" name=""/>
-                    <pic:cNvPicPr/>
-                  </pic:nvPicPr>
-                  <pic:blipFill>
-                    <a:blip r:embed="rId12"/>
-                    <a:stretch>
-                      <a:fillRect/>
-                    </a:stretch>
-                  </pic:blipFill>
-                  <pic:spPr>
-                    <a:xfrm>
-                      <a:off x="0" y="0"/>
-                      <a:ext cx="4781550" cy="3686175"/>
-                    </a:xfrm>
-                    <a:prstGeom prst="rect">
-                      <a:avLst/>
-                    </a:prstGeom>
-                  </pic:spPr>
-                </pic:pic>
-              </a:graphicData>
-            </a:graphic>
-          </wp:inline>
-        </w:drawing>
-      </w:r>
-      <w:r>
-        <w:br w:type="page"/>
-      </w:r>
-    </w:p>
-    <w:p>
-      <w:pPr>
-        <w:pStyle w:val="Heading2"/>
-        <w:contextualSpacing w:val="0"/>
-      </w:pPr>
-      <w:r>
-        <w:lastRenderedPageBreak/>
-        <w:t>Tags and dialogue</w:t>
-      </w:r>
-    </w:p>
-    <w:p/>
-    <w:p>
-      <w:r>
-        <w:rPr>
-          <w:noProof/>
-          <w:lang w:val="en-US" w:eastAsia="en-US"/>
-        </w:rPr>
-        <w:drawing>
-          <wp:inline distT="0" distB="0" distL="0" distR="0" wp14:anchorId="298444CD" wp14:editId="52503347">
+          <wp:inline distT="0" distB="0" distL="0" distR="0" wp14:anchorId="5218D905" wp14:editId="7310254F">
             <wp:extent cx="4657725" cy="3552825"/>
             <wp:effectExtent l="0" t="0" r="9525" b="9525"/>
             <wp:docPr id="7" name="Picture 7"/>
-            <wp:cNvGraphicFramePr>
-              <a:graphicFrameLocks xmlns:a="http://schemas.openxmlformats.org/drawingml/2006/main" noChangeAspect="1"/>
-            </wp:cNvGraphicFramePr>
-            <a:graphic xmlns:a="http://schemas.openxmlformats.org/drawingml/2006/main">
-              <a:graphicData uri="http://schemas.openxmlformats.org/drawingml/2006/picture">
-                <pic:pic xmlns:pic="http://schemas.openxmlformats.org/drawingml/2006/picture">
-                  <pic:nvPicPr>
-                    <pic:cNvPr id="1" name=""/>
-                    <pic:cNvPicPr/>
-                  </pic:nvPicPr>
-                  <pic:blipFill>
-                    <a:blip r:embed="rId13"/>
-                    <a:stretch>
-                      <a:fillRect/>
-                    </a:stretch>
-                  </pic:blipFill>
-                  <pic:spPr>
-                    <a:xfrm>
-                      <a:off x="0" y="0"/>
-                      <a:ext cx="4657725" cy="3552825"/>
-                    </a:xfrm>
-                    <a:prstGeom prst="rect">
-                      <a:avLst/>
-                    </a:prstGeom>
-                  </pic:spPr>
-                </pic:pic>
-              </a:graphicData>
-            </a:graphic>
-          </wp:inline>
-        </w:drawing>
-      </w:r>
-      <w:r>
-        <w:br w:type="page"/>
-      </w:r>
-    </w:p>
-    <w:p>
-      <w:pPr>
-        <w:pStyle w:val="Heading2"/>
-        <w:contextualSpacing w:val="0"/>
-      </w:pPr>
-      <w:r>
-        <w:lastRenderedPageBreak/>
-        <w:t>Technology Plan</w:t>
-      </w:r>
-    </w:p>
-    <w:p/>
-    <w:p>
-      <w:r>
-        <w:rPr>
-          <w:noProof/>
-          <w:lang w:val="en-US" w:eastAsia="en-US"/>
-        </w:rPr>
-        <w:drawing>
-          <wp:inline distT="0" distB="0" distL="0" distR="0" wp14:anchorId="69CC1D95" wp14:editId="5697C175">
-            <wp:extent cx="4676775" cy="3571875"/>
-            <wp:effectExtent l="0" t="0" r="9525" b="9525"/>
-            <wp:docPr id="8" name="Picture 8"/>
-            <wp:cNvGraphicFramePr>
-              <a:graphicFrameLocks xmlns:a="http://schemas.openxmlformats.org/drawingml/2006/main" noChangeAspect="1"/>
-            </wp:cNvGraphicFramePr>
-            <a:graphic xmlns:a="http://schemas.openxmlformats.org/drawingml/2006/main">
-              <a:graphicData uri="http://schemas.openxmlformats.org/drawingml/2006/picture">
-                <pic:pic xmlns:pic="http://schemas.openxmlformats.org/drawingml/2006/picture">
-                  <pic:nvPicPr>
-                    <pic:cNvPr id="1" name=""/>
-                    <pic:cNvPicPr/>
-                  </pic:nvPicPr>
-                  <pic:blipFill>
-                    <a:blip r:embed="rId14"/>
-                    <a:stretch>
-                      <a:fillRect/>
-                    </a:stretch>
-                  </pic:blipFill>
-                  <pic:spPr>
-                    <a:xfrm>
-                      <a:off x="0" y="0"/>
-                      <a:ext cx="4676775" cy="3571875"/>
-                    </a:xfrm>
-                    <a:prstGeom prst="rect">
-                      <a:avLst/>
-                    </a:prstGeom>
-                  </pic:spPr>
-                </pic:pic>
-              </a:graphicData>
-            </a:graphic>
-          </wp:inline>
-        </w:drawing>
-      </w:r>
-    </w:p>
-    <w:p>
-      <w:r>
-        <w:rPr>
-          <w:noProof/>
-          <w:lang w:val="en-US" w:eastAsia="en-US"/>
-        </w:rPr>
-        <w:drawing>
-          <wp:inline distT="0" distB="0" distL="0" distR="0" wp14:anchorId="16E587AA" wp14:editId="7E923648">
-            <wp:extent cx="4667250" cy="3543300"/>
-            <wp:effectExtent l="0" t="0" r="0" b="0"/>
-            <wp:docPr id="9" name="Picture 9"/>
             <wp:cNvGraphicFramePr>
               <a:graphicFrameLocks xmlns:a="http://schemas.openxmlformats.org/drawingml/2006/main" noChangeAspect="1"/>
             </wp:cNvGraphicFramePr>
@@ -3217,7 +2938,7 @@
                   <pic:spPr>
                     <a:xfrm>
                       <a:off x="0" y="0"/>
-                      <a:ext cx="4667250" cy="3543300"/>
+                      <a:ext cx="4657725" cy="3552825"/>
                     </a:xfrm>
                     <a:prstGeom prst="rect">
                       <a:avLst/>
@@ -3240,7 +2961,7 @@
       </w:pPr>
       <w:r>
         <w:lastRenderedPageBreak/>
-        <w:t>Software Architecture</w:t>
+        <w:t>Technology Plan</w:t>
       </w:r>
     </w:p>
     <w:p/>
@@ -3251,10 +2972,10 @@
           <w:lang w:val="en-US" w:eastAsia="en-US"/>
         </w:rPr>
         <w:drawing>
-          <wp:inline distT="0" distB="0" distL="0" distR="0" wp14:anchorId="4A396AD5" wp14:editId="17C43ED4">
-            <wp:extent cx="4848225" cy="3552825"/>
+          <wp:inline distT="0" distB="0" distL="0" distR="0" wp14:anchorId="5EE2B228" wp14:editId="218D8EBA">
+            <wp:extent cx="4676775" cy="3571875"/>
             <wp:effectExtent l="0" t="0" r="9525" b="9525"/>
-            <wp:docPr id="10" name="Picture 10"/>
+            <wp:docPr id="8" name="Picture 8"/>
             <wp:cNvGraphicFramePr>
               <a:graphicFrameLocks xmlns:a="http://schemas.openxmlformats.org/drawingml/2006/main" noChangeAspect="1"/>
             </wp:cNvGraphicFramePr>
@@ -3274,7 +2995,7 @@
                   <pic:spPr>
                     <a:xfrm>
                       <a:off x="0" y="0"/>
-                      <a:ext cx="4848225" cy="3552825"/>
+                      <a:ext cx="4676775" cy="3571875"/>
                     </a:xfrm>
                     <a:prstGeom prst="rect">
                       <a:avLst/>
@@ -3288,187 +3009,16 @@
       </w:r>
     </w:p>
     <w:p>
-      <w:pPr>
-        <w:pStyle w:val="Heading2"/>
-        <w:contextualSpacing w:val="0"/>
-      </w:pPr>
-      <w:r>
-        <w:t>- Code</w:t>
-      </w:r>
-    </w:p>
-    <w:p>
-      <w:r>
-        <w:rPr>
-          <w:rFonts w:ascii="Trebuchet MS" w:eastAsia="Trebuchet MS" w:hAnsi="Trebuchet MS" w:cs="Trebuchet MS"/>
-          <w:sz w:val="26"/>
-          <w:szCs w:val="26"/>
-        </w:rPr>
-        <w:tab/>
-        <w:t>- Character Scripts (Player Pawn/Player Controller)</w:t>
-      </w:r>
-    </w:p>
-    <w:p>
-      <w:r>
-        <w:rPr>
-          <w:rFonts w:ascii="Trebuchet MS" w:eastAsia="Trebuchet MS" w:hAnsi="Trebuchet MS" w:cs="Trebuchet MS"/>
-          <w:sz w:val="26"/>
-          <w:szCs w:val="26"/>
-        </w:rPr>
-        <w:tab/>
-        <w:t>- Ambient Scripts (Runs in the background)</w:t>
-      </w:r>
-    </w:p>
-    <w:p>
-      <w:pPr>
-        <w:ind w:firstLine="720"/>
-        <w:rPr>
-          <w:lang w:val="fr-FR"/>
-        </w:rPr>
-      </w:pPr>
-      <w:r>
-        <w:rPr>
-          <w:rFonts w:ascii="Trebuchet MS" w:eastAsia="Trebuchet MS" w:hAnsi="Trebuchet MS" w:cs="Trebuchet MS"/>
-          <w:color w:val="666666"/>
-          <w:sz w:val="26"/>
-          <w:szCs w:val="26"/>
-        </w:rPr>
-        <w:tab/>
-      </w:r>
-      <w:r>
-        <w:rPr>
-          <w:rFonts w:ascii="Trebuchet MS" w:eastAsia="Trebuchet MS" w:hAnsi="Trebuchet MS" w:cs="Trebuchet MS"/>
-          <w:color w:val="666666"/>
-          <w:sz w:val="26"/>
-          <w:szCs w:val="26"/>
-          <w:lang w:val="fr-FR"/>
-        </w:rPr>
-        <w:t xml:space="preserve">- </w:t>
-      </w:r>
-      <w:proofErr w:type="spellStart"/>
-      <w:r>
-        <w:rPr>
-          <w:rFonts w:ascii="Trebuchet MS" w:eastAsia="Trebuchet MS" w:hAnsi="Trebuchet MS" w:cs="Trebuchet MS"/>
-          <w:color w:val="666666"/>
-          <w:sz w:val="26"/>
-          <w:szCs w:val="26"/>
-          <w:lang w:val="fr-FR"/>
-        </w:rPr>
-        <w:t>Example</w:t>
-      </w:r>
-      <w:proofErr w:type="spellEnd"/>
-    </w:p>
-    <w:p>
-      <w:pPr>
-        <w:ind w:firstLine="720"/>
-        <w:rPr>
-          <w:lang w:val="fr-FR"/>
-        </w:rPr>
-      </w:pPr>
-      <w:r>
-        <w:rPr>
-          <w:rFonts w:ascii="Trebuchet MS" w:eastAsia="Trebuchet MS" w:hAnsi="Trebuchet MS" w:cs="Trebuchet MS"/>
-          <w:sz w:val="26"/>
-          <w:szCs w:val="26"/>
-          <w:lang w:val="fr-FR"/>
-        </w:rPr>
-        <w:t>- NPC Scripts</w:t>
-      </w:r>
-    </w:p>
-    <w:p>
-      <w:pPr>
-        <w:ind w:firstLine="720"/>
-        <w:rPr>
-          <w:lang w:val="fr-FR"/>
-        </w:rPr>
-      </w:pPr>
-      <w:r>
-        <w:rPr>
-          <w:rFonts w:ascii="Trebuchet MS" w:eastAsia="Trebuchet MS" w:hAnsi="Trebuchet MS" w:cs="Trebuchet MS"/>
-          <w:color w:val="666666"/>
-          <w:sz w:val="26"/>
-          <w:szCs w:val="26"/>
-          <w:lang w:val="fr-FR"/>
-        </w:rPr>
-        <w:tab/>
-        <w:t xml:space="preserve">- </w:t>
-      </w:r>
-      <w:proofErr w:type="spellStart"/>
-      <w:r>
-        <w:rPr>
-          <w:rFonts w:ascii="Trebuchet MS" w:eastAsia="Trebuchet MS" w:hAnsi="Trebuchet MS" w:cs="Trebuchet MS"/>
-          <w:color w:val="666666"/>
-          <w:sz w:val="26"/>
-          <w:szCs w:val="26"/>
-          <w:lang w:val="fr-FR"/>
-        </w:rPr>
-        <w:t>Example</w:t>
-      </w:r>
-      <w:proofErr w:type="spellEnd"/>
-    </w:p>
-    <w:p>
-      <w:pPr>
-        <w:ind w:firstLine="720"/>
-        <w:rPr>
-          <w:lang w:val="fr-FR"/>
-        </w:rPr>
-      </w:pPr>
-      <w:r>
-        <w:rPr>
-          <w:rFonts w:ascii="Trebuchet MS" w:eastAsia="Trebuchet MS" w:hAnsi="Trebuchet MS" w:cs="Trebuchet MS"/>
-          <w:color w:val="666666"/>
-          <w:sz w:val="26"/>
-          <w:szCs w:val="26"/>
-          <w:lang w:val="fr-FR"/>
-        </w:rPr>
-        <w:tab/>
-        <w:t>- etc.</w:t>
-      </w:r>
-    </w:p>
-    <w:p>
-      <w:pPr>
-        <w:rPr>
-          <w:lang w:val="fr-FR"/>
-        </w:rPr>
-      </w:pPr>
-    </w:p>
-    <w:p>
-      <w:pPr>
-        <w:rPr>
-          <w:rFonts w:ascii="Trebuchet MS" w:eastAsia="Trebuchet MS" w:hAnsi="Trebuchet MS" w:cs="Trebuchet MS"/>
-          <w:sz w:val="26"/>
-          <w:szCs w:val="26"/>
-          <w:lang w:val="fr-FR"/>
-        </w:rPr>
-      </w:pPr>
-      <w:r>
-        <w:rPr>
-          <w:lang w:val="fr-FR"/>
-        </w:rPr>
-        <w:br w:type="page"/>
-      </w:r>
-    </w:p>
-    <w:p>
-      <w:pPr>
-        <w:pStyle w:val="Heading2"/>
-        <w:contextualSpacing w:val="0"/>
-      </w:pPr>
-      <w:r>
-        <w:lastRenderedPageBreak/>
-        <w:t>Controls</w:t>
-      </w:r>
-    </w:p>
-    <w:p/>
-    <w:p>
       <w:r>
         <w:rPr>
           <w:noProof/>
           <w:lang w:val="en-US" w:eastAsia="en-US"/>
         </w:rPr>
         <w:drawing>
-          <wp:inline distT="0" distB="0" distL="0" distR="0" wp14:anchorId="5EAB0F80" wp14:editId="637E7C16">
-            <wp:extent cx="4752975" cy="3609975"/>
-            <wp:effectExtent l="0" t="0" r="9525" b="9525"/>
-            <wp:docPr id="11" name="Picture 11"/>
+          <wp:inline distT="0" distB="0" distL="0" distR="0" wp14:anchorId="44B16DBD" wp14:editId="54F75616">
+            <wp:extent cx="4667250" cy="3543300"/>
+            <wp:effectExtent l="0" t="0" r="0" b="0"/>
+            <wp:docPr id="9" name="Picture 9"/>
             <wp:cNvGraphicFramePr>
               <a:graphicFrameLocks xmlns:a="http://schemas.openxmlformats.org/drawingml/2006/main" noChangeAspect="1"/>
             </wp:cNvGraphicFramePr>
@@ -3488,7 +3038,7 @@
                   <pic:spPr>
                     <a:xfrm>
                       <a:off x="0" y="0"/>
-                      <a:ext cx="4752975" cy="3609975"/>
+                      <a:ext cx="4667250" cy="3543300"/>
                     </a:xfrm>
                     <a:prstGeom prst="rect">
                       <a:avLst/>
@@ -3511,9 +3061,10 @@
       </w:pPr>
       <w:r>
         <w:lastRenderedPageBreak/>
-        <w:t>Level Design</w:t>
-      </w:r>
-    </w:p>
+        <w:t>Software Architecture</w:t>
+      </w:r>
+    </w:p>
+    <w:p/>
     <w:p>
       <w:r>
         <w:rPr>
@@ -3521,10 +3072,10 @@
           <w:lang w:val="en-US" w:eastAsia="en-US"/>
         </w:rPr>
         <w:drawing>
-          <wp:inline distT="0" distB="0" distL="0" distR="0" wp14:anchorId="066B48FD" wp14:editId="5CDBC216">
-            <wp:extent cx="4080135" cy="3209925"/>
-            <wp:effectExtent l="0" t="0" r="0" b="0"/>
-            <wp:docPr id="12" name="Picture 12"/>
+          <wp:inline distT="0" distB="0" distL="0" distR="0" wp14:anchorId="3DDDDE0F" wp14:editId="6D8BDD9B">
+            <wp:extent cx="4848225" cy="3552825"/>
+            <wp:effectExtent l="0" t="0" r="9525" b="9525"/>
+            <wp:docPr id="10" name="Picture 10"/>
             <wp:cNvGraphicFramePr>
               <a:graphicFrameLocks xmlns:a="http://schemas.openxmlformats.org/drawingml/2006/main" noChangeAspect="1"/>
             </wp:cNvGraphicFramePr>
@@ -3544,7 +3095,7 @@
                   <pic:spPr>
                     <a:xfrm>
                       <a:off x="0" y="0"/>
-                      <a:ext cx="4088278" cy="3216332"/>
+                      <a:ext cx="4848225" cy="3552825"/>
                     </a:xfrm>
                     <a:prstGeom prst="rect">
                       <a:avLst/>
@@ -3556,16 +3107,189 @@
           </wp:inline>
         </w:drawing>
       </w:r>
+    </w:p>
+    <w:p>
+      <w:pPr>
+        <w:pStyle w:val="Heading2"/>
+        <w:contextualSpacing w:val="0"/>
+      </w:pPr>
+      <w:r>
+        <w:t>- Code</w:t>
+      </w:r>
+    </w:p>
+    <w:p>
+      <w:r>
+        <w:rPr>
+          <w:rFonts w:ascii="Trebuchet MS" w:eastAsia="Trebuchet MS" w:hAnsi="Trebuchet MS" w:cs="Trebuchet MS"/>
+          <w:sz w:val="26"/>
+          <w:szCs w:val="26"/>
+        </w:rPr>
+        <w:tab/>
+        <w:t>- Character Scripts (Player Pawn/Player Controller)</w:t>
+      </w:r>
+    </w:p>
+    <w:p>
+      <w:r>
+        <w:rPr>
+          <w:rFonts w:ascii="Trebuchet MS" w:eastAsia="Trebuchet MS" w:hAnsi="Trebuchet MS" w:cs="Trebuchet MS"/>
+          <w:sz w:val="26"/>
+          <w:szCs w:val="26"/>
+        </w:rPr>
+        <w:tab/>
+        <w:t>- Ambient Scripts (Runs in the background)</w:t>
+      </w:r>
+    </w:p>
+    <w:p>
+      <w:pPr>
+        <w:ind w:firstLine="720"/>
+        <w:rPr>
+          <w:lang w:val="fr-FR"/>
+        </w:rPr>
+      </w:pPr>
+      <w:r>
+        <w:rPr>
+          <w:rFonts w:ascii="Trebuchet MS" w:eastAsia="Trebuchet MS" w:hAnsi="Trebuchet MS" w:cs="Trebuchet MS"/>
+          <w:color w:val="666666"/>
+          <w:sz w:val="26"/>
+          <w:szCs w:val="26"/>
+        </w:rPr>
+        <w:tab/>
+      </w:r>
+      <w:r>
+        <w:rPr>
+          <w:rFonts w:ascii="Trebuchet MS" w:eastAsia="Trebuchet MS" w:hAnsi="Trebuchet MS" w:cs="Trebuchet MS"/>
+          <w:color w:val="666666"/>
+          <w:sz w:val="26"/>
+          <w:szCs w:val="26"/>
+          <w:lang w:val="fr-FR"/>
+        </w:rPr>
+        <w:t xml:space="preserve">- </w:t>
+      </w:r>
+      <w:proofErr w:type="spellStart"/>
+      <w:r>
+        <w:rPr>
+          <w:rFonts w:ascii="Trebuchet MS" w:eastAsia="Trebuchet MS" w:hAnsi="Trebuchet MS" w:cs="Trebuchet MS"/>
+          <w:color w:val="666666"/>
+          <w:sz w:val="26"/>
+          <w:szCs w:val="26"/>
+          <w:lang w:val="fr-FR"/>
+        </w:rPr>
+        <w:t>Example</w:t>
+      </w:r>
+      <w:proofErr w:type="spellEnd"/>
+    </w:p>
+    <w:p>
+      <w:pPr>
+        <w:ind w:firstLine="720"/>
+        <w:rPr>
+          <w:lang w:val="fr-FR"/>
+        </w:rPr>
+      </w:pPr>
+      <w:r>
+        <w:rPr>
+          <w:rFonts w:ascii="Trebuchet MS" w:eastAsia="Trebuchet MS" w:hAnsi="Trebuchet MS" w:cs="Trebuchet MS"/>
+          <w:sz w:val="26"/>
+          <w:szCs w:val="26"/>
+          <w:lang w:val="fr-FR"/>
+        </w:rPr>
+        <w:t>- NPC Scripts</w:t>
+      </w:r>
+    </w:p>
+    <w:p>
+      <w:pPr>
+        <w:ind w:firstLine="720"/>
+        <w:rPr>
+          <w:lang w:val="fr-FR"/>
+        </w:rPr>
+      </w:pPr>
+      <w:r>
+        <w:rPr>
+          <w:rFonts w:ascii="Trebuchet MS" w:eastAsia="Trebuchet MS" w:hAnsi="Trebuchet MS" w:cs="Trebuchet MS"/>
+          <w:color w:val="666666"/>
+          <w:sz w:val="26"/>
+          <w:szCs w:val="26"/>
+          <w:lang w:val="fr-FR"/>
+        </w:rPr>
+        <w:tab/>
+        <w:t xml:space="preserve">- </w:t>
+      </w:r>
+      <w:proofErr w:type="spellStart"/>
+      <w:r>
+        <w:rPr>
+          <w:rFonts w:ascii="Trebuchet MS" w:eastAsia="Trebuchet MS" w:hAnsi="Trebuchet MS" w:cs="Trebuchet MS"/>
+          <w:color w:val="666666"/>
+          <w:sz w:val="26"/>
+          <w:szCs w:val="26"/>
+          <w:lang w:val="fr-FR"/>
+        </w:rPr>
+        <w:t>Example</w:t>
+      </w:r>
+      <w:proofErr w:type="spellEnd"/>
+    </w:p>
+    <w:p>
+      <w:pPr>
+        <w:ind w:firstLine="720"/>
+        <w:rPr>
+          <w:lang w:val="fr-FR"/>
+        </w:rPr>
+      </w:pPr>
+      <w:r>
+        <w:rPr>
+          <w:rFonts w:ascii="Trebuchet MS" w:eastAsia="Trebuchet MS" w:hAnsi="Trebuchet MS" w:cs="Trebuchet MS"/>
+          <w:color w:val="666666"/>
+          <w:sz w:val="26"/>
+          <w:szCs w:val="26"/>
+          <w:lang w:val="fr-FR"/>
+        </w:rPr>
+        <w:tab/>
+        <w:t>- etc.</w:t>
+      </w:r>
+    </w:p>
+    <w:p>
+      <w:pPr>
+        <w:rPr>
+          <w:lang w:val="fr-FR"/>
+        </w:rPr>
+      </w:pPr>
+    </w:p>
+    <w:p>
+      <w:pPr>
+        <w:rPr>
+          <w:rFonts w:ascii="Trebuchet MS" w:eastAsia="Trebuchet MS" w:hAnsi="Trebuchet MS" w:cs="Trebuchet MS"/>
+          <w:sz w:val="26"/>
+          <w:szCs w:val="26"/>
+          <w:lang w:val="fr-FR"/>
+        </w:rPr>
+      </w:pPr>
+      <w:r>
+        <w:rPr>
+          <w:lang w:val="fr-FR"/>
+        </w:rPr>
+        <w:br w:type="page"/>
+      </w:r>
+    </w:p>
+    <w:p>
+      <w:pPr>
+        <w:pStyle w:val="Heading2"/>
+        <w:contextualSpacing w:val="0"/>
+      </w:pPr>
+      <w:r>
+        <w:lastRenderedPageBreak/>
+        <w:t>Controls</w:t>
+      </w:r>
+    </w:p>
+    <w:p/>
+    <w:p>
       <w:r>
         <w:rPr>
           <w:noProof/>
           <w:lang w:val="en-US" w:eastAsia="en-US"/>
         </w:rPr>
         <w:drawing>
-          <wp:inline distT="0" distB="0" distL="0" distR="0" wp14:anchorId="75B1BE53" wp14:editId="3EDF6B6A">
-            <wp:extent cx="4113740" cy="3067050"/>
-            <wp:effectExtent l="0" t="0" r="1270" b="0"/>
-            <wp:docPr id="13" name="Picture 13"/>
+          <wp:inline distT="0" distB="0" distL="0" distR="0" wp14:anchorId="009DF093" wp14:editId="3BC0878C">
+            <wp:extent cx="4752975" cy="3609975"/>
+            <wp:effectExtent l="0" t="0" r="9525" b="9525"/>
+            <wp:docPr id="11" name="Picture 11"/>
             <wp:cNvGraphicFramePr>
               <a:graphicFrameLocks xmlns:a="http://schemas.openxmlformats.org/drawingml/2006/main" noChangeAspect="1"/>
             </wp:cNvGraphicFramePr>
@@ -3585,7 +3309,7 @@
                   <pic:spPr>
                     <a:xfrm>
                       <a:off x="0" y="0"/>
-                      <a:ext cx="4123937" cy="3074652"/>
+                      <a:ext cx="4752975" cy="3609975"/>
                     </a:xfrm>
                     <a:prstGeom prst="rect">
                       <a:avLst/>
@@ -3597,16 +3321,6 @@
           </wp:inline>
         </w:drawing>
       </w:r>
-    </w:p>
-    <w:p>
-      <w:pPr>
-        <w:rPr>
-          <w:rFonts w:ascii="Trebuchet MS" w:eastAsia="Trebuchet MS" w:hAnsi="Trebuchet MS" w:cs="Trebuchet MS"/>
-          <w:b/>
-          <w:sz w:val="26"/>
-          <w:szCs w:val="26"/>
-        </w:rPr>
-      </w:pPr>
       <w:r>
         <w:br w:type="page"/>
       </w:r>
@@ -3618,10 +3332,9 @@
       </w:pPr>
       <w:r>
         <w:lastRenderedPageBreak/>
-        <w:t>Mechanic Analysis</w:t>
-      </w:r>
-    </w:p>
-    <w:p/>
+        <w:t>Level Design</w:t>
+      </w:r>
+    </w:p>
     <w:p>
       <w:r>
         <w:rPr>
@@ -3629,10 +3342,10 @@
           <w:lang w:val="en-US" w:eastAsia="en-US"/>
         </w:rPr>
         <w:drawing>
-          <wp:inline distT="0" distB="0" distL="0" distR="0" wp14:anchorId="1C28A5B0" wp14:editId="5E692528">
-            <wp:extent cx="4772025" cy="3562350"/>
-            <wp:effectExtent l="0" t="0" r="9525" b="0"/>
-            <wp:docPr id="14" name="Picture 14"/>
+          <wp:inline distT="0" distB="0" distL="0" distR="0" wp14:anchorId="0AE0C8CB" wp14:editId="221215E6">
+            <wp:extent cx="4080135" cy="3209925"/>
+            <wp:effectExtent l="0" t="0" r="0" b="0"/>
+            <wp:docPr id="12" name="Picture 12"/>
             <wp:cNvGraphicFramePr>
               <a:graphicFrameLocks xmlns:a="http://schemas.openxmlformats.org/drawingml/2006/main" noChangeAspect="1"/>
             </wp:cNvGraphicFramePr>
@@ -3652,7 +3365,7 @@
                   <pic:spPr>
                     <a:xfrm>
                       <a:off x="0" y="0"/>
-                      <a:ext cx="4772025" cy="3562350"/>
+                      <a:ext cx="4088278" cy="3216332"/>
                     </a:xfrm>
                     <a:prstGeom prst="rect">
                       <a:avLst/>
@@ -3664,18 +3377,16 @@
           </wp:inline>
         </w:drawing>
       </w:r>
-    </w:p>
-    <w:p>
       <w:r>
         <w:rPr>
           <w:noProof/>
           <w:lang w:val="en-US" w:eastAsia="en-US"/>
         </w:rPr>
         <w:drawing>
-          <wp:inline distT="0" distB="0" distL="0" distR="0" wp14:anchorId="02C34FAB" wp14:editId="19D40853">
-            <wp:extent cx="4676775" cy="3524250"/>
-            <wp:effectExtent l="0" t="0" r="9525" b="0"/>
-            <wp:docPr id="15" name="Picture 15"/>
+          <wp:inline distT="0" distB="0" distL="0" distR="0" wp14:anchorId="305944D4" wp14:editId="6FB7FBFF">
+            <wp:extent cx="4113740" cy="3067050"/>
+            <wp:effectExtent l="0" t="0" r="1270" b="0"/>
+            <wp:docPr id="13" name="Picture 13"/>
             <wp:cNvGraphicFramePr>
               <a:graphicFrameLocks xmlns:a="http://schemas.openxmlformats.org/drawingml/2006/main" noChangeAspect="1"/>
             </wp:cNvGraphicFramePr>
@@ -3695,7 +3406,7 @@
                   <pic:spPr>
                     <a:xfrm>
                       <a:off x="0" y="0"/>
-                      <a:ext cx="4676775" cy="3524250"/>
+                      <a:ext cx="4123937" cy="3074652"/>
                     </a:xfrm>
                     <a:prstGeom prst="rect">
                       <a:avLst/>
@@ -3707,6 +3418,16 @@
           </wp:inline>
         </w:drawing>
       </w:r>
+    </w:p>
+    <w:p>
+      <w:pPr>
+        <w:rPr>
+          <w:rFonts w:ascii="Trebuchet MS" w:eastAsia="Trebuchet MS" w:hAnsi="Trebuchet MS" w:cs="Trebuchet MS"/>
+          <w:b/>
+          <w:sz w:val="26"/>
+          <w:szCs w:val="26"/>
+        </w:rPr>
+      </w:pPr>
       <w:r>
         <w:br w:type="page"/>
       </w:r>
@@ -3718,9 +3439,10 @@
       </w:pPr>
       <w:r>
         <w:lastRenderedPageBreak/>
-        <w:t>Schedule</w:t>
-      </w:r>
-    </w:p>
+        <w:t>Mechanic Analysis</w:t>
+      </w:r>
+    </w:p>
+    <w:p/>
     <w:p>
       <w:r>
         <w:rPr>
@@ -3728,10 +3450,10 @@
           <w:lang w:val="en-US" w:eastAsia="en-US"/>
         </w:rPr>
         <w:drawing>
-          <wp:inline distT="0" distB="0" distL="0" distR="0" wp14:anchorId="76500A47" wp14:editId="77A74A7D">
-            <wp:extent cx="4743450" cy="3552825"/>
-            <wp:effectExtent l="0" t="0" r="0" b="9525"/>
-            <wp:docPr id="16" name="Picture 16"/>
+          <wp:inline distT="0" distB="0" distL="0" distR="0" wp14:anchorId="1A220DB2" wp14:editId="60AF5F48">
+            <wp:extent cx="4772025" cy="3562350"/>
+            <wp:effectExtent l="0" t="0" r="9525" b="0"/>
+            <wp:docPr id="14" name="Picture 14"/>
             <wp:cNvGraphicFramePr>
               <a:graphicFrameLocks xmlns:a="http://schemas.openxmlformats.org/drawingml/2006/main" noChangeAspect="1"/>
             </wp:cNvGraphicFramePr>
@@ -3751,7 +3473,7 @@
                   <pic:spPr>
                     <a:xfrm>
                       <a:off x="0" y="0"/>
-                      <a:ext cx="4743450" cy="3552825"/>
+                      <a:ext cx="4772025" cy="3562350"/>
                     </a:xfrm>
                     <a:prstGeom prst="rect">
                       <a:avLst/>
@@ -3764,532 +3486,6 @@
         </w:drawing>
       </w:r>
     </w:p>
-    <w:p/>
-    <w:p>
-      <w:pPr>
-        <w:pStyle w:val="Heading3"/>
-        <w:contextualSpacing w:val="0"/>
-      </w:pPr>
-      <w:r>
-        <w:rPr>
-          <w:color w:val="000000"/>
-        </w:rPr>
-        <w:t>- &lt;Object #1&gt;</w:t>
-      </w:r>
-    </w:p>
-    <w:p>
-      <w:r>
-        <w:tab/>
-      </w:r>
-      <w:r>
-        <w:tab/>
-        <w:t>- Time Scale</w:t>
-      </w:r>
-    </w:p>
-    <w:p>
-      <w:r>
-        <w:rPr>
-          <w:rFonts w:ascii="Trebuchet MS" w:eastAsia="Trebuchet MS" w:hAnsi="Trebuchet MS" w:cs="Trebuchet MS"/>
-          <w:color w:val="666666"/>
-          <w:sz w:val="26"/>
-          <w:szCs w:val="26"/>
-        </w:rPr>
-        <w:tab/>
-      </w:r>
-      <w:r>
-        <w:rPr>
-          <w:rFonts w:ascii="Trebuchet MS" w:eastAsia="Trebuchet MS" w:hAnsi="Trebuchet MS" w:cs="Trebuchet MS"/>
-          <w:color w:val="666666"/>
-          <w:sz w:val="26"/>
-          <w:szCs w:val="26"/>
-        </w:rPr>
-        <w:tab/>
-      </w:r>
-      <w:r>
-        <w:rPr>
-          <w:rFonts w:ascii="Trebuchet MS" w:eastAsia="Trebuchet MS" w:hAnsi="Trebuchet MS" w:cs="Trebuchet MS"/>
-          <w:color w:val="666666"/>
-          <w:sz w:val="26"/>
-          <w:szCs w:val="26"/>
-        </w:rPr>
-        <w:tab/>
-        <w:t>- Milestone 1</w:t>
-      </w:r>
-    </w:p>
-    <w:p>
-      <w:r>
-        <w:rPr>
-          <w:rFonts w:ascii="Trebuchet MS" w:eastAsia="Trebuchet MS" w:hAnsi="Trebuchet MS" w:cs="Trebuchet MS"/>
-          <w:color w:val="666666"/>
-          <w:sz w:val="26"/>
-          <w:szCs w:val="26"/>
-        </w:rPr>
-        <w:tab/>
-      </w:r>
-      <w:r>
-        <w:rPr>
-          <w:rFonts w:ascii="Trebuchet MS" w:eastAsia="Trebuchet MS" w:hAnsi="Trebuchet MS" w:cs="Trebuchet MS"/>
-          <w:color w:val="666666"/>
-          <w:sz w:val="26"/>
-          <w:szCs w:val="26"/>
-        </w:rPr>
-        <w:tab/>
-      </w:r>
-      <w:r>
-        <w:rPr>
-          <w:rFonts w:ascii="Trebuchet MS" w:eastAsia="Trebuchet MS" w:hAnsi="Trebuchet MS" w:cs="Trebuchet MS"/>
-          <w:color w:val="666666"/>
-          <w:sz w:val="26"/>
-          <w:szCs w:val="26"/>
-        </w:rPr>
-        <w:tab/>
-        <w:t>- Milestone 2</w:t>
-      </w:r>
-    </w:p>
-    <w:p>
-      <w:r>
-        <w:rPr>
-          <w:rFonts w:ascii="Trebuchet MS" w:eastAsia="Trebuchet MS" w:hAnsi="Trebuchet MS" w:cs="Trebuchet MS"/>
-          <w:color w:val="666666"/>
-          <w:sz w:val="26"/>
-          <w:szCs w:val="26"/>
-        </w:rPr>
-        <w:tab/>
-      </w:r>
-      <w:r>
-        <w:rPr>
-          <w:rFonts w:ascii="Trebuchet MS" w:eastAsia="Trebuchet MS" w:hAnsi="Trebuchet MS" w:cs="Trebuchet MS"/>
-          <w:color w:val="666666"/>
-          <w:sz w:val="26"/>
-          <w:szCs w:val="26"/>
-        </w:rPr>
-        <w:tab/>
-      </w:r>
-      <w:r>
-        <w:rPr>
-          <w:rFonts w:ascii="Trebuchet MS" w:eastAsia="Trebuchet MS" w:hAnsi="Trebuchet MS" w:cs="Trebuchet MS"/>
-          <w:color w:val="666666"/>
-          <w:sz w:val="26"/>
-          <w:szCs w:val="26"/>
-        </w:rPr>
-        <w:tab/>
-        <w:t>- Etc.</w:t>
-      </w:r>
-    </w:p>
-    <w:p>
-      <w:pPr>
-        <w:pStyle w:val="Heading3"/>
-        <w:contextualSpacing w:val="0"/>
-      </w:pPr>
-      <w:bookmarkStart w:id="28" w:name="h.j584764hn4bz" w:colFirst="0" w:colLast="0"/>
-      <w:bookmarkEnd w:id="28"/>
-      <w:r>
-        <w:rPr>
-          <w:color w:val="000000"/>
-        </w:rPr>
-        <w:tab/>
-        <w:t>- &lt;Object #2&gt;</w:t>
-      </w:r>
-    </w:p>
-    <w:p>
-      <w:r>
-        <w:tab/>
-      </w:r>
-      <w:r>
-        <w:tab/>
-        <w:t>- Time Scale</w:t>
-      </w:r>
-    </w:p>
-    <w:p>
-      <w:r>
-        <w:rPr>
-          <w:rFonts w:ascii="Trebuchet MS" w:eastAsia="Trebuchet MS" w:hAnsi="Trebuchet MS" w:cs="Trebuchet MS"/>
-          <w:color w:val="666666"/>
-          <w:sz w:val="26"/>
-          <w:szCs w:val="26"/>
-        </w:rPr>
-        <w:tab/>
-      </w:r>
-      <w:r>
-        <w:rPr>
-          <w:rFonts w:ascii="Trebuchet MS" w:eastAsia="Trebuchet MS" w:hAnsi="Trebuchet MS" w:cs="Trebuchet MS"/>
-          <w:color w:val="666666"/>
-          <w:sz w:val="26"/>
-          <w:szCs w:val="26"/>
-        </w:rPr>
-        <w:tab/>
-      </w:r>
-      <w:r>
-        <w:rPr>
-          <w:rFonts w:ascii="Trebuchet MS" w:eastAsia="Trebuchet MS" w:hAnsi="Trebuchet MS" w:cs="Trebuchet MS"/>
-          <w:color w:val="666666"/>
-          <w:sz w:val="26"/>
-          <w:szCs w:val="26"/>
-        </w:rPr>
-        <w:tab/>
-        <w:t>- Milestone 1</w:t>
-      </w:r>
-    </w:p>
-    <w:p>
-      <w:r>
-        <w:rPr>
-          <w:rFonts w:ascii="Trebuchet MS" w:eastAsia="Trebuchet MS" w:hAnsi="Trebuchet MS" w:cs="Trebuchet MS"/>
-          <w:color w:val="666666"/>
-          <w:sz w:val="26"/>
-          <w:szCs w:val="26"/>
-        </w:rPr>
-        <w:tab/>
-      </w:r>
-      <w:r>
-        <w:rPr>
-          <w:rFonts w:ascii="Trebuchet MS" w:eastAsia="Trebuchet MS" w:hAnsi="Trebuchet MS" w:cs="Trebuchet MS"/>
-          <w:color w:val="666666"/>
-          <w:sz w:val="26"/>
-          <w:szCs w:val="26"/>
-        </w:rPr>
-        <w:tab/>
-      </w:r>
-      <w:r>
-        <w:rPr>
-          <w:rFonts w:ascii="Trebuchet MS" w:eastAsia="Trebuchet MS" w:hAnsi="Trebuchet MS" w:cs="Trebuchet MS"/>
-          <w:color w:val="666666"/>
-          <w:sz w:val="26"/>
-          <w:szCs w:val="26"/>
-        </w:rPr>
-        <w:tab/>
-        <w:t>- Milestone 2</w:t>
-      </w:r>
-    </w:p>
-    <w:p>
-      <w:r>
-        <w:rPr>
-          <w:rFonts w:ascii="Trebuchet MS" w:eastAsia="Trebuchet MS" w:hAnsi="Trebuchet MS" w:cs="Trebuchet MS"/>
-          <w:color w:val="666666"/>
-          <w:sz w:val="26"/>
-          <w:szCs w:val="26"/>
-        </w:rPr>
-        <w:tab/>
-      </w:r>
-      <w:r>
-        <w:rPr>
-          <w:rFonts w:ascii="Trebuchet MS" w:eastAsia="Trebuchet MS" w:hAnsi="Trebuchet MS" w:cs="Trebuchet MS"/>
-          <w:color w:val="666666"/>
-          <w:sz w:val="26"/>
-          <w:szCs w:val="26"/>
-        </w:rPr>
-        <w:tab/>
-      </w:r>
-      <w:r>
-        <w:rPr>
-          <w:rFonts w:ascii="Trebuchet MS" w:eastAsia="Trebuchet MS" w:hAnsi="Trebuchet MS" w:cs="Trebuchet MS"/>
-          <w:color w:val="666666"/>
-          <w:sz w:val="26"/>
-          <w:szCs w:val="26"/>
-        </w:rPr>
-        <w:tab/>
-        <w:t>- Etc.</w:t>
-      </w:r>
-    </w:p>
-    <w:p>
-      <w:pPr>
-        <w:pStyle w:val="Heading3"/>
-        <w:contextualSpacing w:val="0"/>
-      </w:pPr>
-      <w:bookmarkStart w:id="29" w:name="h.lbj31oz0xb3v" w:colFirst="0" w:colLast="0"/>
-      <w:bookmarkEnd w:id="29"/>
-      <w:r>
-        <w:rPr>
-          <w:color w:val="000000"/>
-        </w:rPr>
-        <w:tab/>
-        <w:t>- &lt;Object #3&gt;</w:t>
-      </w:r>
-    </w:p>
-    <w:p>
-      <w:r>
-        <w:tab/>
-      </w:r>
-      <w:r>
-        <w:tab/>
-        <w:t>- Time Scale</w:t>
-      </w:r>
-    </w:p>
-    <w:p>
-      <w:r>
-        <w:rPr>
-          <w:rFonts w:ascii="Trebuchet MS" w:eastAsia="Trebuchet MS" w:hAnsi="Trebuchet MS" w:cs="Trebuchet MS"/>
-          <w:color w:val="666666"/>
-          <w:sz w:val="26"/>
-          <w:szCs w:val="26"/>
-        </w:rPr>
-        <w:tab/>
-      </w:r>
-      <w:r>
-        <w:rPr>
-          <w:rFonts w:ascii="Trebuchet MS" w:eastAsia="Trebuchet MS" w:hAnsi="Trebuchet MS" w:cs="Trebuchet MS"/>
-          <w:color w:val="666666"/>
-          <w:sz w:val="26"/>
-          <w:szCs w:val="26"/>
-        </w:rPr>
-        <w:tab/>
-      </w:r>
-      <w:r>
-        <w:rPr>
-          <w:rFonts w:ascii="Trebuchet MS" w:eastAsia="Trebuchet MS" w:hAnsi="Trebuchet MS" w:cs="Trebuchet MS"/>
-          <w:color w:val="666666"/>
-          <w:sz w:val="26"/>
-          <w:szCs w:val="26"/>
-        </w:rPr>
-        <w:tab/>
-        <w:t>- Milestone 1</w:t>
-      </w:r>
-    </w:p>
-    <w:p>
-      <w:r>
-        <w:rPr>
-          <w:rFonts w:ascii="Trebuchet MS" w:eastAsia="Trebuchet MS" w:hAnsi="Trebuchet MS" w:cs="Trebuchet MS"/>
-          <w:color w:val="666666"/>
-          <w:sz w:val="26"/>
-          <w:szCs w:val="26"/>
-        </w:rPr>
-        <w:tab/>
-      </w:r>
-      <w:r>
-        <w:rPr>
-          <w:rFonts w:ascii="Trebuchet MS" w:eastAsia="Trebuchet MS" w:hAnsi="Trebuchet MS" w:cs="Trebuchet MS"/>
-          <w:color w:val="666666"/>
-          <w:sz w:val="26"/>
-          <w:szCs w:val="26"/>
-        </w:rPr>
-        <w:tab/>
-      </w:r>
-      <w:r>
-        <w:rPr>
-          <w:rFonts w:ascii="Trebuchet MS" w:eastAsia="Trebuchet MS" w:hAnsi="Trebuchet MS" w:cs="Trebuchet MS"/>
-          <w:color w:val="666666"/>
-          <w:sz w:val="26"/>
-          <w:szCs w:val="26"/>
-        </w:rPr>
-        <w:tab/>
-        <w:t>- Milestone 2</w:t>
-      </w:r>
-    </w:p>
-    <w:p>
-      <w:r>
-        <w:rPr>
-          <w:rFonts w:ascii="Trebuchet MS" w:eastAsia="Trebuchet MS" w:hAnsi="Trebuchet MS" w:cs="Trebuchet MS"/>
-          <w:color w:val="666666"/>
-          <w:sz w:val="26"/>
-          <w:szCs w:val="26"/>
-        </w:rPr>
-        <w:tab/>
-      </w:r>
-      <w:r>
-        <w:rPr>
-          <w:rFonts w:ascii="Trebuchet MS" w:eastAsia="Trebuchet MS" w:hAnsi="Trebuchet MS" w:cs="Trebuchet MS"/>
-          <w:color w:val="666666"/>
-          <w:sz w:val="26"/>
-          <w:szCs w:val="26"/>
-        </w:rPr>
-        <w:tab/>
-      </w:r>
-      <w:r>
-        <w:rPr>
-          <w:rFonts w:ascii="Trebuchet MS" w:eastAsia="Trebuchet MS" w:hAnsi="Trebuchet MS" w:cs="Trebuchet MS"/>
-          <w:color w:val="666666"/>
-          <w:sz w:val="26"/>
-          <w:szCs w:val="26"/>
-        </w:rPr>
-        <w:tab/>
-        <w:t>- Etc.</w:t>
-      </w:r>
-    </w:p>
-    <w:p>
-      <w:pPr>
-        <w:pStyle w:val="Heading3"/>
-        <w:contextualSpacing w:val="0"/>
-      </w:pPr>
-      <w:bookmarkStart w:id="30" w:name="h.p0jgh8xq0o3r" w:colFirst="0" w:colLast="0"/>
-      <w:bookmarkEnd w:id="30"/>
-      <w:r>
-        <w:rPr>
-          <w:color w:val="000000"/>
-        </w:rPr>
-        <w:tab/>
-        <w:t>- &lt;Object #4&gt;</w:t>
-      </w:r>
-    </w:p>
-    <w:p>
-      <w:r>
-        <w:tab/>
-      </w:r>
-      <w:r>
-        <w:tab/>
-        <w:t>- Time Scale</w:t>
-      </w:r>
-    </w:p>
-    <w:p>
-      <w:r>
-        <w:rPr>
-          <w:rFonts w:ascii="Trebuchet MS" w:eastAsia="Trebuchet MS" w:hAnsi="Trebuchet MS" w:cs="Trebuchet MS"/>
-          <w:color w:val="666666"/>
-          <w:sz w:val="26"/>
-          <w:szCs w:val="26"/>
-        </w:rPr>
-        <w:tab/>
-      </w:r>
-      <w:r>
-        <w:rPr>
-          <w:rFonts w:ascii="Trebuchet MS" w:eastAsia="Trebuchet MS" w:hAnsi="Trebuchet MS" w:cs="Trebuchet MS"/>
-          <w:color w:val="666666"/>
-          <w:sz w:val="26"/>
-          <w:szCs w:val="26"/>
-        </w:rPr>
-        <w:tab/>
-      </w:r>
-      <w:r>
-        <w:rPr>
-          <w:rFonts w:ascii="Trebuchet MS" w:eastAsia="Trebuchet MS" w:hAnsi="Trebuchet MS" w:cs="Trebuchet MS"/>
-          <w:color w:val="666666"/>
-          <w:sz w:val="26"/>
-          <w:szCs w:val="26"/>
-        </w:rPr>
-        <w:tab/>
-        <w:t>- Milestone 1</w:t>
-      </w:r>
-    </w:p>
-    <w:p>
-      <w:r>
-        <w:rPr>
-          <w:rFonts w:ascii="Trebuchet MS" w:eastAsia="Trebuchet MS" w:hAnsi="Trebuchet MS" w:cs="Trebuchet MS"/>
-          <w:color w:val="666666"/>
-          <w:sz w:val="26"/>
-          <w:szCs w:val="26"/>
-        </w:rPr>
-        <w:lastRenderedPageBreak/>
-        <w:tab/>
-      </w:r>
-      <w:r>
-        <w:rPr>
-          <w:rFonts w:ascii="Trebuchet MS" w:eastAsia="Trebuchet MS" w:hAnsi="Trebuchet MS" w:cs="Trebuchet MS"/>
-          <w:color w:val="666666"/>
-          <w:sz w:val="26"/>
-          <w:szCs w:val="26"/>
-        </w:rPr>
-        <w:tab/>
-      </w:r>
-      <w:r>
-        <w:rPr>
-          <w:rFonts w:ascii="Trebuchet MS" w:eastAsia="Trebuchet MS" w:hAnsi="Trebuchet MS" w:cs="Trebuchet MS"/>
-          <w:color w:val="666666"/>
-          <w:sz w:val="26"/>
-          <w:szCs w:val="26"/>
-        </w:rPr>
-        <w:tab/>
-        <w:t>- Milestone 2</w:t>
-      </w:r>
-    </w:p>
-    <w:p>
-      <w:r>
-        <w:rPr>
-          <w:rFonts w:ascii="Trebuchet MS" w:eastAsia="Trebuchet MS" w:hAnsi="Trebuchet MS" w:cs="Trebuchet MS"/>
-          <w:color w:val="666666"/>
-          <w:sz w:val="26"/>
-          <w:szCs w:val="26"/>
-        </w:rPr>
-        <w:tab/>
-      </w:r>
-      <w:r>
-        <w:rPr>
-          <w:rFonts w:ascii="Trebuchet MS" w:eastAsia="Trebuchet MS" w:hAnsi="Trebuchet MS" w:cs="Trebuchet MS"/>
-          <w:color w:val="666666"/>
-          <w:sz w:val="26"/>
-          <w:szCs w:val="26"/>
-        </w:rPr>
-        <w:tab/>
-      </w:r>
-      <w:r>
-        <w:rPr>
-          <w:rFonts w:ascii="Trebuchet MS" w:eastAsia="Trebuchet MS" w:hAnsi="Trebuchet MS" w:cs="Trebuchet MS"/>
-          <w:color w:val="666666"/>
-          <w:sz w:val="26"/>
-          <w:szCs w:val="26"/>
-        </w:rPr>
-        <w:tab/>
-        <w:t>- Etc.</w:t>
-      </w:r>
-    </w:p>
-    <w:p/>
-    <w:p>
-      <w:r>
-        <w:br w:type="page"/>
-      </w:r>
-    </w:p>
-    <w:p>
-      <w:pPr>
-        <w:pStyle w:val="Heading2"/>
-        <w:contextualSpacing w:val="0"/>
-      </w:pPr>
-      <w:r>
-        <w:lastRenderedPageBreak/>
-        <w:t>Issue Tracking</w:t>
-      </w:r>
-    </w:p>
-    <w:p>
-      <w:r>
-        <w:t xml:space="preserve"> </w:t>
-      </w:r>
-    </w:p>
-    <w:p>
-      <w:proofErr w:type="spellStart"/>
-      <w:r>
-        <w:rPr>
-          <w:rFonts w:ascii="Trebuchet MS" w:eastAsia="Trebuchet MS" w:hAnsi="Trebuchet MS" w:cs="Trebuchet MS"/>
-          <w:color w:val="666666"/>
-          <w:sz w:val="26"/>
-          <w:szCs w:val="26"/>
-        </w:rPr>
-        <w:t>Talos</w:t>
-      </w:r>
-      <w:proofErr w:type="spellEnd"/>
-      <w:r>
-        <w:rPr>
-          <w:rFonts w:ascii="Trebuchet MS" w:eastAsia="Trebuchet MS" w:hAnsi="Trebuchet MS" w:cs="Trebuchet MS"/>
-          <w:color w:val="666666"/>
-          <w:sz w:val="26"/>
-          <w:szCs w:val="26"/>
-        </w:rPr>
-        <w:t xml:space="preserve"> Origins is setup on a private GitHub Repository in order to facilitate development progress and ensure that we can always access functional builds of the game by reverting faulty commits if necessary</w:t>
-      </w:r>
-      <w:r>
-        <w:rPr>
-          <w:rFonts w:ascii="Trebuchet MS" w:eastAsia="Trebuchet MS" w:hAnsi="Trebuchet MS" w:cs="Trebuchet MS"/>
-          <w:color w:val="666666"/>
-          <w:sz w:val="26"/>
-          <w:szCs w:val="26"/>
-        </w:rPr>
-        <w:t xml:space="preserve">. </w:t>
-      </w:r>
-      <w:r>
-        <w:rPr>
-          <w:rFonts w:ascii="Trebuchet MS" w:eastAsia="Trebuchet MS" w:hAnsi="Trebuchet MS" w:cs="Trebuchet MS"/>
-          <w:color w:val="666666"/>
-          <w:sz w:val="26"/>
-          <w:szCs w:val="26"/>
-        </w:rPr>
-        <w:br/>
-      </w:r>
-      <w:r>
-        <w:rPr>
-          <w:rFonts w:ascii="Trebuchet MS" w:eastAsia="Trebuchet MS" w:hAnsi="Trebuchet MS" w:cs="Trebuchet MS"/>
-          <w:color w:val="666666"/>
-          <w:sz w:val="26"/>
-          <w:szCs w:val="26"/>
-        </w:rPr>
-        <w:br/>
-        <w:t>The screenshots below showcase our issue tracking, which allows us to assign team members with specific tasks, along with openly offering feedback for specific changes.</w:t>
-      </w:r>
-    </w:p>
     <w:p>
       <w:r>
         <w:rPr>
@@ -4297,10 +3493,10 @@
           <w:lang w:val="en-US" w:eastAsia="en-US"/>
         </w:rPr>
         <w:drawing>
-          <wp:inline distT="0" distB="0" distL="0" distR="0" wp14:anchorId="67E1919F" wp14:editId="539C7679">
-            <wp:extent cx="5943600" cy="6263640"/>
-            <wp:effectExtent l="0" t="0" r="0" b="3810"/>
-            <wp:docPr id="18" name="Picture 18"/>
+          <wp:inline distT="0" distB="0" distL="0" distR="0" wp14:anchorId="0BDB8947" wp14:editId="2CD3ADC4">
+            <wp:extent cx="4676775" cy="3524250"/>
+            <wp:effectExtent l="0" t="0" r="9525" b="0"/>
+            <wp:docPr id="15" name="Picture 15"/>
             <wp:cNvGraphicFramePr>
               <a:graphicFrameLocks xmlns:a="http://schemas.openxmlformats.org/drawingml/2006/main" noChangeAspect="1"/>
             </wp:cNvGraphicFramePr>
@@ -4320,7 +3516,7 @@
                   <pic:spPr>
                     <a:xfrm>
                       <a:off x="0" y="0"/>
-                      <a:ext cx="5943600" cy="6263640"/>
+                      <a:ext cx="4676775" cy="3524250"/>
                     </a:xfrm>
                     <a:prstGeom prst="rect">
                       <a:avLst/>
@@ -4332,27 +3528,31 @@
           </wp:inline>
         </w:drawing>
       </w:r>
-    </w:p>
-    <w:p>
-      <w:pPr>
-        <w:rPr>
-          <w:rFonts w:ascii="Trebuchet MS" w:eastAsia="Trebuchet MS" w:hAnsi="Trebuchet MS" w:cs="Trebuchet MS"/>
-          <w:b/>
-          <w:sz w:val="26"/>
-          <w:szCs w:val="26"/>
-        </w:rPr>
-      </w:pPr>
+      <w:r>
+        <w:br w:type="page"/>
+      </w:r>
+    </w:p>
+    <w:p>
+      <w:pPr>
+        <w:pStyle w:val="Heading2"/>
+        <w:contextualSpacing w:val="0"/>
+      </w:pPr>
+      <w:r>
+        <w:lastRenderedPageBreak/>
+        <w:t>Schedule</w:t>
+      </w:r>
+    </w:p>
+    <w:p>
       <w:r>
         <w:rPr>
           <w:noProof/>
           <w:lang w:val="en-US" w:eastAsia="en-US"/>
         </w:rPr>
-        <w:lastRenderedPageBreak/>
         <w:drawing>
-          <wp:inline distT="0" distB="0" distL="0" distR="0" wp14:anchorId="3479E782" wp14:editId="43B3411D">
-            <wp:extent cx="5943600" cy="2563495"/>
-            <wp:effectExtent l="0" t="0" r="0" b="8255"/>
-            <wp:docPr id="19" name="Picture 19"/>
+          <wp:inline distT="0" distB="0" distL="0" distR="0" wp14:anchorId="314124C3" wp14:editId="7C6B1E04">
+            <wp:extent cx="4743450" cy="3552825"/>
+            <wp:effectExtent l="0" t="0" r="0" b="9525"/>
+            <wp:docPr id="16" name="Picture 16"/>
             <wp:cNvGraphicFramePr>
               <a:graphicFrameLocks xmlns:a="http://schemas.openxmlformats.org/drawingml/2006/main" noChangeAspect="1"/>
             </wp:cNvGraphicFramePr>
@@ -4372,7 +3572,7 @@
                   <pic:spPr>
                     <a:xfrm>
                       <a:off x="0" y="0"/>
-                      <a:ext cx="5943600" cy="2563495"/>
+                      <a:ext cx="4743450" cy="3552825"/>
                     </a:xfrm>
                     <a:prstGeom prst="rect">
                       <a:avLst/>
@@ -4384,6 +3584,464 @@
           </wp:inline>
         </w:drawing>
       </w:r>
+    </w:p>
+    <w:p/>
+    <w:p>
+      <w:pPr>
+        <w:pStyle w:val="Heading3"/>
+        <w:contextualSpacing w:val="0"/>
+      </w:pPr>
+      <w:r>
+        <w:rPr>
+          <w:color w:val="000000"/>
+        </w:rPr>
+        <w:t>- &lt;Object #1&gt;</w:t>
+      </w:r>
+    </w:p>
+    <w:p>
+      <w:r>
+        <w:tab/>
+      </w:r>
+      <w:r>
+        <w:tab/>
+        <w:t>- Time Scale</w:t>
+      </w:r>
+    </w:p>
+    <w:p>
+      <w:r>
+        <w:rPr>
+          <w:rFonts w:ascii="Trebuchet MS" w:eastAsia="Trebuchet MS" w:hAnsi="Trebuchet MS" w:cs="Trebuchet MS"/>
+          <w:color w:val="666666"/>
+          <w:sz w:val="26"/>
+          <w:szCs w:val="26"/>
+        </w:rPr>
+        <w:tab/>
+      </w:r>
+      <w:r>
+        <w:rPr>
+          <w:rFonts w:ascii="Trebuchet MS" w:eastAsia="Trebuchet MS" w:hAnsi="Trebuchet MS" w:cs="Trebuchet MS"/>
+          <w:color w:val="666666"/>
+          <w:sz w:val="26"/>
+          <w:szCs w:val="26"/>
+        </w:rPr>
+        <w:tab/>
+      </w:r>
+      <w:r>
+        <w:rPr>
+          <w:rFonts w:ascii="Trebuchet MS" w:eastAsia="Trebuchet MS" w:hAnsi="Trebuchet MS" w:cs="Trebuchet MS"/>
+          <w:color w:val="666666"/>
+          <w:sz w:val="26"/>
+          <w:szCs w:val="26"/>
+        </w:rPr>
+        <w:tab/>
+        <w:t>- Milestone 1</w:t>
+      </w:r>
+    </w:p>
+    <w:p>
+      <w:r>
+        <w:rPr>
+          <w:rFonts w:ascii="Trebuchet MS" w:eastAsia="Trebuchet MS" w:hAnsi="Trebuchet MS" w:cs="Trebuchet MS"/>
+          <w:color w:val="666666"/>
+          <w:sz w:val="26"/>
+          <w:szCs w:val="26"/>
+        </w:rPr>
+        <w:tab/>
+      </w:r>
+      <w:r>
+        <w:rPr>
+          <w:rFonts w:ascii="Trebuchet MS" w:eastAsia="Trebuchet MS" w:hAnsi="Trebuchet MS" w:cs="Trebuchet MS"/>
+          <w:color w:val="666666"/>
+          <w:sz w:val="26"/>
+          <w:szCs w:val="26"/>
+        </w:rPr>
+        <w:tab/>
+      </w:r>
+      <w:r>
+        <w:rPr>
+          <w:rFonts w:ascii="Trebuchet MS" w:eastAsia="Trebuchet MS" w:hAnsi="Trebuchet MS" w:cs="Trebuchet MS"/>
+          <w:color w:val="666666"/>
+          <w:sz w:val="26"/>
+          <w:szCs w:val="26"/>
+        </w:rPr>
+        <w:tab/>
+        <w:t>- Milestone 2</w:t>
+      </w:r>
+    </w:p>
+    <w:p>
+      <w:r>
+        <w:rPr>
+          <w:rFonts w:ascii="Trebuchet MS" w:eastAsia="Trebuchet MS" w:hAnsi="Trebuchet MS" w:cs="Trebuchet MS"/>
+          <w:color w:val="666666"/>
+          <w:sz w:val="26"/>
+          <w:szCs w:val="26"/>
+        </w:rPr>
+        <w:tab/>
+      </w:r>
+      <w:r>
+        <w:rPr>
+          <w:rFonts w:ascii="Trebuchet MS" w:eastAsia="Trebuchet MS" w:hAnsi="Trebuchet MS" w:cs="Trebuchet MS"/>
+          <w:color w:val="666666"/>
+          <w:sz w:val="26"/>
+          <w:szCs w:val="26"/>
+        </w:rPr>
+        <w:tab/>
+      </w:r>
+      <w:r>
+        <w:rPr>
+          <w:rFonts w:ascii="Trebuchet MS" w:eastAsia="Trebuchet MS" w:hAnsi="Trebuchet MS" w:cs="Trebuchet MS"/>
+          <w:color w:val="666666"/>
+          <w:sz w:val="26"/>
+          <w:szCs w:val="26"/>
+        </w:rPr>
+        <w:tab/>
+        <w:t>- Etc.</w:t>
+      </w:r>
+    </w:p>
+    <w:p>
+      <w:pPr>
+        <w:pStyle w:val="Heading3"/>
+        <w:contextualSpacing w:val="0"/>
+      </w:pPr>
+      <w:bookmarkStart w:id="28" w:name="h.j584764hn4bz" w:colFirst="0" w:colLast="0"/>
+      <w:bookmarkEnd w:id="28"/>
+      <w:r>
+        <w:rPr>
+          <w:color w:val="000000"/>
+        </w:rPr>
+        <w:tab/>
+        <w:t>- &lt;Object #2&gt;</w:t>
+      </w:r>
+    </w:p>
+    <w:p>
+      <w:r>
+        <w:tab/>
+      </w:r>
+      <w:r>
+        <w:tab/>
+        <w:t>- Time Scale</w:t>
+      </w:r>
+    </w:p>
+    <w:p>
+      <w:r>
+        <w:rPr>
+          <w:rFonts w:ascii="Trebuchet MS" w:eastAsia="Trebuchet MS" w:hAnsi="Trebuchet MS" w:cs="Trebuchet MS"/>
+          <w:color w:val="666666"/>
+          <w:sz w:val="26"/>
+          <w:szCs w:val="26"/>
+        </w:rPr>
+        <w:tab/>
+      </w:r>
+      <w:r>
+        <w:rPr>
+          <w:rFonts w:ascii="Trebuchet MS" w:eastAsia="Trebuchet MS" w:hAnsi="Trebuchet MS" w:cs="Trebuchet MS"/>
+          <w:color w:val="666666"/>
+          <w:sz w:val="26"/>
+          <w:szCs w:val="26"/>
+        </w:rPr>
+        <w:tab/>
+      </w:r>
+      <w:r>
+        <w:rPr>
+          <w:rFonts w:ascii="Trebuchet MS" w:eastAsia="Trebuchet MS" w:hAnsi="Trebuchet MS" w:cs="Trebuchet MS"/>
+          <w:color w:val="666666"/>
+          <w:sz w:val="26"/>
+          <w:szCs w:val="26"/>
+        </w:rPr>
+        <w:tab/>
+        <w:t>- Milestone 1</w:t>
+      </w:r>
+    </w:p>
+    <w:p>
+      <w:r>
+        <w:rPr>
+          <w:rFonts w:ascii="Trebuchet MS" w:eastAsia="Trebuchet MS" w:hAnsi="Trebuchet MS" w:cs="Trebuchet MS"/>
+          <w:color w:val="666666"/>
+          <w:sz w:val="26"/>
+          <w:szCs w:val="26"/>
+        </w:rPr>
+        <w:tab/>
+      </w:r>
+      <w:r>
+        <w:rPr>
+          <w:rFonts w:ascii="Trebuchet MS" w:eastAsia="Trebuchet MS" w:hAnsi="Trebuchet MS" w:cs="Trebuchet MS"/>
+          <w:color w:val="666666"/>
+          <w:sz w:val="26"/>
+          <w:szCs w:val="26"/>
+        </w:rPr>
+        <w:tab/>
+      </w:r>
+      <w:r>
+        <w:rPr>
+          <w:rFonts w:ascii="Trebuchet MS" w:eastAsia="Trebuchet MS" w:hAnsi="Trebuchet MS" w:cs="Trebuchet MS"/>
+          <w:color w:val="666666"/>
+          <w:sz w:val="26"/>
+          <w:szCs w:val="26"/>
+        </w:rPr>
+        <w:tab/>
+        <w:t>- Milestone 2</w:t>
+      </w:r>
+    </w:p>
+    <w:p>
+      <w:r>
+        <w:rPr>
+          <w:rFonts w:ascii="Trebuchet MS" w:eastAsia="Trebuchet MS" w:hAnsi="Trebuchet MS" w:cs="Trebuchet MS"/>
+          <w:color w:val="666666"/>
+          <w:sz w:val="26"/>
+          <w:szCs w:val="26"/>
+        </w:rPr>
+        <w:tab/>
+      </w:r>
+      <w:r>
+        <w:rPr>
+          <w:rFonts w:ascii="Trebuchet MS" w:eastAsia="Trebuchet MS" w:hAnsi="Trebuchet MS" w:cs="Trebuchet MS"/>
+          <w:color w:val="666666"/>
+          <w:sz w:val="26"/>
+          <w:szCs w:val="26"/>
+        </w:rPr>
+        <w:tab/>
+      </w:r>
+      <w:r>
+        <w:rPr>
+          <w:rFonts w:ascii="Trebuchet MS" w:eastAsia="Trebuchet MS" w:hAnsi="Trebuchet MS" w:cs="Trebuchet MS"/>
+          <w:color w:val="666666"/>
+          <w:sz w:val="26"/>
+          <w:szCs w:val="26"/>
+        </w:rPr>
+        <w:tab/>
+        <w:t>- Etc.</w:t>
+      </w:r>
+    </w:p>
+    <w:p>
+      <w:pPr>
+        <w:pStyle w:val="Heading3"/>
+        <w:contextualSpacing w:val="0"/>
+      </w:pPr>
+      <w:bookmarkStart w:id="29" w:name="h.lbj31oz0xb3v" w:colFirst="0" w:colLast="0"/>
+      <w:bookmarkEnd w:id="29"/>
+      <w:r>
+        <w:rPr>
+          <w:color w:val="000000"/>
+        </w:rPr>
+        <w:tab/>
+        <w:t>- &lt;Object #3&gt;</w:t>
+      </w:r>
+    </w:p>
+    <w:p>
+      <w:r>
+        <w:tab/>
+      </w:r>
+      <w:r>
+        <w:tab/>
+        <w:t>- Time Scale</w:t>
+      </w:r>
+    </w:p>
+    <w:p>
+      <w:r>
+        <w:rPr>
+          <w:rFonts w:ascii="Trebuchet MS" w:eastAsia="Trebuchet MS" w:hAnsi="Trebuchet MS" w:cs="Trebuchet MS"/>
+          <w:color w:val="666666"/>
+          <w:sz w:val="26"/>
+          <w:szCs w:val="26"/>
+        </w:rPr>
+        <w:tab/>
+      </w:r>
+      <w:r>
+        <w:rPr>
+          <w:rFonts w:ascii="Trebuchet MS" w:eastAsia="Trebuchet MS" w:hAnsi="Trebuchet MS" w:cs="Trebuchet MS"/>
+          <w:color w:val="666666"/>
+          <w:sz w:val="26"/>
+          <w:szCs w:val="26"/>
+        </w:rPr>
+        <w:tab/>
+      </w:r>
+      <w:r>
+        <w:rPr>
+          <w:rFonts w:ascii="Trebuchet MS" w:eastAsia="Trebuchet MS" w:hAnsi="Trebuchet MS" w:cs="Trebuchet MS"/>
+          <w:color w:val="666666"/>
+          <w:sz w:val="26"/>
+          <w:szCs w:val="26"/>
+        </w:rPr>
+        <w:tab/>
+        <w:t>- Milestone 1</w:t>
+      </w:r>
+    </w:p>
+    <w:p>
+      <w:r>
+        <w:rPr>
+          <w:rFonts w:ascii="Trebuchet MS" w:eastAsia="Trebuchet MS" w:hAnsi="Trebuchet MS" w:cs="Trebuchet MS"/>
+          <w:color w:val="666666"/>
+          <w:sz w:val="26"/>
+          <w:szCs w:val="26"/>
+        </w:rPr>
+        <w:tab/>
+      </w:r>
+      <w:r>
+        <w:rPr>
+          <w:rFonts w:ascii="Trebuchet MS" w:eastAsia="Trebuchet MS" w:hAnsi="Trebuchet MS" w:cs="Trebuchet MS"/>
+          <w:color w:val="666666"/>
+          <w:sz w:val="26"/>
+          <w:szCs w:val="26"/>
+        </w:rPr>
+        <w:tab/>
+      </w:r>
+      <w:r>
+        <w:rPr>
+          <w:rFonts w:ascii="Trebuchet MS" w:eastAsia="Trebuchet MS" w:hAnsi="Trebuchet MS" w:cs="Trebuchet MS"/>
+          <w:color w:val="666666"/>
+          <w:sz w:val="26"/>
+          <w:szCs w:val="26"/>
+        </w:rPr>
+        <w:tab/>
+        <w:t>- Milestone 2</w:t>
+      </w:r>
+    </w:p>
+    <w:p>
+      <w:r>
+        <w:rPr>
+          <w:rFonts w:ascii="Trebuchet MS" w:eastAsia="Trebuchet MS" w:hAnsi="Trebuchet MS" w:cs="Trebuchet MS"/>
+          <w:color w:val="666666"/>
+          <w:sz w:val="26"/>
+          <w:szCs w:val="26"/>
+        </w:rPr>
+        <w:tab/>
+      </w:r>
+      <w:r>
+        <w:rPr>
+          <w:rFonts w:ascii="Trebuchet MS" w:eastAsia="Trebuchet MS" w:hAnsi="Trebuchet MS" w:cs="Trebuchet MS"/>
+          <w:color w:val="666666"/>
+          <w:sz w:val="26"/>
+          <w:szCs w:val="26"/>
+        </w:rPr>
+        <w:tab/>
+      </w:r>
+      <w:r>
+        <w:rPr>
+          <w:rFonts w:ascii="Trebuchet MS" w:eastAsia="Trebuchet MS" w:hAnsi="Trebuchet MS" w:cs="Trebuchet MS"/>
+          <w:color w:val="666666"/>
+          <w:sz w:val="26"/>
+          <w:szCs w:val="26"/>
+        </w:rPr>
+        <w:tab/>
+        <w:t>- Etc.</w:t>
+      </w:r>
+    </w:p>
+    <w:p>
+      <w:pPr>
+        <w:pStyle w:val="Heading3"/>
+        <w:contextualSpacing w:val="0"/>
+      </w:pPr>
+      <w:bookmarkStart w:id="30" w:name="h.p0jgh8xq0o3r" w:colFirst="0" w:colLast="0"/>
+      <w:bookmarkEnd w:id="30"/>
+      <w:r>
+        <w:rPr>
+          <w:color w:val="000000"/>
+        </w:rPr>
+        <w:tab/>
+        <w:t>- &lt;Object #4&gt;</w:t>
+      </w:r>
+    </w:p>
+    <w:p>
+      <w:r>
+        <w:tab/>
+      </w:r>
+      <w:r>
+        <w:tab/>
+        <w:t>- Time Scale</w:t>
+      </w:r>
+    </w:p>
+    <w:p>
+      <w:r>
+        <w:rPr>
+          <w:rFonts w:ascii="Trebuchet MS" w:eastAsia="Trebuchet MS" w:hAnsi="Trebuchet MS" w:cs="Trebuchet MS"/>
+          <w:color w:val="666666"/>
+          <w:sz w:val="26"/>
+          <w:szCs w:val="26"/>
+        </w:rPr>
+        <w:tab/>
+      </w:r>
+      <w:r>
+        <w:rPr>
+          <w:rFonts w:ascii="Trebuchet MS" w:eastAsia="Trebuchet MS" w:hAnsi="Trebuchet MS" w:cs="Trebuchet MS"/>
+          <w:color w:val="666666"/>
+          <w:sz w:val="26"/>
+          <w:szCs w:val="26"/>
+        </w:rPr>
+        <w:tab/>
+      </w:r>
+      <w:r>
+        <w:rPr>
+          <w:rFonts w:ascii="Trebuchet MS" w:eastAsia="Trebuchet MS" w:hAnsi="Trebuchet MS" w:cs="Trebuchet MS"/>
+          <w:color w:val="666666"/>
+          <w:sz w:val="26"/>
+          <w:szCs w:val="26"/>
+        </w:rPr>
+        <w:tab/>
+        <w:t>- Milestone 1</w:t>
+      </w:r>
+    </w:p>
+    <w:p>
+      <w:r>
+        <w:rPr>
+          <w:rFonts w:ascii="Trebuchet MS" w:eastAsia="Trebuchet MS" w:hAnsi="Trebuchet MS" w:cs="Trebuchet MS"/>
+          <w:color w:val="666666"/>
+          <w:sz w:val="26"/>
+          <w:szCs w:val="26"/>
+        </w:rPr>
+        <w:lastRenderedPageBreak/>
+        <w:tab/>
+      </w:r>
+      <w:r>
+        <w:rPr>
+          <w:rFonts w:ascii="Trebuchet MS" w:eastAsia="Trebuchet MS" w:hAnsi="Trebuchet MS" w:cs="Trebuchet MS"/>
+          <w:color w:val="666666"/>
+          <w:sz w:val="26"/>
+          <w:szCs w:val="26"/>
+        </w:rPr>
+        <w:tab/>
+      </w:r>
+      <w:r>
+        <w:rPr>
+          <w:rFonts w:ascii="Trebuchet MS" w:eastAsia="Trebuchet MS" w:hAnsi="Trebuchet MS" w:cs="Trebuchet MS"/>
+          <w:color w:val="666666"/>
+          <w:sz w:val="26"/>
+          <w:szCs w:val="26"/>
+        </w:rPr>
+        <w:tab/>
+        <w:t>- Milestone 2</w:t>
+      </w:r>
+    </w:p>
+    <w:p>
+      <w:r>
+        <w:rPr>
+          <w:rFonts w:ascii="Trebuchet MS" w:eastAsia="Trebuchet MS" w:hAnsi="Trebuchet MS" w:cs="Trebuchet MS"/>
+          <w:color w:val="666666"/>
+          <w:sz w:val="26"/>
+          <w:szCs w:val="26"/>
+        </w:rPr>
+        <w:tab/>
+      </w:r>
+      <w:r>
+        <w:rPr>
+          <w:rFonts w:ascii="Trebuchet MS" w:eastAsia="Trebuchet MS" w:hAnsi="Trebuchet MS" w:cs="Trebuchet MS"/>
+          <w:color w:val="666666"/>
+          <w:sz w:val="26"/>
+          <w:szCs w:val="26"/>
+        </w:rPr>
+        <w:tab/>
+      </w:r>
+      <w:r>
+        <w:rPr>
+          <w:rFonts w:ascii="Trebuchet MS" w:eastAsia="Trebuchet MS" w:hAnsi="Trebuchet MS" w:cs="Trebuchet MS"/>
+          <w:color w:val="666666"/>
+          <w:sz w:val="26"/>
+          <w:szCs w:val="26"/>
+        </w:rPr>
+        <w:tab/>
+        <w:t>- Etc.</w:t>
+      </w:r>
+    </w:p>
+    <w:p/>
+    <w:p>
       <w:r>
         <w:br w:type="page"/>
       </w:r>
@@ -4395,11 +4053,64 @@
       </w:pPr>
       <w:r>
         <w:lastRenderedPageBreak/>
-        <w:t>Change Log</w:t>
-      </w:r>
-    </w:p>
-    <w:p/>
-    <w:p/>
+        <w:t>Issue Tracking</w:t>
+      </w:r>
+    </w:p>
+    <w:p>
+      <w:r>
+        <w:t xml:space="preserve"> </w:t>
+      </w:r>
+    </w:p>
+    <w:p>
+      <w:proofErr w:type="spellStart"/>
+      <w:r>
+        <w:rPr>
+          <w:rFonts w:ascii="Trebuchet MS" w:eastAsia="Trebuchet MS" w:hAnsi="Trebuchet MS" w:cs="Trebuchet MS"/>
+          <w:color w:val="666666"/>
+          <w:sz w:val="26"/>
+          <w:szCs w:val="26"/>
+        </w:rPr>
+        <w:t>Talos</w:t>
+      </w:r>
+      <w:proofErr w:type="spellEnd"/>
+      <w:r>
+        <w:rPr>
+          <w:rFonts w:ascii="Trebuchet MS" w:eastAsia="Trebuchet MS" w:hAnsi="Trebuchet MS" w:cs="Trebuchet MS"/>
+          <w:color w:val="666666"/>
+          <w:sz w:val="26"/>
+          <w:szCs w:val="26"/>
+        </w:rPr>
+        <w:t xml:space="preserve"> Origins is setup on a private GitHub Repository in order to facilitate development progress and ensure that we can always access functional builds of the game by reverting faulty commits if necessary</w:t>
+      </w:r>
+      <w:r>
+        <w:rPr>
+          <w:rFonts w:ascii="Trebuchet MS" w:eastAsia="Trebuchet MS" w:hAnsi="Trebuchet MS" w:cs="Trebuchet MS"/>
+          <w:color w:val="666666"/>
+          <w:sz w:val="26"/>
+          <w:szCs w:val="26"/>
+        </w:rPr>
+        <w:t xml:space="preserve">. </w:t>
+      </w:r>
+      <w:r>
+        <w:rPr>
+          <w:rFonts w:ascii="Trebuchet MS" w:eastAsia="Trebuchet MS" w:hAnsi="Trebuchet MS" w:cs="Trebuchet MS"/>
+          <w:color w:val="666666"/>
+          <w:sz w:val="26"/>
+          <w:szCs w:val="26"/>
+        </w:rPr>
+        <w:br/>
+      </w:r>
+      <w:r>
+        <w:rPr>
+          <w:rFonts w:ascii="Trebuchet MS" w:eastAsia="Trebuchet MS" w:hAnsi="Trebuchet MS" w:cs="Trebuchet MS"/>
+          <w:color w:val="666666"/>
+          <w:sz w:val="26"/>
+          <w:szCs w:val="26"/>
+        </w:rPr>
+        <w:br/>
+        <w:t>The screenshots below showcase our issue tracking, which allows us to assign team members with specific tasks, along with openly offering feedback for specific changes.</w:t>
+      </w:r>
+    </w:p>
     <w:p>
       <w:r>
         <w:rPr>
@@ -4407,10 +4118,10 @@
           <w:lang w:val="en-US" w:eastAsia="en-US"/>
         </w:rPr>
         <w:drawing>
-          <wp:inline distT="0" distB="0" distL="0" distR="0" wp14:anchorId="4ED5DC09" wp14:editId="7D6731B0">
-            <wp:extent cx="4752975" cy="3562350"/>
-            <wp:effectExtent l="0" t="0" r="9525" b="0"/>
-            <wp:docPr id="17" name="Picture 17"/>
+          <wp:inline distT="0" distB="0" distL="0" distR="0" wp14:anchorId="6B6BE3E9" wp14:editId="7C550325">
+            <wp:extent cx="5943600" cy="6263640"/>
+            <wp:effectExtent l="0" t="0" r="0" b="3810"/>
+            <wp:docPr id="18" name="Picture 18"/>
             <wp:cNvGraphicFramePr>
               <a:graphicFrameLocks xmlns:a="http://schemas.openxmlformats.org/drawingml/2006/main" noChangeAspect="1"/>
             </wp:cNvGraphicFramePr>
@@ -4430,6 +4141,116 @@
                   <pic:spPr>
                     <a:xfrm>
                       <a:off x="0" y="0"/>
+                      <a:ext cx="5943600" cy="6263640"/>
+                    </a:xfrm>
+                    <a:prstGeom prst="rect">
+                      <a:avLst/>
+                    </a:prstGeom>
+                  </pic:spPr>
+                </pic:pic>
+              </a:graphicData>
+            </a:graphic>
+          </wp:inline>
+        </w:drawing>
+      </w:r>
+    </w:p>
+    <w:p>
+      <w:pPr>
+        <w:rPr>
+          <w:rFonts w:ascii="Trebuchet MS" w:eastAsia="Trebuchet MS" w:hAnsi="Trebuchet MS" w:cs="Trebuchet MS"/>
+          <w:b/>
+          <w:sz w:val="26"/>
+          <w:szCs w:val="26"/>
+        </w:rPr>
+      </w:pPr>
+      <w:r>
+        <w:rPr>
+          <w:noProof/>
+          <w:lang w:val="en-US" w:eastAsia="en-US"/>
+        </w:rPr>
+        <w:lastRenderedPageBreak/>
+        <w:drawing>
+          <wp:inline distT="0" distB="0" distL="0" distR="0" wp14:anchorId="746A3255" wp14:editId="6ADCC83E">
+            <wp:extent cx="5943600" cy="2563495"/>
+            <wp:effectExtent l="0" t="0" r="0" b="8255"/>
+            <wp:docPr id="19" name="Picture 19"/>
+            <wp:cNvGraphicFramePr>
+              <a:graphicFrameLocks xmlns:a="http://schemas.openxmlformats.org/drawingml/2006/main" noChangeAspect="1"/>
+            </wp:cNvGraphicFramePr>
+            <a:graphic xmlns:a="http://schemas.openxmlformats.org/drawingml/2006/main">
+              <a:graphicData uri="http://schemas.openxmlformats.org/drawingml/2006/picture">
+                <pic:pic xmlns:pic="http://schemas.openxmlformats.org/drawingml/2006/picture">
+                  <pic:nvPicPr>
+                    <pic:cNvPr id="1" name=""/>
+                    <pic:cNvPicPr/>
+                  </pic:nvPicPr>
+                  <pic:blipFill>
+                    <a:blip r:embed="rId26"/>
+                    <a:stretch>
+                      <a:fillRect/>
+                    </a:stretch>
+                  </pic:blipFill>
+                  <pic:spPr>
+                    <a:xfrm>
+                      <a:off x="0" y="0"/>
+                      <a:ext cx="5943600" cy="2563495"/>
+                    </a:xfrm>
+                    <a:prstGeom prst="rect">
+                      <a:avLst/>
+                    </a:prstGeom>
+                  </pic:spPr>
+                </pic:pic>
+              </a:graphicData>
+            </a:graphic>
+          </wp:inline>
+        </w:drawing>
+      </w:r>
+      <w:r>
+        <w:br w:type="page"/>
+      </w:r>
+    </w:p>
+    <w:p>
+      <w:pPr>
+        <w:pStyle w:val="Heading2"/>
+        <w:contextualSpacing w:val="0"/>
+      </w:pPr>
+      <w:r>
+        <w:lastRenderedPageBreak/>
+        <w:t>Change Log</w:t>
+      </w:r>
+    </w:p>
+    <w:p/>
+    <w:p/>
+    <w:p>
+      <w:r>
+        <w:rPr>
+          <w:noProof/>
+          <w:lang w:val="en-US" w:eastAsia="en-US"/>
+        </w:rPr>
+        <w:drawing>
+          <wp:inline distT="0" distB="0" distL="0" distR="0" wp14:anchorId="5F3076F8" wp14:editId="0772C05F">
+            <wp:extent cx="4752975" cy="3562350"/>
+            <wp:effectExtent l="0" t="0" r="9525" b="0"/>
+            <wp:docPr id="17" name="Picture 17"/>
+            <wp:cNvGraphicFramePr>
+              <a:graphicFrameLocks xmlns:a="http://schemas.openxmlformats.org/drawingml/2006/main" noChangeAspect="1"/>
+            </wp:cNvGraphicFramePr>
+            <a:graphic xmlns:a="http://schemas.openxmlformats.org/drawingml/2006/main">
+              <a:graphicData uri="http://schemas.openxmlformats.org/drawingml/2006/picture">
+                <pic:pic xmlns:pic="http://schemas.openxmlformats.org/drawingml/2006/picture">
+                  <pic:nvPicPr>
+                    <pic:cNvPr id="1" name=""/>
+                    <pic:cNvPicPr/>
+                  </pic:nvPicPr>
+                  <pic:blipFill>
+                    <a:blip r:embed="rId27"/>
+                    <a:stretch>
+                      <a:fillRect/>
+                    </a:stretch>
+                  </pic:blipFill>
+                  <pic:spPr>
+                    <a:xfrm>
+                      <a:off x="0" y="0"/>
                       <a:ext cx="4752975" cy="3562350"/>
                     </a:xfrm>
                     <a:prstGeom prst="rect">
@@ -4489,7 +4310,7 @@
     </w:p>
     <w:p/>
     <w:sectPr>
-      <w:footerReference w:type="default" r:id="rId26"/>
+      <w:footerReference w:type="default" r:id="rId28"/>
       <w:pgSz w:w="12240" w:h="15840"/>
       <w:pgMar w:top="1440" w:right="1440" w:bottom="1440" w:left="1440" w:header="720" w:footer="720" w:gutter="0"/>
       <w:pgNumType w:start="1"/>
@@ -4500,7 +4321,7 @@
 </file>
 
 <file path=word/endnotes.xml><?xml version="1.0" encoding="utf-8"?>
-<w:endnotes xmlns:wpc="http://schemas.microsoft.com/office/word/2010/wordprocessingCanvas" xmlns:mo="http://schemas.microsoft.com/office/mac/office/2008/main" xmlns:mc="http://schemas.openxmlformats.org/markup-compatibility/2006" xmlns:mv="urn:schemas-microsoft-com:mac:vml" xmlns:o="urn:schemas-microsoft-com:office:office" xmlns:r="http://schemas.openxmlformats.org/officeDocument/2006/relationships" xmlns:m="http://schemas.openxmlformats.org/officeDocument/2006/math" xmlns:v="urn:schemas-microsoft-com:vml" xmlns:wp14="http://schemas.microsoft.com/office/word/2010/wordprocessingDrawing" xmlns:wp="http://schemas.openxmlformats.org/drawingml/2006/wordprocessingDrawing" xmlns:w10="urn:schemas-microsoft-com:office:word" xmlns:w="http://schemas.openxmlformats.org/wordprocessingml/2006/main" xmlns:w14="http://schemas.microsoft.com/office/word/2010/wordml" xmlns:w15="http://schemas.microsoft.com/office/word/2012/wordml" xmlns:wpg="http://schemas.microsoft.com/office/word/2010/wordprocessingGroup" xmlns:wpi="http://schemas.microsoft.com/office/word/2010/wordprocessingInk" xmlns:wne="http://schemas.microsoft.com/office/word/2006/wordml" xmlns:wps="http://schemas.microsoft.com/office/word/2010/wordprocessingShape" mc:Ignorable="w14 w15 wp14">
+<w:endnotes xmlns:wpc="http://schemas.microsoft.com/office/word/2010/wordprocessingCanvas" xmlns:cx="http://schemas.microsoft.com/office/drawing/2014/chartex" xmlns:mc="http://schemas.openxmlformats.org/markup-compatibility/2006" xmlns:o="urn:schemas-microsoft-com:office:office" xmlns:r="http://schemas.openxmlformats.org/officeDocument/2006/relationships" xmlns:m="http://schemas.openxmlformats.org/officeDocument/2006/math" xmlns:v="urn:schemas-microsoft-com:vml" xmlns:wp14="http://schemas.microsoft.com/office/word/2010/wordprocessingDrawing" xmlns:wp="http://schemas.openxmlformats.org/drawingml/2006/wordprocessingDrawing" xmlns:w10="urn:schemas-microsoft-com:office:word" xmlns:w="http://schemas.openxmlformats.org/wordprocessingml/2006/main" xmlns:w14="http://schemas.microsoft.com/office/word/2010/wordml" xmlns:w15="http://schemas.microsoft.com/office/word/2012/wordml" xmlns:w16se="http://schemas.microsoft.com/office/word/2015/wordml/symex" xmlns:wpg="http://schemas.microsoft.com/office/word/2010/wordprocessingGroup" xmlns:wpi="http://schemas.microsoft.com/office/word/2010/wordprocessingInk" xmlns:wne="http://schemas.microsoft.com/office/word/2006/wordml" xmlns:wps="http://schemas.microsoft.com/office/word/2010/wordprocessingShape" mc:Ignorable="w14 w15 w16se wp14">
   <w:endnote w:type="separator" w:id="-1">
     <w:p>
       <w:pPr>
@@ -4525,7 +4346,7 @@
 </file>
 
 <file path=word/footer1.xml><?xml version="1.0" encoding="utf-8"?>
-<w:ftr xmlns:wpc="http://schemas.microsoft.com/office/word/2010/wordprocessingCanvas" xmlns:mo="http://schemas.microsoft.com/office/mac/office/2008/main" xmlns:mc="http://schemas.openxmlformats.org/markup-compatibility/2006" xmlns:mv="urn:schemas-microsoft-com:mac:vml" xmlns:o="urn:schemas-microsoft-com:office:office" xmlns:r="http://schemas.openxmlformats.org/officeDocument/2006/relationships" xmlns:m="http://schemas.openxmlformats.org/officeDocument/2006/math" xmlns:v="urn:schemas-microsoft-com:vml" xmlns:wp14="http://schemas.microsoft.com/office/word/2010/wordprocessingDrawing" xmlns:wp="http://schemas.openxmlformats.org/drawingml/2006/wordprocessingDrawing" xmlns:w10="urn:schemas-microsoft-com:office:word" xmlns:w="http://schemas.openxmlformats.org/wordprocessingml/2006/main" xmlns:w14="http://schemas.microsoft.com/office/word/2010/wordml" xmlns:w15="http://schemas.microsoft.com/office/word/2012/wordml" xmlns:wpg="http://schemas.microsoft.com/office/word/2010/wordprocessingGroup" xmlns:wpi="http://schemas.microsoft.com/office/word/2010/wordprocessingInk" xmlns:wne="http://schemas.microsoft.com/office/word/2006/wordml" xmlns:wps="http://schemas.microsoft.com/office/word/2010/wordprocessingShape" mc:Ignorable="w14 w15 wp14">
+<w:ftr xmlns:wpc="http://schemas.microsoft.com/office/word/2010/wordprocessingCanvas" xmlns:cx="http://schemas.microsoft.com/office/drawing/2014/chartex" xmlns:mc="http://schemas.openxmlformats.org/markup-compatibility/2006" xmlns:o="urn:schemas-microsoft-com:office:office" xmlns:r="http://schemas.openxmlformats.org/officeDocument/2006/relationships" xmlns:m="http://schemas.openxmlformats.org/officeDocument/2006/math" xmlns:v="urn:schemas-microsoft-com:vml" xmlns:wp14="http://schemas.microsoft.com/office/word/2010/wordprocessingDrawing" xmlns:wp="http://schemas.openxmlformats.org/drawingml/2006/wordprocessingDrawing" xmlns:w10="urn:schemas-microsoft-com:office:word" xmlns:w="http://schemas.openxmlformats.org/wordprocessingml/2006/main" xmlns:w14="http://schemas.microsoft.com/office/word/2010/wordml" xmlns:w15="http://schemas.microsoft.com/office/word/2012/wordml" xmlns:w16se="http://schemas.microsoft.com/office/word/2015/wordml/symex" xmlns:wpg="http://schemas.microsoft.com/office/word/2010/wordprocessingGroup" xmlns:wpi="http://schemas.microsoft.com/office/word/2010/wordprocessingInk" xmlns:wne="http://schemas.microsoft.com/office/word/2006/wordml" xmlns:wps="http://schemas.microsoft.com/office/word/2010/wordprocessingShape" mc:Ignorable="w14 w15 w16se wp14">
   <w:p>
     <w:pPr>
       <w:jc w:val="right"/>
@@ -4543,7 +4364,7 @@
       <w:rPr>
         <w:noProof/>
       </w:rPr>
-      <w:t>16</w:t>
+      <w:t>15</w:t>
     </w:r>
     <w:r>
       <w:fldChar w:fldCharType="end"/>
@@ -4553,7 +4374,7 @@
 </file>
 
 <file path=word/footnotes.xml><?xml version="1.0" encoding="utf-8"?>
-<w:footnotes xmlns:wpc="http://schemas.microsoft.com/office/word/2010/wordprocessingCanvas" xmlns:mo="http://schemas.microsoft.com/office/mac/office/2008/main" xmlns:mc="http://schemas.openxmlformats.org/markup-compatibility/2006" xmlns:mv="urn:schemas-microsoft-com:mac:vml" xmlns:o="urn:schemas-microsoft-com:office:office" xmlns:r="http://schemas.openxmlformats.org/officeDocument/2006/relationships" xmlns:m="http://schemas.openxmlformats.org/officeDocument/2006/math" xmlns:v="urn:schemas-microsoft-com:vml" xmlns:wp14="http://schemas.microsoft.com/office/word/2010/wordprocessingDrawing" xmlns:wp="http://schemas.openxmlformats.org/drawingml/2006/wordprocessingDrawing" xmlns:w10="urn:schemas-microsoft-com:office:word" xmlns:w="http://schemas.openxmlformats.org/wordprocessingml/2006/main" xmlns:w14="http://schemas.microsoft.com/office/word/2010/wordml" xmlns:w15="http://schemas.microsoft.com/office/word/2012/wordml" xmlns:wpg="http://schemas.microsoft.com/office/word/2010/wordprocessingGroup" xmlns:wpi="http://schemas.microsoft.com/office/word/2010/wordprocessingInk" xmlns:wne="http://schemas.microsoft.com/office/word/2006/wordml" xmlns:wps="http://schemas.microsoft.com/office/word/2010/wordprocessingShape" mc:Ignorable="w14 w15 wp14">
+<w:footnotes xmlns:wpc="http://schemas.microsoft.com/office/word/2010/wordprocessingCanvas" xmlns:cx="http://schemas.microsoft.com/office/drawing/2014/chartex" xmlns:mc="http://schemas.openxmlformats.org/markup-compatibility/2006" xmlns:o="urn:schemas-microsoft-com:office:office" xmlns:r="http://schemas.openxmlformats.org/officeDocument/2006/relationships" xmlns:m="http://schemas.openxmlformats.org/officeDocument/2006/math" xmlns:v="urn:schemas-microsoft-com:vml" xmlns:wp14="http://schemas.microsoft.com/office/word/2010/wordprocessingDrawing" xmlns:wp="http://schemas.openxmlformats.org/drawingml/2006/wordprocessingDrawing" xmlns:w10="urn:schemas-microsoft-com:office:word" xmlns:w="http://schemas.openxmlformats.org/wordprocessingml/2006/main" xmlns:w14="http://schemas.microsoft.com/office/word/2010/wordml" xmlns:w15="http://schemas.microsoft.com/office/word/2012/wordml" xmlns:w16se="http://schemas.microsoft.com/office/word/2015/wordml/symex" xmlns:wpg="http://schemas.microsoft.com/office/word/2010/wordprocessingGroup" xmlns:wpi="http://schemas.microsoft.com/office/word/2010/wordprocessingInk" xmlns:wne="http://schemas.microsoft.com/office/word/2006/wordml" xmlns:wps="http://schemas.microsoft.com/office/word/2010/wordprocessingShape" mc:Ignorable="w14 w15 w16se wp14">
   <w:footnote w:type="separator" w:id="-1">
     <w:p>
       <w:pPr>
@@ -4578,8 +4399,8 @@
 </file>
 
 <file path=word/numbering.xml><?xml version="1.0" encoding="utf-8"?>
-<w:numbering xmlns:wpc="http://schemas.microsoft.com/office/word/2010/wordprocessingCanvas" xmlns:mo="http://schemas.microsoft.com/office/mac/office/2008/main" xmlns:mc="http://schemas.openxmlformats.org/markup-compatibility/2006" xmlns:mv="urn:schemas-microsoft-com:mac:vml" xmlns:o="urn:schemas-microsoft-com:office:office" xmlns:r="http://schemas.openxmlformats.org/officeDocument/2006/relationships" xmlns:m="http://schemas.openxmlformats.org/officeDocument/2006/math" xmlns:v="urn:schemas-microsoft-com:vml" xmlns:wp14="http://schemas.microsoft.com/office/word/2010/wordprocessingDrawing" xmlns:wp="http://schemas.openxmlformats.org/drawingml/2006/wordprocessingDrawing" xmlns:w10="urn:schemas-microsoft-com:office:word" xmlns:w="http://schemas.openxmlformats.org/wordprocessingml/2006/main" xmlns:w14="http://schemas.microsoft.com/office/word/2010/wordml" xmlns:w15="http://schemas.microsoft.com/office/word/2012/wordml" xmlns:wpg="http://schemas.microsoft.com/office/word/2010/wordprocessingGroup" xmlns:wpi="http://schemas.microsoft.com/office/word/2010/wordprocessingInk" xmlns:wne="http://schemas.microsoft.com/office/word/2006/wordml" xmlns:wps="http://schemas.microsoft.com/office/word/2010/wordprocessingShape" mc:Ignorable="w14 w15 wp14">
-  <w:abstractNum w:abstractNumId="0">
+<w:numbering xmlns:wpc="http://schemas.microsoft.com/office/word/2010/wordprocessingCanvas" xmlns:cx="http://schemas.microsoft.com/office/drawing/2014/chartex" xmlns:mc="http://schemas.openxmlformats.org/markup-compatibility/2006" xmlns:o="urn:schemas-microsoft-com:office:office" xmlns:r="http://schemas.openxmlformats.org/officeDocument/2006/relationships" xmlns:m="http://schemas.openxmlformats.org/officeDocument/2006/math" xmlns:v="urn:schemas-microsoft-com:vml" xmlns:wp14="http://schemas.microsoft.com/office/word/2010/wordprocessingDrawing" xmlns:wp="http://schemas.openxmlformats.org/drawingml/2006/wordprocessingDrawing" xmlns:w10="urn:schemas-microsoft-com:office:word" xmlns:w="http://schemas.openxmlformats.org/wordprocessingml/2006/main" xmlns:w14="http://schemas.microsoft.com/office/word/2010/wordml" xmlns:w15="http://schemas.microsoft.com/office/word/2012/wordml" xmlns:w16se="http://schemas.microsoft.com/office/word/2015/wordml/symex" xmlns:wpg="http://schemas.microsoft.com/office/word/2010/wordprocessingGroup" xmlns:wpi="http://schemas.microsoft.com/office/word/2010/wordprocessingInk" xmlns:wne="http://schemas.microsoft.com/office/word/2006/wordml" xmlns:wps="http://schemas.microsoft.com/office/word/2010/wordprocessingShape" mc:Ignorable="w14 w15 w16se wp14">
+  <w:abstractNum w:abstractNumId="0" w15:restartNumberingAfterBreak="0">
     <w:nsid w:val="33632492"/>
     <w:multiLevelType w:val="hybridMultilevel"/>
     <w:tmpl w:val="F6DE2F4C"/>
@@ -4691,7 +4512,7 @@
       </w:rPr>
     </w:lvl>
   </w:abstractNum>
-  <w:abstractNum w:abstractNumId="1">
+  <w:abstractNum w:abstractNumId="1" w15:restartNumberingAfterBreak="0">
     <w:nsid w:val="44C75792"/>
     <w:multiLevelType w:val="hybridMultilevel"/>
     <w:tmpl w:val="5AB677B2"/>
@@ -4813,7 +4634,7 @@
 </file>
 
 <file path=word/styles.xml><?xml version="1.0" encoding="utf-8"?>
-<w:styles xmlns:mc="http://schemas.openxmlformats.org/markup-compatibility/2006" xmlns:r="http://schemas.openxmlformats.org/officeDocument/2006/relationships" xmlns:w="http://schemas.openxmlformats.org/wordprocessingml/2006/main" xmlns:w14="http://schemas.microsoft.com/office/word/2010/wordml" xmlns:w15="http://schemas.microsoft.com/office/word/2012/wordml" mc:Ignorable="w14 w15">
+<w:styles xmlns:mc="http://schemas.openxmlformats.org/markup-compatibility/2006" xmlns:r="http://schemas.openxmlformats.org/officeDocument/2006/relationships" xmlns:w="http://schemas.openxmlformats.org/wordprocessingml/2006/main" xmlns:w14="http://schemas.microsoft.com/office/word/2010/wordml" xmlns:w15="http://schemas.microsoft.com/office/word/2012/wordml" xmlns:w16se="http://schemas.microsoft.com/office/word/2015/wordml/symex" mc:Ignorable="w14 w15 w16se">
   <w:docDefaults>
     <w:rPrDefault>
       <w:rPr>
@@ -4830,7 +4651,7 @@
       </w:pPr>
     </w:pPrDefault>
   </w:docDefaults>
-  <w:latentStyles w:defLockedState="0" w:defUIPriority="99" w:defSemiHidden="0" w:defUnhideWhenUsed="0" w:defQFormat="0" w:count="380">
+  <w:latentStyles w:defLockedState="0" w:defUIPriority="99" w:defSemiHidden="0" w:defUnhideWhenUsed="0" w:defQFormat="0" w:count="371">
     <w:lsdException w:name="Normal" w:uiPriority="0" w:qFormat="1"/>
     <w:lsdException w:name="heading 1" w:uiPriority="9" w:qFormat="1"/>
     <w:lsdException w:name="heading 2" w:semiHidden="1" w:uiPriority="9" w:unhideWhenUsed="1" w:qFormat="1"/>

</xml_diff>

<commit_message>
Game Document: World & Player Mechanics
</commit_message>
<xml_diff>
--- a/Documentation/GameDesignDocument.docx
+++ b/Documentation/GameDesignDocument.docx
@@ -8,161 +8,171 @@
         <w:pStyle w:val="Title"/>
         <w:contextualSpacing w:val="0"/>
         <w:jc w:val="center"/>
-      </w:pPr>
-      <w:proofErr w:type="spellStart"/>
-      <w:r>
-        <w:t>Talos</w:t>
-      </w:r>
-      <w:proofErr w:type="spellEnd"/>
-      <w:r>
-        <w:t xml:space="preserve"> Origins</w:t>
+        <w:rPr>
+          <w:lang w:val="fr-FR"/>
+        </w:rPr>
+      </w:pPr>
+      <w:r>
+        <w:rPr>
+          <w:lang w:val="fr-FR"/>
+        </w:rPr>
+        <w:t>Talos Origins</w:t>
       </w:r>
     </w:p>
     <w:p>
       <w:pPr>
         <w:jc w:val="center"/>
-      </w:pPr>
+        <w:rPr>
+          <w:lang w:val="fr-FR"/>
+        </w:rPr>
+      </w:pPr>
+    </w:p>
+    <w:p>
+      <w:pPr>
+        <w:rPr>
+          <w:lang w:val="fr-FR"/>
+        </w:rPr>
+      </w:pPr>
+    </w:p>
+    <w:p>
+      <w:pPr>
+        <w:rPr>
+          <w:lang w:val="fr-FR"/>
+        </w:rPr>
+      </w:pPr>
+    </w:p>
+    <w:p>
+      <w:pPr>
+        <w:rPr>
+          <w:lang w:val="fr-FR"/>
+        </w:rPr>
+      </w:pPr>
+    </w:p>
+    <w:p>
+      <w:pPr>
+        <w:jc w:val="center"/>
+        <w:rPr>
+          <w:lang w:val="fr-FR"/>
+        </w:rPr>
+      </w:pPr>
+      <w:r>
+        <w:rPr>
+          <w:lang w:val="fr-FR"/>
+        </w:rPr>
+        <w:t>Game Design Document</w:t>
+      </w:r>
+    </w:p>
+    <w:p>
+      <w:pPr>
+        <w:jc w:val="center"/>
+        <w:rPr>
+          <w:lang w:val="fr-FR"/>
+        </w:rPr>
+      </w:pPr>
+    </w:p>
+    <w:p>
+      <w:pPr>
+        <w:jc w:val="center"/>
+        <w:rPr>
+          <w:lang w:val="fr-FR"/>
+        </w:rPr>
+      </w:pPr>
+    </w:p>
+    <w:p>
+      <w:pPr>
+        <w:jc w:val="center"/>
+        <w:rPr>
+          <w:lang w:val="fr-FR"/>
+        </w:rPr>
+      </w:pPr>
+      <w:r>
+        <w:rPr>
+          <w:lang w:val="fr-FR"/>
+        </w:rPr>
+        <w:t>COMP376</w:t>
+      </w:r>
+    </w:p>
+    <w:p>
+      <w:pPr>
+        <w:rPr>
+          <w:lang w:val="fr-FR"/>
+        </w:rPr>
+      </w:pPr>
+    </w:p>
+    <w:p>
+      <w:pPr>
+        <w:rPr>
+          <w:lang w:val="fr-FR"/>
+        </w:rPr>
+      </w:pPr>
+    </w:p>
+    <w:p>
+      <w:pPr>
+        <w:jc w:val="center"/>
+        <w:rPr>
+          <w:rFonts w:ascii="Trebuchet MS" w:eastAsia="Trebuchet MS" w:hAnsi="Trebuchet MS" w:cs="Trebuchet MS"/>
+          <w:color w:val="666666"/>
+          <w:sz w:val="26"/>
+          <w:szCs w:val="26"/>
+        </w:rPr>
+      </w:pPr>
+      <w:r>
+        <w:rPr>
+          <w:rFonts w:ascii="Trebuchet MS" w:eastAsia="Trebuchet MS" w:hAnsi="Trebuchet MS" w:cs="Trebuchet MS"/>
+          <w:color w:val="666666"/>
+          <w:sz w:val="26"/>
+          <w:szCs w:val="26"/>
+        </w:rPr>
+        <w:t>Eric Provencher 26543731</w:t>
+      </w:r>
+    </w:p>
+    <w:p>
+      <w:pPr>
+        <w:jc w:val="center"/>
+        <w:rPr>
+          <w:rFonts w:ascii="Trebuchet MS" w:eastAsia="Trebuchet MS" w:hAnsi="Trebuchet MS" w:cs="Trebuchet MS"/>
+          <w:color w:val="666666"/>
+          <w:sz w:val="26"/>
+          <w:szCs w:val="26"/>
+        </w:rPr>
+      </w:pPr>
+      <w:r>
+        <w:rPr>
+          <w:rFonts w:ascii="Trebuchet MS" w:eastAsia="Trebuchet MS" w:hAnsi="Trebuchet MS" w:cs="Trebuchet MS"/>
+          <w:color w:val="666666"/>
+          <w:sz w:val="26"/>
+          <w:szCs w:val="26"/>
+        </w:rPr>
+        <w:t>Hu Ningge</w:t>
+      </w:r>
+    </w:p>
+    <w:p>
+      <w:pPr>
+        <w:jc w:val="center"/>
+      </w:pPr>
+      <w:r>
+        <w:rPr>
+          <w:rFonts w:ascii="Trebuchet MS" w:eastAsia="Trebuchet MS" w:hAnsi="Trebuchet MS" w:cs="Trebuchet MS"/>
+          <w:color w:val="666666"/>
+          <w:sz w:val="26"/>
+          <w:szCs w:val="26"/>
+        </w:rPr>
+        <w:t>Eric Philiponna</w:t>
+      </w:r>
+      <w:r>
+        <w:rPr>
+          <w:rFonts w:ascii="Trebuchet MS" w:eastAsia="Trebuchet MS" w:hAnsi="Trebuchet MS" w:cs="Trebuchet MS"/>
+          <w:color w:val="666666"/>
+          <w:sz w:val="26"/>
+          <w:szCs w:val="26"/>
+        </w:rPr>
+        <w:t xml:space="preserve"> 26225497</w:t>
+      </w:r>
     </w:p>
     <w:p/>
     <w:p/>
     <w:p/>
     <w:p>
-      <w:pPr>
-        <w:jc w:val="center"/>
-      </w:pPr>
-      <w:r>
-        <w:t>Game Design Document</w:t>
-      </w:r>
-    </w:p>
-    <w:p>
-      <w:pPr>
-        <w:jc w:val="center"/>
-      </w:pPr>
-    </w:p>
-    <w:p>
-      <w:pPr>
-        <w:jc w:val="center"/>
-      </w:pPr>
-    </w:p>
-    <w:p>
-      <w:pPr>
-        <w:jc w:val="center"/>
-      </w:pPr>
-      <w:r>
-        <w:t>COMP376</w:t>
-      </w:r>
-    </w:p>
-    <w:p/>
-    <w:p/>
-    <w:p>
-      <w:pPr>
-        <w:jc w:val="center"/>
-        <w:rPr>
-          <w:rFonts w:ascii="Trebuchet MS" w:eastAsia="Trebuchet MS" w:hAnsi="Trebuchet MS" w:cs="Trebuchet MS"/>
-          <w:color w:val="666666"/>
-          <w:sz w:val="26"/>
-          <w:szCs w:val="26"/>
-        </w:rPr>
-      </w:pPr>
-      <w:r>
-        <w:rPr>
-          <w:rFonts w:ascii="Trebuchet MS" w:eastAsia="Trebuchet MS" w:hAnsi="Trebuchet MS" w:cs="Trebuchet MS"/>
-          <w:color w:val="666666"/>
-          <w:sz w:val="26"/>
-          <w:szCs w:val="26"/>
-        </w:rPr>
-        <w:t xml:space="preserve">Eric </w:t>
-      </w:r>
-      <w:proofErr w:type="spellStart"/>
-      <w:r>
-        <w:rPr>
-          <w:rFonts w:ascii="Trebuchet MS" w:eastAsia="Trebuchet MS" w:hAnsi="Trebuchet MS" w:cs="Trebuchet MS"/>
-          <w:color w:val="666666"/>
-          <w:sz w:val="26"/>
-          <w:szCs w:val="26"/>
-        </w:rPr>
-        <w:t>Provencher</w:t>
-      </w:r>
-      <w:proofErr w:type="spellEnd"/>
-      <w:r>
-        <w:rPr>
-          <w:rFonts w:ascii="Trebuchet MS" w:eastAsia="Trebuchet MS" w:hAnsi="Trebuchet MS" w:cs="Trebuchet MS"/>
-          <w:color w:val="666666"/>
-          <w:sz w:val="26"/>
-          <w:szCs w:val="26"/>
-        </w:rPr>
-        <w:t xml:space="preserve"> 26543731</w:t>
-      </w:r>
-    </w:p>
-    <w:p>
-      <w:pPr>
-        <w:jc w:val="center"/>
-        <w:rPr>
-          <w:rFonts w:ascii="Trebuchet MS" w:eastAsia="Trebuchet MS" w:hAnsi="Trebuchet MS" w:cs="Trebuchet MS"/>
-          <w:color w:val="666666"/>
-          <w:sz w:val="26"/>
-          <w:szCs w:val="26"/>
-        </w:rPr>
-      </w:pPr>
-      <w:r>
-        <w:rPr>
-          <w:rFonts w:ascii="Trebuchet MS" w:eastAsia="Trebuchet MS" w:hAnsi="Trebuchet MS" w:cs="Trebuchet MS"/>
-          <w:color w:val="666666"/>
-          <w:sz w:val="26"/>
-          <w:szCs w:val="26"/>
-        </w:rPr>
-        <w:t xml:space="preserve">Hu </w:t>
-      </w:r>
-      <w:proofErr w:type="spellStart"/>
-      <w:r>
-        <w:rPr>
-          <w:rFonts w:ascii="Trebuchet MS" w:eastAsia="Trebuchet MS" w:hAnsi="Trebuchet MS" w:cs="Trebuchet MS"/>
-          <w:color w:val="666666"/>
-          <w:sz w:val="26"/>
-          <w:szCs w:val="26"/>
-        </w:rPr>
-        <w:t>Ningge</w:t>
-      </w:r>
-      <w:proofErr w:type="spellEnd"/>
-    </w:p>
-    <w:p>
-      <w:pPr>
-        <w:jc w:val="center"/>
-      </w:pPr>
-      <w:r>
-        <w:rPr>
-          <w:rFonts w:ascii="Trebuchet MS" w:eastAsia="Trebuchet MS" w:hAnsi="Trebuchet MS" w:cs="Trebuchet MS"/>
-          <w:color w:val="666666"/>
-          <w:sz w:val="26"/>
-          <w:szCs w:val="26"/>
-        </w:rPr>
-        <w:t xml:space="preserve">Eric </w:t>
-      </w:r>
-      <w:proofErr w:type="spellStart"/>
-      <w:r>
-        <w:rPr>
-          <w:rFonts w:ascii="Trebuchet MS" w:eastAsia="Trebuchet MS" w:hAnsi="Trebuchet MS" w:cs="Trebuchet MS"/>
-          <w:color w:val="666666"/>
-          <w:sz w:val="26"/>
-          <w:szCs w:val="26"/>
-        </w:rPr>
-        <w:t>Philiponna</w:t>
-      </w:r>
-      <w:proofErr w:type="spellEnd"/>
-      <w:r>
-        <w:rPr>
-          <w:rFonts w:ascii="Trebuchet MS" w:eastAsia="Trebuchet MS" w:hAnsi="Trebuchet MS" w:cs="Trebuchet MS"/>
-          <w:color w:val="666666"/>
-          <w:sz w:val="26"/>
-          <w:szCs w:val="26"/>
-        </w:rPr>
-        <w:t xml:space="preserve"> 26225497</w:t>
-      </w:r>
-    </w:p>
-    <w:p/>
-    <w:p/>
-    <w:p/>
-    <w:p>
       <w:r>
         <w:br w:type="page"/>
       </w:r>
@@ -199,25 +209,14 @@
           <w:szCs w:val="26"/>
         </w:rPr>
       </w:pPr>
-      <w:proofErr w:type="spellStart"/>
-      <w:r>
-        <w:rPr>
-          <w:rFonts w:ascii="Trebuchet MS" w:eastAsia="Trebuchet MS" w:hAnsi="Trebuchet MS" w:cs="Trebuchet MS"/>
-          <w:color w:val="666666"/>
-          <w:sz w:val="26"/>
-          <w:szCs w:val="26"/>
-        </w:rPr>
-        <w:t>Talos</w:t>
-      </w:r>
-      <w:proofErr w:type="spellEnd"/>
-      <w:r>
-        <w:rPr>
-          <w:rFonts w:ascii="Trebuchet MS" w:eastAsia="Trebuchet MS" w:hAnsi="Trebuchet MS" w:cs="Trebuchet MS"/>
-          <w:color w:val="666666"/>
-          <w:sz w:val="26"/>
-          <w:szCs w:val="26"/>
-        </w:rPr>
-        <w:t xml:space="preserve"> Origins is a </w:t>
+      <w:r>
+        <w:rPr>
+          <w:rFonts w:ascii="Trebuchet MS" w:eastAsia="Trebuchet MS" w:hAnsi="Trebuchet MS" w:cs="Trebuchet MS"/>
+          <w:color w:val="666666"/>
+          <w:sz w:val="26"/>
+          <w:szCs w:val="26"/>
+        </w:rPr>
+        <w:t xml:space="preserve">Talos Origins is a </w:t>
       </w:r>
       <w:r>
         <w:rPr>
@@ -688,27 +687,7 @@
           <w:sz w:val="26"/>
           <w:szCs w:val="26"/>
         </w:rPr>
-        <w:t xml:space="preserve">vast worlds to explore, with complex power-ups to be gained along the adventure. The game’s story is told in small pieces, but the purpose of the adventure is largely shrouded in mystery. </w:t>
-      </w:r>
-      <w:proofErr w:type="spellStart"/>
-      <w:r>
-        <w:rPr>
-          <w:rFonts w:ascii="Trebuchet MS" w:eastAsia="Trebuchet MS" w:hAnsi="Trebuchet MS" w:cs="Trebuchet MS"/>
-          <w:color w:val="666666"/>
-          <w:sz w:val="26"/>
-          <w:szCs w:val="26"/>
-        </w:rPr>
-        <w:t>Talos</w:t>
-      </w:r>
-      <w:proofErr w:type="spellEnd"/>
-      <w:r>
-        <w:rPr>
-          <w:rFonts w:ascii="Trebuchet MS" w:eastAsia="Trebuchet MS" w:hAnsi="Trebuchet MS" w:cs="Trebuchet MS"/>
-          <w:color w:val="666666"/>
-          <w:sz w:val="26"/>
-          <w:szCs w:val="26"/>
-        </w:rPr>
-        <w:t xml:space="preserve"> Origins will have a very similar feature a very similar upgrade system, with Super Metroid serving as a strong inspiration for atmosphere, platforming and overall feel.</w:t>
+        <w:t>vast worlds to explore, with complex power-ups to be gained along the adventure. The game’s story is told in small pieces, but the purpose of the adventure is largely shrouded in mystery. Talos Origins will have a very similar feature a very similar upgrade system, with Super Metroid serving as a strong inspiration for atmosphere, platforming and overall feel.</w:t>
       </w:r>
     </w:p>
     <w:p>
@@ -862,27 +841,7 @@
           <w:sz w:val="26"/>
           <w:szCs w:val="26"/>
         </w:rPr>
-        <w:t xml:space="preserve">omplex item system. It is a needlessly difficult game, but it works because the player improves and can make their way further on each play through. Due to the RPG nature of </w:t>
-      </w:r>
-      <w:proofErr w:type="spellStart"/>
-      <w:r>
-        <w:rPr>
-          <w:rFonts w:ascii="Trebuchet MS" w:eastAsia="Trebuchet MS" w:hAnsi="Trebuchet MS" w:cs="Trebuchet MS"/>
-          <w:color w:val="666666"/>
-          <w:sz w:val="26"/>
-          <w:szCs w:val="26"/>
-        </w:rPr>
-        <w:t>Talos</w:t>
-      </w:r>
-      <w:proofErr w:type="spellEnd"/>
-      <w:r>
-        <w:rPr>
-          <w:rFonts w:ascii="Trebuchet MS" w:eastAsia="Trebuchet MS" w:hAnsi="Trebuchet MS" w:cs="Trebuchet MS"/>
-          <w:color w:val="666666"/>
-          <w:sz w:val="26"/>
-          <w:szCs w:val="26"/>
-        </w:rPr>
-        <w:t xml:space="preserve"> Origins, the player won’t be as severely punished on death, but the difficulty will certainly ramp up in a similar fashion.</w:t>
+        <w:t>omplex item system. It is a needlessly difficult game, but it works because the player improves and can make their way further on each play through. Due to the RPG nature of Talos Origins, the player won’t be as severely punished on death, but the difficulty will certainly ramp up in a similar fashion.</w:t>
       </w:r>
     </w:p>
     <w:p>
@@ -918,27 +877,7 @@
           <w:sz w:val="26"/>
           <w:szCs w:val="26"/>
         </w:rPr>
-        <w:t xml:space="preserve">Spiderman’s motion, momentum and swinging are incredibly interesting as gameplay mechanics and went a long way towards inspiring the movement and feel of </w:t>
-      </w:r>
-      <w:proofErr w:type="spellStart"/>
-      <w:r>
-        <w:rPr>
-          <w:rFonts w:ascii="Trebuchet MS" w:eastAsia="Trebuchet MS" w:hAnsi="Trebuchet MS" w:cs="Trebuchet MS"/>
-          <w:color w:val="666666"/>
-          <w:sz w:val="26"/>
-          <w:szCs w:val="26"/>
-        </w:rPr>
-        <w:t>Talos</w:t>
-      </w:r>
-      <w:proofErr w:type="spellEnd"/>
-      <w:r>
-        <w:rPr>
-          <w:rFonts w:ascii="Trebuchet MS" w:eastAsia="Trebuchet MS" w:hAnsi="Trebuchet MS" w:cs="Trebuchet MS"/>
-          <w:color w:val="666666"/>
-          <w:sz w:val="26"/>
-          <w:szCs w:val="26"/>
-        </w:rPr>
-        <w:t xml:space="preserve">’ motion and grapple mechanics. </w:t>
+        <w:t xml:space="preserve">Spiderman’s motion, momentum and swinging are incredibly interesting as gameplay mechanics and went a long way towards inspiring the movement and feel of Talos’ motion and grapple mechanics. </w:t>
       </w:r>
     </w:p>
     <w:p/>
@@ -1102,67 +1041,7 @@
           <w:sz w:val="26"/>
           <w:szCs w:val="26"/>
         </w:rPr>
-        <w:t xml:space="preserve">The game is based around combat between </w:t>
-      </w:r>
-      <w:proofErr w:type="spellStart"/>
-      <w:r>
-        <w:rPr>
-          <w:rFonts w:ascii="Trebuchet MS" w:eastAsia="Trebuchet MS" w:hAnsi="Trebuchet MS" w:cs="Trebuchet MS"/>
-          <w:color w:val="666666"/>
-          <w:sz w:val="26"/>
-          <w:szCs w:val="26"/>
-        </w:rPr>
-        <w:t>Talos</w:t>
-      </w:r>
-      <w:proofErr w:type="spellEnd"/>
-      <w:r>
-        <w:rPr>
-          <w:rFonts w:ascii="Trebuchet MS" w:eastAsia="Trebuchet MS" w:hAnsi="Trebuchet MS" w:cs="Trebuchet MS"/>
-          <w:color w:val="666666"/>
-          <w:sz w:val="26"/>
-          <w:szCs w:val="26"/>
-        </w:rPr>
-        <w:t xml:space="preserve"> and multiple types of enemies. </w:t>
-      </w:r>
-      <w:proofErr w:type="spellStart"/>
-      <w:r>
-        <w:rPr>
-          <w:rFonts w:ascii="Trebuchet MS" w:eastAsia="Trebuchet MS" w:hAnsi="Trebuchet MS" w:cs="Trebuchet MS"/>
-          <w:color w:val="666666"/>
-          <w:sz w:val="26"/>
-          <w:szCs w:val="26"/>
-        </w:rPr>
-        <w:t>Talos</w:t>
-      </w:r>
-      <w:proofErr w:type="spellEnd"/>
-      <w:r>
-        <w:rPr>
-          <w:rFonts w:ascii="Trebuchet MS" w:eastAsia="Trebuchet MS" w:hAnsi="Trebuchet MS" w:cs="Trebuchet MS"/>
-          <w:color w:val="666666"/>
-          <w:sz w:val="26"/>
-          <w:szCs w:val="26"/>
-        </w:rPr>
-        <w:t xml:space="preserve"> can fire bullets at the enemies in order to afflict damage upon them. Defeating an enemy </w:t>
-      </w:r>
-      <w:proofErr w:type="spellStart"/>
-      <w:r>
-        <w:rPr>
-          <w:rFonts w:ascii="Trebuchet MS" w:eastAsia="Trebuchet MS" w:hAnsi="Trebuchet MS" w:cs="Trebuchet MS"/>
-          <w:color w:val="666666"/>
-          <w:sz w:val="26"/>
-          <w:szCs w:val="26"/>
-        </w:rPr>
-        <w:t>Talos</w:t>
-      </w:r>
-      <w:proofErr w:type="spellEnd"/>
-      <w:r>
-        <w:rPr>
-          <w:rFonts w:ascii="Trebuchet MS" w:eastAsia="Trebuchet MS" w:hAnsi="Trebuchet MS" w:cs="Trebuchet MS"/>
-          <w:color w:val="666666"/>
-          <w:sz w:val="26"/>
-          <w:szCs w:val="26"/>
-        </w:rPr>
-        <w:t xml:space="preserve"> is rewarded with currency and also contributes to the player’s game progression. </w:t>
+        <w:t xml:space="preserve">The game is based around combat between Talos and multiple types of enemies. Talos can fire bullets at the enemies in order to afflict damage upon them. Defeating an enemy Talos is rewarded with currency and also contributes to the player’s game progression. </w:t>
       </w:r>
     </w:p>
     <w:p>
@@ -1189,35 +1068,89 @@
     <w:p>
       <w:pPr>
         <w:ind w:left="2160"/>
-      </w:pPr>
-      <w:proofErr w:type="spellStart"/>
-      <w:r>
-        <w:rPr>
-          <w:rFonts w:ascii="Trebuchet MS" w:eastAsia="Trebuchet MS" w:hAnsi="Trebuchet MS" w:cs="Trebuchet MS"/>
-          <w:color w:val="666666"/>
-          <w:sz w:val="26"/>
-          <w:szCs w:val="26"/>
-        </w:rPr>
-        <w:t>Talos</w:t>
-      </w:r>
-      <w:proofErr w:type="spellEnd"/>
-      <w:r>
-        <w:rPr>
-          <w:rFonts w:ascii="Trebuchet MS" w:eastAsia="Trebuchet MS" w:hAnsi="Trebuchet MS" w:cs="Trebuchet MS"/>
-          <w:color w:val="666666"/>
-          <w:sz w:val="26"/>
-          <w:szCs w:val="26"/>
-        </w:rPr>
-        <w:t xml:space="preserve"> is equipped with a blaster gun which will be his only mode of defence against enemies. </w:t>
-      </w:r>
-      <w:r>
-        <w:rPr>
-          <w:rFonts w:ascii="Trebuchet MS" w:eastAsia="Trebuchet MS" w:hAnsi="Trebuchet MS" w:cs="Trebuchet MS"/>
-          <w:color w:val="666666"/>
-          <w:sz w:val="26"/>
-          <w:szCs w:val="26"/>
-        </w:rPr>
-        <w:t xml:space="preserve">His ammunition is unlimited. </w:t>
+        <w:rPr>
+          <w:rFonts w:ascii="Trebuchet MS" w:eastAsia="Trebuchet MS" w:hAnsi="Trebuchet MS" w:cs="Trebuchet MS"/>
+          <w:color w:val="666666"/>
+          <w:sz w:val="26"/>
+          <w:szCs w:val="26"/>
+        </w:rPr>
+      </w:pPr>
+      <w:r>
+        <w:rPr>
+          <w:rFonts w:ascii="Trebuchet MS" w:eastAsia="Trebuchet MS" w:hAnsi="Trebuchet MS" w:cs="Trebuchet MS"/>
+          <w:color w:val="666666"/>
+          <w:sz w:val="26"/>
+          <w:szCs w:val="26"/>
+        </w:rPr>
+        <w:t xml:space="preserve">Talos is equipped with a blaster gun which </w:t>
+      </w:r>
+      <w:r>
+        <w:rPr>
+          <w:rFonts w:ascii="Trebuchet MS" w:eastAsia="Trebuchet MS" w:hAnsi="Trebuchet MS" w:cs="Trebuchet MS"/>
+          <w:color w:val="666666"/>
+          <w:sz w:val="26"/>
+          <w:szCs w:val="26"/>
+        </w:rPr>
+        <w:t xml:space="preserve">is </w:t>
+      </w:r>
+      <w:r>
+        <w:rPr>
+          <w:rFonts w:ascii="Trebuchet MS" w:eastAsia="Trebuchet MS" w:hAnsi="Trebuchet MS" w:cs="Trebuchet MS"/>
+          <w:color w:val="666666"/>
+          <w:sz w:val="26"/>
+          <w:szCs w:val="26"/>
+        </w:rPr>
+        <w:t>his only mode of defence against enemies</w:t>
+      </w:r>
+      <w:r>
+        <w:rPr>
+          <w:rFonts w:ascii="Trebuchet MS" w:eastAsia="Trebuchet MS" w:hAnsi="Trebuchet MS" w:cs="Trebuchet MS"/>
+          <w:color w:val="666666"/>
+          <w:sz w:val="26"/>
+          <w:szCs w:val="26"/>
+        </w:rPr>
+        <w:t xml:space="preserve"> and </w:t>
+      </w:r>
+      <w:r>
+        <w:rPr>
+          <w:rFonts w:ascii="Trebuchet MS" w:eastAsia="Trebuchet MS" w:hAnsi="Trebuchet MS" w:cs="Trebuchet MS"/>
+          <w:color w:val="666666"/>
+          <w:sz w:val="26"/>
+          <w:szCs w:val="26"/>
+        </w:rPr>
+        <w:t xml:space="preserve">ammunition is unlimited. </w:t>
+      </w:r>
+    </w:p>
+    <w:p>
+      <w:pPr>
+        <w:ind w:left="2160"/>
+      </w:pPr>
+      <w:r>
+        <w:rPr>
+          <w:rFonts w:ascii="Trebuchet MS" w:eastAsia="Trebuchet MS" w:hAnsi="Trebuchet MS" w:cs="Trebuchet MS"/>
+          <w:color w:val="666666"/>
+          <w:sz w:val="26"/>
+          <w:szCs w:val="26"/>
+        </w:rPr>
+        <w:t>Once Talos defeats an enemy, it will ooze currency which when collected by the player can be used towards upgrade (see “</w:t>
+      </w:r>
+      <w:r>
+        <w:rPr>
+          <w:rFonts w:ascii="Trebuchet MS" w:eastAsia="Trebuchet MS" w:hAnsi="Trebuchet MS" w:cs="Trebuchet MS"/>
+          <w:color w:val="666666"/>
+          <w:sz w:val="26"/>
+          <w:szCs w:val="26"/>
+        </w:rPr>
+        <w:t>Upgrades System</w:t>
+      </w:r>
+      <w:r>
+        <w:rPr>
+          <w:rFonts w:ascii="Trebuchet MS" w:eastAsia="Trebuchet MS" w:hAnsi="Trebuchet MS" w:cs="Trebuchet MS"/>
+          <w:color w:val="666666"/>
+          <w:sz w:val="26"/>
+          <w:szCs w:val="26"/>
+        </w:rPr>
+        <w:t>” below).</w:t>
       </w:r>
     </w:p>
     <w:p>
@@ -1263,33 +1196,17 @@
       </w:r>
     </w:p>
     <w:p>
-      <w:r>
-        <w:rPr>
-          <w:rFonts w:ascii="Trebuchet MS" w:eastAsia="Trebuchet MS" w:hAnsi="Trebuchet MS" w:cs="Trebuchet MS"/>
-          <w:color w:val="666666"/>
-          <w:sz w:val="26"/>
-          <w:szCs w:val="26"/>
-        </w:rPr>
-        <w:tab/>
-      </w:r>
-      <w:r>
-        <w:rPr>
-          <w:rFonts w:ascii="Trebuchet MS" w:eastAsia="Trebuchet MS" w:hAnsi="Trebuchet MS" w:cs="Trebuchet MS"/>
-          <w:color w:val="666666"/>
-          <w:sz w:val="26"/>
-          <w:szCs w:val="26"/>
-        </w:rPr>
-        <w:tab/>
-      </w:r>
-      <w:r>
-        <w:rPr>
-          <w:rFonts w:ascii="Trebuchet MS" w:eastAsia="Trebuchet MS" w:hAnsi="Trebuchet MS" w:cs="Trebuchet MS"/>
-          <w:color w:val="666666"/>
-          <w:sz w:val="26"/>
-          <w:szCs w:val="26"/>
-        </w:rPr>
-        <w:tab/>
-        <w:t>/Describe in 2 Paragraphs or less/</w:t>
+      <w:pPr>
+        <w:ind w:left="2160"/>
+      </w:pPr>
+      <w:r>
+        <w:rPr>
+          <w:rFonts w:ascii="Trebuchet MS" w:eastAsia="Trebuchet MS" w:hAnsi="Trebuchet MS" w:cs="Trebuchet MS"/>
+          <w:color w:val="666666"/>
+          <w:sz w:val="26"/>
+          <w:szCs w:val="26"/>
+        </w:rPr>
+        <w:t>Each map is randomly generated allowing for a new experience every time the player plays the game. A new map allows for a longer lifecycle for the game but also adds a difficulty component since the player will not be able to “learn” the maps layout.</w:t>
       </w:r>
     </w:p>
     <w:p>
@@ -1314,48 +1231,34 @@
       </w:r>
     </w:p>
     <w:p>
-      <w:r>
-        <w:rPr>
-          <w:rFonts w:ascii="Trebuchet MS" w:eastAsia="Trebuchet MS" w:hAnsi="Trebuchet MS" w:cs="Trebuchet MS"/>
-          <w:color w:val="666666"/>
-          <w:sz w:val="26"/>
-          <w:szCs w:val="26"/>
-        </w:rPr>
-        <w:tab/>
-      </w:r>
-      <w:r>
-        <w:rPr>
-          <w:rFonts w:ascii="Trebuchet MS" w:eastAsia="Trebuchet MS" w:hAnsi="Trebuchet MS" w:cs="Trebuchet MS"/>
-          <w:color w:val="666666"/>
-          <w:sz w:val="26"/>
-          <w:szCs w:val="26"/>
-        </w:rPr>
-        <w:tab/>
-      </w:r>
-      <w:r>
-        <w:rPr>
-          <w:rFonts w:ascii="Trebuchet MS" w:eastAsia="Trebuchet MS" w:hAnsi="Trebuchet MS" w:cs="Trebuchet MS"/>
-          <w:color w:val="666666"/>
-          <w:sz w:val="26"/>
-          <w:szCs w:val="26"/>
-        </w:rPr>
-        <w:tab/>
-        <w:t>/Describe in 2 Paragraphs or less/</w:t>
-      </w:r>
+      <w:pPr>
+        <w:ind w:left="2160"/>
+      </w:pPr>
+      <w:r>
+        <w:rPr>
+          <w:rFonts w:ascii="Trebuchet MS" w:eastAsia="Trebuchet MS" w:hAnsi="Trebuchet MS" w:cs="Trebuchet MS"/>
+          <w:color w:val="666666"/>
+          <w:sz w:val="26"/>
+          <w:szCs w:val="26"/>
+        </w:rPr>
+        <w:t>Each level will feature a never before seen randomly generated map. Moreover as the player advances in the game, the maps will grow in order to accommodate for the extra enemies.</w:t>
+      </w:r>
+      <w:bookmarkStart w:id="17" w:name="_GoBack"/>
+      <w:bookmarkEnd w:id="17"/>
     </w:p>
     <w:p>
       <w:pPr>
         <w:pStyle w:val="Heading3"/>
         <w:contextualSpacing w:val="0"/>
       </w:pPr>
-      <w:bookmarkStart w:id="17" w:name="h.lmzwvmw5e0hr" w:colFirst="0" w:colLast="0"/>
-      <w:bookmarkEnd w:id="17"/>
+      <w:bookmarkStart w:id="18" w:name="h.lmzwvmw5e0hr" w:colFirst="0" w:colLast="0"/>
+      <w:bookmarkEnd w:id="18"/>
       <w:r>
         <w:rPr>
           <w:color w:val="000000"/>
         </w:rPr>
         <w:tab/>
-        <w:t>- &lt;Core Gameplay Mechanic #3&gt;</w:t>
+        <w:t>- Grapple Hook</w:t>
       </w:r>
     </w:p>
     <w:p>
@@ -1380,33 +1283,38 @@
       </w:r>
     </w:p>
     <w:p>
-      <w:r>
-        <w:rPr>
-          <w:rFonts w:ascii="Trebuchet MS" w:eastAsia="Trebuchet MS" w:hAnsi="Trebuchet MS" w:cs="Trebuchet MS"/>
-          <w:color w:val="666666"/>
-          <w:sz w:val="26"/>
-          <w:szCs w:val="26"/>
-        </w:rPr>
-        <w:tab/>
-      </w:r>
-      <w:r>
-        <w:rPr>
-          <w:rFonts w:ascii="Trebuchet MS" w:eastAsia="Trebuchet MS" w:hAnsi="Trebuchet MS" w:cs="Trebuchet MS"/>
-          <w:color w:val="666666"/>
-          <w:sz w:val="26"/>
-          <w:szCs w:val="26"/>
-        </w:rPr>
-        <w:tab/>
-      </w:r>
-      <w:r>
-        <w:rPr>
-          <w:rFonts w:ascii="Trebuchet MS" w:eastAsia="Trebuchet MS" w:hAnsi="Trebuchet MS" w:cs="Trebuchet MS"/>
-          <w:color w:val="666666"/>
-          <w:sz w:val="26"/>
-          <w:szCs w:val="26"/>
-        </w:rPr>
-        <w:tab/>
-        <w:t>/Describe in 2 Paragraphs or less/</w:t>
+      <w:pPr>
+        <w:ind w:left="2160"/>
+        <w:rPr>
+          <w:rFonts w:ascii="Trebuchet MS" w:eastAsia="Trebuchet MS" w:hAnsi="Trebuchet MS" w:cs="Trebuchet MS"/>
+          <w:color w:val="666666"/>
+          <w:sz w:val="26"/>
+          <w:szCs w:val="26"/>
+        </w:rPr>
+      </w:pPr>
+      <w:r>
+        <w:rPr>
+          <w:rFonts w:ascii="Trebuchet MS" w:eastAsia="Trebuchet MS" w:hAnsi="Trebuchet MS" w:cs="Trebuchet MS"/>
+          <w:color w:val="666666"/>
+          <w:sz w:val="26"/>
+          <w:szCs w:val="26"/>
+        </w:rPr>
+        <w:lastRenderedPageBreak/>
+        <w:t xml:space="preserve">Talos is equipped with a grapple hook in order to allow him to navigate through each cave with ease no matter the size. It can serve as an “elevator” to climb up the maze, or as a swing explore quickly or even to avoid enemies. </w:t>
+      </w:r>
+    </w:p>
+    <w:p>
+      <w:pPr>
+        <w:ind w:left="2160"/>
+      </w:pPr>
+      <w:r>
+        <w:rPr>
+          <w:rFonts w:ascii="Trebuchet MS" w:eastAsia="Trebuchet MS" w:hAnsi="Trebuchet MS" w:cs="Trebuchet MS"/>
+          <w:color w:val="666666"/>
+          <w:sz w:val="26"/>
+          <w:szCs w:val="26"/>
+        </w:rPr>
+        <w:t>Together with the large open spaces found in the cave, the grapple hook allows for some exciting battle scenes.</w:t>
       </w:r>
     </w:p>
     <w:p>
@@ -1431,160 +1339,276 @@
       </w:r>
     </w:p>
     <w:p>
-      <w:r>
-        <w:rPr>
-          <w:rFonts w:ascii="Trebuchet MS" w:eastAsia="Trebuchet MS" w:hAnsi="Trebuchet MS" w:cs="Trebuchet MS"/>
-          <w:color w:val="666666"/>
-          <w:sz w:val="26"/>
-          <w:szCs w:val="26"/>
-        </w:rPr>
-        <w:tab/>
-      </w:r>
-      <w:r>
-        <w:rPr>
-          <w:rFonts w:ascii="Trebuchet MS" w:eastAsia="Trebuchet MS" w:hAnsi="Trebuchet MS" w:cs="Trebuchet MS"/>
-          <w:color w:val="666666"/>
-          <w:sz w:val="26"/>
-          <w:szCs w:val="26"/>
-        </w:rPr>
-        <w:tab/>
-      </w:r>
-      <w:r>
-        <w:rPr>
-          <w:rFonts w:ascii="Trebuchet MS" w:eastAsia="Trebuchet MS" w:hAnsi="Trebuchet MS" w:cs="Trebuchet MS"/>
-          <w:color w:val="666666"/>
-          <w:sz w:val="26"/>
-          <w:szCs w:val="26"/>
-        </w:rPr>
-        <w:tab/>
-        <w:t>/Describe in 2 Paragraphs or less/</w:t>
+      <w:pPr>
+        <w:ind w:left="2160"/>
+        <w:rPr>
+          <w:rFonts w:ascii="Trebuchet MS" w:eastAsia="Trebuchet MS" w:hAnsi="Trebuchet MS" w:cs="Trebuchet MS"/>
+          <w:color w:val="666666"/>
+          <w:sz w:val="26"/>
+          <w:szCs w:val="26"/>
+        </w:rPr>
+      </w:pPr>
+      <w:r>
+        <w:rPr>
+          <w:rFonts w:ascii="Trebuchet MS" w:eastAsia="Trebuchet MS" w:hAnsi="Trebuchet MS" w:cs="Trebuchet MS"/>
+          <w:color w:val="666666"/>
+          <w:sz w:val="26"/>
+          <w:szCs w:val="26"/>
+        </w:rPr>
+        <w:t>Talos can hook his grapple onto any wall or meteorite given that</w:t>
+      </w:r>
+      <w:r>
+        <w:rPr>
+          <w:rFonts w:ascii="Trebuchet MS" w:eastAsia="Trebuchet MS" w:hAnsi="Trebuchet MS" w:cs="Trebuchet MS"/>
+          <w:color w:val="666666"/>
+          <w:sz w:val="26"/>
+          <w:szCs w:val="26"/>
+        </w:rPr>
+        <w:t xml:space="preserve"> </w:t>
+      </w:r>
+      <w:r>
+        <w:rPr>
+          <w:rFonts w:ascii="Trebuchet MS" w:eastAsia="Trebuchet MS" w:hAnsi="Trebuchet MS" w:cs="Trebuchet MS"/>
+          <w:color w:val="666666"/>
+          <w:sz w:val="26"/>
+          <w:szCs w:val="26"/>
+        </w:rPr>
+        <w:t>it is within a certain distance. The player can also reel himself up or down, swing side to side, release, or jump release from the grapple at any time.</w:t>
+      </w:r>
+    </w:p>
+    <w:p>
+      <w:pPr>
+        <w:ind w:left="2160"/>
+        <w:rPr>
+          <w:rFonts w:ascii="Trebuchet MS" w:eastAsia="Trebuchet MS" w:hAnsi="Trebuchet MS" w:cs="Trebuchet MS"/>
+          <w:color w:val="666666"/>
+          <w:sz w:val="26"/>
+          <w:szCs w:val="26"/>
+        </w:rPr>
+      </w:pPr>
+      <w:r>
+        <w:rPr>
+          <w:rFonts w:ascii="Trebuchet MS" w:eastAsia="Trebuchet MS" w:hAnsi="Trebuchet MS" w:cs="Trebuchet MS"/>
+          <w:color w:val="666666"/>
+          <w:sz w:val="26"/>
+          <w:szCs w:val="26"/>
+        </w:rPr>
+        <w:t xml:space="preserve">We are currently in discussion on whether we want to control this mechanic by implementing a recharge bar which would </w:t>
+      </w:r>
+      <w:r>
+        <w:rPr>
+          <w:rFonts w:ascii="Trebuchet MS" w:eastAsia="Trebuchet MS" w:hAnsi="Trebuchet MS" w:cs="Trebuchet MS"/>
+          <w:color w:val="666666"/>
+          <w:sz w:val="26"/>
+          <w:szCs w:val="26"/>
+        </w:rPr>
+        <w:t>temporarily</w:t>
+      </w:r>
+      <w:r>
+        <w:rPr>
+          <w:rFonts w:ascii="Trebuchet MS" w:eastAsia="Trebuchet MS" w:hAnsi="Trebuchet MS" w:cs="Trebuchet MS"/>
+          <w:color w:val="666666"/>
+          <w:sz w:val="26"/>
+          <w:szCs w:val="26"/>
+        </w:rPr>
+        <w:t xml:space="preserve"> disable the grapple after too many usages within a given time frame.</w:t>
       </w:r>
     </w:p>
     <w:p>
       <w:pPr>
         <w:pStyle w:val="Heading3"/>
         <w:contextualSpacing w:val="0"/>
-      </w:pPr>
-      <w:bookmarkStart w:id="18" w:name="h.kct9c2l3dr9p" w:colFirst="0" w:colLast="0"/>
-      <w:bookmarkEnd w:id="18"/>
-      <w:r>
         <w:rPr>
           <w:color w:val="000000"/>
         </w:rPr>
-        <w:tab/>
-        <w:t>- &lt;Core Gameplay Mechanic #4&gt;</w:t>
-      </w:r>
-    </w:p>
-    <w:p>
-      <w:r>
-        <w:rPr>
-          <w:rFonts w:ascii="Trebuchet MS" w:eastAsia="Trebuchet MS" w:hAnsi="Trebuchet MS" w:cs="Trebuchet MS"/>
-          <w:color w:val="666666"/>
-          <w:sz w:val="26"/>
-          <w:szCs w:val="26"/>
-        </w:rPr>
-        <w:tab/>
-      </w:r>
-      <w:r>
-        <w:rPr>
-          <w:rFonts w:ascii="Trebuchet MS" w:eastAsia="Trebuchet MS" w:hAnsi="Trebuchet MS" w:cs="Trebuchet MS"/>
-          <w:color w:val="666666"/>
-          <w:sz w:val="26"/>
-          <w:szCs w:val="26"/>
-        </w:rPr>
-        <w:tab/>
-        <w:t>- &lt;Details&gt;</w:t>
-      </w:r>
-    </w:p>
-    <w:p>
-      <w:r>
-        <w:rPr>
-          <w:rFonts w:ascii="Trebuchet MS" w:eastAsia="Trebuchet MS" w:hAnsi="Trebuchet MS" w:cs="Trebuchet MS"/>
-          <w:color w:val="666666"/>
-          <w:sz w:val="26"/>
-          <w:szCs w:val="26"/>
-        </w:rPr>
-        <w:tab/>
-      </w:r>
-      <w:r>
-        <w:rPr>
-          <w:rFonts w:ascii="Trebuchet MS" w:eastAsia="Trebuchet MS" w:hAnsi="Trebuchet MS" w:cs="Trebuchet MS"/>
-          <w:color w:val="666666"/>
-          <w:sz w:val="26"/>
-          <w:szCs w:val="26"/>
-        </w:rPr>
-        <w:tab/>
-      </w:r>
-      <w:r>
-        <w:rPr>
-          <w:rFonts w:ascii="Trebuchet MS" w:eastAsia="Trebuchet MS" w:hAnsi="Trebuchet MS" w:cs="Trebuchet MS"/>
-          <w:color w:val="666666"/>
-          <w:sz w:val="26"/>
-          <w:szCs w:val="26"/>
-        </w:rPr>
-        <w:tab/>
-        <w:t>/Describe in 2 Paragraphs or less/</w:t>
-      </w:r>
-    </w:p>
-    <w:p>
-      <w:r>
-        <w:rPr>
-          <w:rFonts w:ascii="Trebuchet MS" w:eastAsia="Trebuchet MS" w:hAnsi="Trebuchet MS" w:cs="Trebuchet MS"/>
-          <w:color w:val="666666"/>
-          <w:sz w:val="26"/>
-          <w:szCs w:val="26"/>
-        </w:rPr>
-        <w:tab/>
-      </w:r>
-      <w:r>
-        <w:rPr>
-          <w:rFonts w:ascii="Trebuchet MS" w:eastAsia="Trebuchet MS" w:hAnsi="Trebuchet MS" w:cs="Trebuchet MS"/>
-          <w:color w:val="666666"/>
-          <w:sz w:val="26"/>
-          <w:szCs w:val="26"/>
+      </w:pPr>
+      <w:bookmarkStart w:id="19" w:name="h.kct9c2l3dr9p" w:colFirst="0" w:colLast="0"/>
+      <w:bookmarkEnd w:id="19"/>
+      <w:r>
+        <w:rPr>
+          <w:color w:val="000000"/>
+        </w:rPr>
+        <w:tab/>
+        <w:t xml:space="preserve">- </w:t>
+      </w:r>
+      <w:r>
+        <w:rPr>
+          <w:color w:val="000000"/>
+        </w:rPr>
+        <w:t>Upgrades System</w:t>
+      </w:r>
+    </w:p>
+    <w:p>
+      <w:pPr>
+        <w:rPr>
+          <w:rFonts w:ascii="Trebuchet MS" w:eastAsia="Trebuchet MS" w:hAnsi="Trebuchet MS" w:cs="Trebuchet MS"/>
+          <w:color w:val="666666"/>
+          <w:sz w:val="26"/>
+          <w:szCs w:val="26"/>
+          <w:lang w:val="en-US"/>
+        </w:rPr>
+      </w:pPr>
+      <w:r>
+        <w:tab/>
+      </w:r>
+      <w:r>
+        <w:tab/>
+      </w:r>
+      <w:r>
+        <w:rPr>
+          <w:rFonts w:ascii="Trebuchet MS" w:eastAsia="Trebuchet MS" w:hAnsi="Trebuchet MS" w:cs="Trebuchet MS"/>
+          <w:color w:val="666666"/>
+          <w:sz w:val="26"/>
+          <w:szCs w:val="26"/>
+          <w:lang w:val="en-US"/>
+        </w:rPr>
+        <w:t>- &lt;</w:t>
+      </w:r>
+      <w:r>
+        <w:rPr>
+          <w:rFonts w:ascii="Trebuchet MS" w:eastAsia="Trebuchet MS" w:hAnsi="Trebuchet MS" w:cs="Trebuchet MS"/>
+          <w:color w:val="666666"/>
+          <w:sz w:val="26"/>
+          <w:szCs w:val="26"/>
+          <w:lang w:val="en-US"/>
+        </w:rPr>
+        <w:t>Details</w:t>
+      </w:r>
+      <w:r>
+        <w:rPr>
+          <w:rFonts w:ascii="Trebuchet MS" w:eastAsia="Trebuchet MS" w:hAnsi="Trebuchet MS" w:cs="Trebuchet MS"/>
+          <w:color w:val="666666"/>
+          <w:sz w:val="26"/>
+          <w:szCs w:val="26"/>
+          <w:lang w:val="en-US"/>
+        </w:rPr>
+        <w:t>&gt;</w:t>
+      </w:r>
+    </w:p>
+    <w:p>
+      <w:pPr>
+        <w:ind w:left="2160"/>
+        <w:rPr>
+          <w:rFonts w:ascii="Trebuchet MS" w:eastAsia="Trebuchet MS" w:hAnsi="Trebuchet MS" w:cs="Trebuchet MS"/>
+          <w:color w:val="666666"/>
+          <w:sz w:val="26"/>
+          <w:szCs w:val="26"/>
+          <w:lang w:val="en-US"/>
+        </w:rPr>
+      </w:pPr>
+      <w:bookmarkStart w:id="20" w:name="h.t5ec1zf34qoo" w:colFirst="0" w:colLast="0"/>
+      <w:bookmarkEnd w:id="20"/>
+      <w:r>
+        <w:rPr>
+          <w:rFonts w:ascii="Trebuchet MS" w:eastAsia="Trebuchet MS" w:hAnsi="Trebuchet MS" w:cs="Trebuchet MS"/>
+          <w:color w:val="666666"/>
+          <w:sz w:val="26"/>
+          <w:szCs w:val="26"/>
+          <w:lang w:val="en-US"/>
+        </w:rPr>
+        <w:t xml:space="preserve">At any time during the game Talos can hop on board his ship and shop for upgrades. Upgrades include larger bullets, explosive bullets, rage mode (damage </w:t>
+      </w:r>
+      <w:r>
+        <w:rPr>
+          <w:rFonts w:ascii="Trebuchet MS" w:eastAsia="Trebuchet MS" w:hAnsi="Trebuchet MS" w:cs="Trebuchet MS"/>
+          <w:color w:val="666666"/>
+          <w:sz w:val="26"/>
+          <w:szCs w:val="26"/>
+          <w:lang w:val="en-US"/>
+        </w:rPr>
+        <w:t>multiplier</w:t>
+      </w:r>
+      <w:r>
+        <w:rPr>
+          <w:rFonts w:ascii="Trebuchet MS" w:eastAsia="Trebuchet MS" w:hAnsi="Trebuchet MS" w:cs="Trebuchet MS"/>
+          <w:color w:val="666666"/>
+          <w:sz w:val="26"/>
+          <w:szCs w:val="26"/>
+          <w:lang w:val="en-US"/>
+        </w:rPr>
+        <w:t xml:space="preserve">), a force field shield, health packs, </w:t>
+      </w:r>
+      <w:r>
+        <w:rPr>
+          <w:rFonts w:ascii="Trebuchet MS" w:eastAsia="Trebuchet MS" w:hAnsi="Trebuchet MS" w:cs="Trebuchet MS"/>
+          <w:color w:val="666666"/>
+          <w:sz w:val="26"/>
+          <w:szCs w:val="26"/>
+          <w:lang w:val="en-US"/>
+        </w:rPr>
+        <w:t>increased</w:t>
+      </w:r>
+      <w:r>
+        <w:rPr>
+          <w:rFonts w:ascii="Trebuchet MS" w:eastAsia="Trebuchet MS" w:hAnsi="Trebuchet MS" w:cs="Trebuchet MS"/>
+          <w:color w:val="666666"/>
+          <w:sz w:val="26"/>
+          <w:szCs w:val="26"/>
+          <w:lang w:val="en-US"/>
+        </w:rPr>
+        <w:t xml:space="preserve"> max health, increased jumping, breadcrumbs and a longer grapple. </w:t>
+      </w:r>
+    </w:p>
+    <w:p>
+      <w:pPr>
+        <w:rPr>
+          <w:rFonts w:ascii="Trebuchet MS" w:eastAsia="Trebuchet MS" w:hAnsi="Trebuchet MS" w:cs="Trebuchet MS"/>
+          <w:color w:val="666666"/>
+          <w:sz w:val="26"/>
+          <w:szCs w:val="26"/>
+          <w:lang w:val="en-US"/>
+        </w:rPr>
+      </w:pPr>
+      <w:r>
+        <w:rPr>
+          <w:rFonts w:ascii="Trebuchet MS" w:eastAsia="Trebuchet MS" w:hAnsi="Trebuchet MS" w:cs="Trebuchet MS"/>
+          <w:color w:val="666666"/>
+          <w:sz w:val="26"/>
+          <w:szCs w:val="26"/>
+          <w:lang w:val="en-US"/>
+        </w:rPr>
+        <w:tab/>
+      </w:r>
+      <w:r>
+        <w:rPr>
+          <w:rFonts w:ascii="Trebuchet MS" w:eastAsia="Trebuchet MS" w:hAnsi="Trebuchet MS" w:cs="Trebuchet MS"/>
+          <w:color w:val="666666"/>
+          <w:sz w:val="26"/>
+          <w:szCs w:val="26"/>
+          <w:lang w:val="en-US"/>
         </w:rPr>
         <w:tab/>
         <w:t>- &lt;How it works&gt;</w:t>
       </w:r>
     </w:p>
     <w:p>
-      <w:r>
-        <w:rPr>
-          <w:rFonts w:ascii="Trebuchet MS" w:eastAsia="Trebuchet MS" w:hAnsi="Trebuchet MS" w:cs="Trebuchet MS"/>
-          <w:color w:val="666666"/>
-          <w:sz w:val="26"/>
-          <w:szCs w:val="26"/>
-        </w:rPr>
-        <w:tab/>
-      </w:r>
-      <w:r>
-        <w:rPr>
-          <w:rFonts w:ascii="Trebuchet MS" w:eastAsia="Trebuchet MS" w:hAnsi="Trebuchet MS" w:cs="Trebuchet MS"/>
-          <w:color w:val="666666"/>
-          <w:sz w:val="26"/>
-          <w:szCs w:val="26"/>
-        </w:rPr>
-        <w:tab/>
-      </w:r>
-      <w:r>
-        <w:rPr>
-          <w:rFonts w:ascii="Trebuchet MS" w:eastAsia="Trebuchet MS" w:hAnsi="Trebuchet MS" w:cs="Trebuchet MS"/>
-          <w:color w:val="666666"/>
-          <w:sz w:val="26"/>
-          <w:szCs w:val="26"/>
-        </w:rPr>
-        <w:tab/>
-        <w:t>/Describe in 2 Paragraphs or less/</w:t>
-      </w:r>
-    </w:p>
-    <w:p/>
-    <w:p>
-      <w:pPr>
-        <w:pStyle w:val="Heading1"/>
-        <w:contextualSpacing w:val="0"/>
-      </w:pPr>
-      <w:bookmarkStart w:id="19" w:name="h.t5ec1zf34qoo" w:colFirst="0" w:colLast="0"/>
-      <w:bookmarkEnd w:id="19"/>
+      <w:pPr>
+        <w:ind w:left="2160"/>
+        <w:rPr>
+          <w:rFonts w:ascii="Trebuchet MS" w:eastAsia="Trebuchet MS" w:hAnsi="Trebuchet MS" w:cs="Trebuchet MS"/>
+          <w:color w:val="666666"/>
+          <w:sz w:val="26"/>
+          <w:szCs w:val="26"/>
+          <w:lang w:val="en-US"/>
+        </w:rPr>
+      </w:pPr>
+      <w:r>
+        <w:rPr>
+          <w:rFonts w:ascii="Trebuchet MS" w:eastAsia="Trebuchet MS" w:hAnsi="Trebuchet MS" w:cs="Trebuchet MS"/>
+          <w:color w:val="666666"/>
+          <w:sz w:val="26"/>
+          <w:szCs w:val="26"/>
+          <w:lang w:val="en-US"/>
+        </w:rPr>
+        <w:t xml:space="preserve">Once bought, upgrades can be deployed at any moment in the game and have a defined lifespan. Each upgrade’s price will be scaled according to how effective it is. </w:t>
+      </w:r>
+    </w:p>
+    <w:p>
+      <w:pPr>
+        <w:rPr>
+          <w:lang w:val="en-US"/>
+        </w:rPr>
+      </w:pPr>
     </w:p>
     <w:p/>
     <w:p>
@@ -1597,10 +1621,10 @@
         <w:pStyle w:val="Heading2"/>
         <w:contextualSpacing w:val="0"/>
       </w:pPr>
-      <w:bookmarkStart w:id="20" w:name="h.6pmf08ssy6y0" w:colFirst="0" w:colLast="0"/>
-      <w:bookmarkStart w:id="21" w:name="h.ctv1wxi9dpll" w:colFirst="0" w:colLast="0"/>
-      <w:bookmarkEnd w:id="20"/>
+      <w:bookmarkStart w:id="21" w:name="h.6pmf08ssy6y0" w:colFirst="0" w:colLast="0"/>
+      <w:bookmarkStart w:id="22" w:name="h.ctv1wxi9dpll" w:colFirst="0" w:colLast="0"/>
       <w:bookmarkEnd w:id="21"/>
+      <w:bookmarkEnd w:id="22"/>
       <w:r>
         <w:lastRenderedPageBreak/>
         <w:t>Story (Brief)</w:t>
@@ -1615,27 +1639,7 @@
           <w:sz w:val="26"/>
           <w:szCs w:val="26"/>
         </w:rPr>
-        <w:t xml:space="preserve">After years of searching, </w:t>
-      </w:r>
-      <w:proofErr w:type="spellStart"/>
-      <w:r>
-        <w:rPr>
-          <w:rFonts w:ascii="Trebuchet MS" w:eastAsia="Trebuchet MS" w:hAnsi="Trebuchet MS" w:cs="Trebuchet MS"/>
-          <w:color w:val="666666"/>
-          <w:sz w:val="26"/>
-          <w:szCs w:val="26"/>
-        </w:rPr>
-        <w:t>Talos</w:t>
-      </w:r>
-      <w:proofErr w:type="spellEnd"/>
-      <w:r>
-        <w:rPr>
-          <w:rFonts w:ascii="Trebuchet MS" w:eastAsia="Trebuchet MS" w:hAnsi="Trebuchet MS" w:cs="Trebuchet MS"/>
-          <w:color w:val="666666"/>
-          <w:sz w:val="26"/>
-          <w:szCs w:val="26"/>
-        </w:rPr>
-        <w:t xml:space="preserve"> has tracked dow</w:t>
+        <w:t>After years of searching, Talos has tracked dow</w:t>
       </w:r>
       <w:r>
         <w:rPr>
@@ -1688,8 +1692,8 @@
         <w:pStyle w:val="Heading2"/>
         <w:contextualSpacing w:val="0"/>
       </w:pPr>
-      <w:bookmarkStart w:id="22" w:name="h.kqt2h5q76zyt" w:colFirst="0" w:colLast="0"/>
-      <w:bookmarkEnd w:id="22"/>
+      <w:bookmarkStart w:id="23" w:name="h.kqt2h5q76zyt" w:colFirst="0" w:colLast="0"/>
+      <w:bookmarkEnd w:id="23"/>
       <w:r>
         <w:t>Story (Detailed)</w:t>
       </w:r>
@@ -1704,7 +1708,6 @@
           <w:szCs w:val="26"/>
         </w:rPr>
       </w:pPr>
-      <w:proofErr w:type="spellStart"/>
       <w:r>
         <w:rPr>
           <w:rFonts w:ascii="Trebuchet MS" w:eastAsia="Trebuchet MS" w:hAnsi="Trebuchet MS" w:cs="Trebuchet MS"/>
@@ -1714,124 +1717,52 @@
         </w:rPr>
         <w:t>Talos</w:t>
       </w:r>
-      <w:proofErr w:type="spellEnd"/>
-      <w:r>
-        <w:rPr>
-          <w:rFonts w:ascii="Trebuchet MS" w:eastAsia="Trebuchet MS" w:hAnsi="Trebuchet MS" w:cs="Trebuchet MS"/>
-          <w:color w:val="666666"/>
-          <w:sz w:val="26"/>
-          <w:szCs w:val="26"/>
-        </w:rPr>
-        <w:t xml:space="preserve"> is robot whose only purpose has been to serve the will of his benevolent masters. Amid the increasing unrest spawned from calculated attacks throughout the great Galactic Empire, the Overseers have sent </w:t>
-      </w:r>
-      <w:proofErr w:type="spellStart"/>
-      <w:r>
-        <w:rPr>
-          <w:rFonts w:ascii="Trebuchet MS" w:eastAsia="Trebuchet MS" w:hAnsi="Trebuchet MS" w:cs="Trebuchet MS"/>
-          <w:color w:val="666666"/>
-          <w:sz w:val="26"/>
-          <w:szCs w:val="26"/>
-        </w:rPr>
-        <w:t>Talos</w:t>
-      </w:r>
-      <w:proofErr w:type="spellEnd"/>
-      <w:r>
-        <w:rPr>
-          <w:rFonts w:ascii="Trebuchet MS" w:eastAsia="Trebuchet MS" w:hAnsi="Trebuchet MS" w:cs="Trebuchet MS"/>
-          <w:color w:val="666666"/>
-          <w:sz w:val="26"/>
-          <w:szCs w:val="26"/>
-        </w:rPr>
-        <w:t xml:space="preserve"> out into the Galaxy, on a search to find the source of these attacks, and put an end to the uprising.</w:t>
-      </w:r>
-    </w:p>
-    <w:p>
-      <w:pPr>
-        <w:rPr>
-          <w:rFonts w:ascii="Trebuchet MS" w:eastAsia="Trebuchet MS" w:hAnsi="Trebuchet MS" w:cs="Trebuchet MS"/>
-          <w:color w:val="666666"/>
-          <w:sz w:val="26"/>
-          <w:szCs w:val="26"/>
-        </w:rPr>
-      </w:pPr>
-    </w:p>
-    <w:p>
-      <w:pPr>
-        <w:rPr>
-          <w:rFonts w:ascii="Trebuchet MS" w:eastAsia="Trebuchet MS" w:hAnsi="Trebuchet MS" w:cs="Trebuchet MS"/>
-          <w:color w:val="666666"/>
-          <w:sz w:val="26"/>
-          <w:szCs w:val="26"/>
-        </w:rPr>
-      </w:pPr>
-      <w:r>
-        <w:rPr>
-          <w:rFonts w:ascii="Trebuchet MS" w:eastAsia="Trebuchet MS" w:hAnsi="Trebuchet MS" w:cs="Trebuchet MS"/>
-          <w:color w:val="666666"/>
-          <w:sz w:val="26"/>
-          <w:szCs w:val="26"/>
-        </w:rPr>
-        <w:t xml:space="preserve">After years of searching, the game begins with our protagonist’s arrival in the </w:t>
-      </w:r>
-      <w:proofErr w:type="spellStart"/>
-      <w:r>
-        <w:rPr>
-          <w:rFonts w:ascii="Trebuchet MS" w:eastAsia="Trebuchet MS" w:hAnsi="Trebuchet MS" w:cs="Trebuchet MS"/>
-          <w:color w:val="666666"/>
-          <w:sz w:val="26"/>
-          <w:szCs w:val="26"/>
-        </w:rPr>
-        <w:t>Aeos</w:t>
-      </w:r>
-      <w:proofErr w:type="spellEnd"/>
-      <w:r>
-        <w:rPr>
-          <w:rFonts w:ascii="Trebuchet MS" w:eastAsia="Trebuchet MS" w:hAnsi="Trebuchet MS" w:cs="Trebuchet MS"/>
-          <w:color w:val="666666"/>
-          <w:sz w:val="26"/>
-          <w:szCs w:val="26"/>
-        </w:rPr>
-        <w:t xml:space="preserve"> System, where he must traverse the </w:t>
-      </w:r>
-      <w:proofErr w:type="spellStart"/>
-      <w:r>
-        <w:rPr>
-          <w:rFonts w:ascii="Trebuchet MS" w:eastAsia="Trebuchet MS" w:hAnsi="Trebuchet MS" w:cs="Trebuchet MS"/>
-          <w:color w:val="666666"/>
-          <w:sz w:val="26"/>
-          <w:szCs w:val="26"/>
-        </w:rPr>
-        <w:t>Hieran</w:t>
-      </w:r>
-      <w:proofErr w:type="spellEnd"/>
-      <w:r>
-        <w:rPr>
-          <w:rFonts w:ascii="Trebuchet MS" w:eastAsia="Trebuchet MS" w:hAnsi="Trebuchet MS" w:cs="Trebuchet MS"/>
-          <w:color w:val="666666"/>
-          <w:sz w:val="26"/>
-          <w:szCs w:val="26"/>
-        </w:rPr>
-        <w:t xml:space="preserve"> Asteroid field and find and stop the growing rebellious army. </w:t>
-      </w:r>
-      <w:proofErr w:type="spellStart"/>
-      <w:r>
-        <w:rPr>
-          <w:rFonts w:ascii="Trebuchet MS" w:eastAsia="Trebuchet MS" w:hAnsi="Trebuchet MS" w:cs="Trebuchet MS"/>
-          <w:color w:val="666666"/>
-          <w:sz w:val="26"/>
-          <w:szCs w:val="26"/>
-        </w:rPr>
-        <w:t>Talos</w:t>
-      </w:r>
-      <w:proofErr w:type="spellEnd"/>
-      <w:r>
-        <w:rPr>
-          <w:rFonts w:ascii="Trebuchet MS" w:eastAsia="Trebuchet MS" w:hAnsi="Trebuchet MS" w:cs="Trebuchet MS"/>
-          <w:color w:val="666666"/>
-          <w:sz w:val="26"/>
-          <w:szCs w:val="26"/>
-        </w:rPr>
-        <w:t xml:space="preserve"> doesn’t know that their leader is in fact his creator</w:t>
+      <w:r>
+        <w:rPr>
+          <w:rFonts w:ascii="Trebuchet MS" w:eastAsia="Trebuchet MS" w:hAnsi="Trebuchet MS" w:cs="Trebuchet MS"/>
+          <w:color w:val="666666"/>
+          <w:sz w:val="26"/>
+          <w:szCs w:val="26"/>
+        </w:rPr>
+        <w:t xml:space="preserve"> is robot whose only purpose has been to serve the will of his benevolent masters. Amid the increasing unrest spawned from calculated attacks throughout the great Galactic Empire, the Overseers have sent Talos out into the Galaxy, on a search to find the source of these attacks, and put an end to the uprising.</w:t>
+      </w:r>
+    </w:p>
+    <w:p>
+      <w:pPr>
+        <w:rPr>
+          <w:rFonts w:ascii="Trebuchet MS" w:eastAsia="Trebuchet MS" w:hAnsi="Trebuchet MS" w:cs="Trebuchet MS"/>
+          <w:color w:val="666666"/>
+          <w:sz w:val="26"/>
+          <w:szCs w:val="26"/>
+        </w:rPr>
+      </w:pPr>
+    </w:p>
+    <w:p>
+      <w:pPr>
+        <w:rPr>
+          <w:rFonts w:ascii="Trebuchet MS" w:eastAsia="Trebuchet MS" w:hAnsi="Trebuchet MS" w:cs="Trebuchet MS"/>
+          <w:color w:val="666666"/>
+          <w:sz w:val="26"/>
+          <w:szCs w:val="26"/>
+        </w:rPr>
+      </w:pPr>
+      <w:r>
+        <w:rPr>
+          <w:rFonts w:ascii="Trebuchet MS" w:eastAsia="Trebuchet MS" w:hAnsi="Trebuchet MS" w:cs="Trebuchet MS"/>
+          <w:color w:val="666666"/>
+          <w:sz w:val="26"/>
+          <w:szCs w:val="26"/>
+        </w:rPr>
+        <w:t xml:space="preserve">After years of searching, the game begins with our protagonist’s arrival in the Aeos System, where he must traverse the Hieran Asteroid field and find and stop the growing rebellious army. </w:t>
+      </w:r>
+      <w:r>
+        <w:rPr>
+          <w:rFonts w:ascii="Trebuchet MS" w:eastAsia="Trebuchet MS" w:hAnsi="Trebuchet MS" w:cs="Trebuchet MS"/>
+          <w:color w:val="666666"/>
+          <w:sz w:val="26"/>
+          <w:szCs w:val="26"/>
+        </w:rPr>
+        <w:t>Talos doesn’t know that their leader is in fact his creator</w:t>
       </w:r>
       <w:r>
         <w:rPr>
@@ -1869,27 +1800,7 @@
           <w:sz w:val="26"/>
           <w:szCs w:val="26"/>
         </w:rPr>
-        <w:t xml:space="preserve">Throughout his quest, our protagonist will face many God-like entities who will reveal their motivations for standing against the will of the Overseers, and each such encounter will lead </w:t>
-      </w:r>
-      <w:proofErr w:type="spellStart"/>
-      <w:r>
-        <w:rPr>
-          <w:rFonts w:ascii="Trebuchet MS" w:eastAsia="Trebuchet MS" w:hAnsi="Trebuchet MS" w:cs="Trebuchet MS"/>
-          <w:color w:val="666666"/>
-          <w:sz w:val="26"/>
-          <w:szCs w:val="26"/>
-        </w:rPr>
-        <w:t>Talos</w:t>
-      </w:r>
-      <w:proofErr w:type="spellEnd"/>
-      <w:r>
-        <w:rPr>
-          <w:rFonts w:ascii="Trebuchet MS" w:eastAsia="Trebuchet MS" w:hAnsi="Trebuchet MS" w:cs="Trebuchet MS"/>
-          <w:color w:val="666666"/>
-          <w:sz w:val="26"/>
-          <w:szCs w:val="26"/>
-        </w:rPr>
-        <w:t xml:space="preserve"> to question his motivations, such that by the time he finally discovers his creator, he will have to make a decision that will shape the future of the Galaxy. </w:t>
+        <w:t xml:space="preserve">Throughout his quest, our protagonist will face many God-like entities who will reveal their motivations for standing against the will of the Overseers, and each such encounter will lead Talos to question his motivations, such that by the time he finally discovers his creator, he will have to make a decision that will shape the future of the Galaxy. </w:t>
       </w:r>
     </w:p>
     <w:p>
@@ -1920,8 +1831,8 @@
           <w:szCs w:val="26"/>
         </w:rPr>
       </w:pPr>
-      <w:bookmarkStart w:id="23" w:name="h.ejtq4v6r30ui" w:colFirst="0" w:colLast="0"/>
-      <w:bookmarkEnd w:id="23"/>
+      <w:bookmarkStart w:id="24" w:name="h.ejtq4v6r30ui" w:colFirst="0" w:colLast="0"/>
+      <w:bookmarkEnd w:id="24"/>
       <w:r>
         <w:br w:type="page"/>
       </w:r>
@@ -1995,65 +1906,44 @@
     </w:p>
     <w:p/>
     <w:p>
-      <w:r>
-        <w:rPr>
-          <w:noProof/>
-          <w:lang w:val="en-US" w:eastAsia="en-US"/>
-        </w:rPr>
-        <w:drawing>
-          <wp:inline distT="0" distB="0" distL="0" distR="0" wp14:anchorId="0FD1C3E6" wp14:editId="7D550F84">
-            <wp:extent cx="4867275" cy="3686175"/>
-            <wp:effectExtent l="0" t="0" r="9525" b="9525"/>
-            <wp:docPr id="2" name="Picture 2"/>
-            <wp:cNvGraphicFramePr>
-              <a:graphicFrameLocks xmlns:a="http://schemas.openxmlformats.org/drawingml/2006/main" noChangeAspect="1"/>
-            </wp:cNvGraphicFramePr>
-            <a:graphic xmlns:a="http://schemas.openxmlformats.org/drawingml/2006/main">
-              <a:graphicData uri="http://schemas.openxmlformats.org/drawingml/2006/picture">
-                <pic:pic xmlns:pic="http://schemas.openxmlformats.org/drawingml/2006/picture">
-                  <pic:nvPicPr>
-                    <pic:cNvPr id="1" name=""/>
-                    <pic:cNvPicPr/>
-                  </pic:nvPicPr>
-                  <pic:blipFill>
-                    <a:blip r:embed="rId8"/>
-                    <a:stretch>
-                      <a:fillRect/>
-                    </a:stretch>
-                  </pic:blipFill>
-                  <pic:spPr>
-                    <a:xfrm>
-                      <a:off x="0" y="0"/>
-                      <a:ext cx="4867275" cy="3686175"/>
-                    </a:xfrm>
-                    <a:prstGeom prst="rect">
-                      <a:avLst/>
-                    </a:prstGeom>
-                  </pic:spPr>
-                </pic:pic>
-              </a:graphicData>
-            </a:graphic>
-          </wp:inline>
-        </w:drawing>
-      </w:r>
-    </w:p>
-    <w:p/>
+      <w:pPr>
+        <w:rPr>
+          <w:lang w:val="en-US"/>
+        </w:rPr>
+      </w:pPr>
+      <w:r>
+        <w:rPr>
+          <w:lang w:val="en-US"/>
+        </w:rPr>
+        <w:t>The game takes place in the Aeos System, during unrest caused by calculated attacks throughout the great Galactic Empire. Talos has been sent here by the overseers to bring peace to the galaxy by finding the source of these attacks and put an end to the uprising.</w:t>
+      </w:r>
+    </w:p>
+    <w:p>
+      <w:pPr>
+        <w:rPr>
+          <w:lang w:val="en-US"/>
+        </w:rPr>
+      </w:pPr>
+    </w:p>
+    <w:p>
+      <w:pPr>
+        <w:rPr>
+          <w:lang w:val="en-US"/>
+        </w:rPr>
+      </w:pPr>
+      <w:r>
+        <w:rPr>
+          <w:lang w:val="en-US"/>
+        </w:rPr>
+        <w:t>The game take place more specifically in the Hieran Asteroid field the home of many hostile creatures who are destined to protect their creator (the leader of the rebellion attacks). In order to fulfill his mission, Talos must find his way through a maze of portals which will eventually lead him to his master.</w:t>
+      </w:r>
+    </w:p>
     <w:p>
       <w:pPr>
         <w:pStyle w:val="Heading2"/>
         <w:contextualSpacing w:val="0"/>
       </w:pPr>
       <w:r>
-        <w:br w:type="page"/>
-      </w:r>
-    </w:p>
-    <w:p>
-      <w:pPr>
-        <w:pStyle w:val="Heading2"/>
-        <w:contextualSpacing w:val="0"/>
-      </w:pPr>
-      <w:r>
-        <w:lastRenderedPageBreak/>
         <w:t>Characters</w:t>
       </w:r>
     </w:p>
@@ -2086,7 +1976,7 @@
                     <pic:cNvPicPr/>
                   </pic:nvPicPr>
                   <pic:blipFill>
-                    <a:blip r:embed="rId9"/>
+                    <a:blip r:embed="rId8"/>
                     <a:stretch>
                       <a:fillRect/>
                     </a:stretch>
@@ -2153,7 +2043,7 @@
             <o:lock v:ext="edit" aspectratio="t"/>
           </v:shapetype>
           <v:shape id="_x0000_i1025" type="#_x0000_t75" style="width:366pt;height:535.5pt">
-            <v:imagedata r:id="rId10" o:title="Plot Graph"/>
+            <v:imagedata r:id="rId9" o:title="Plot Graph"/>
           </v:shape>
         </w:pict>
       </w:r>
@@ -2193,7 +2083,7 @@
                     <pic:cNvPicPr/>
                   </pic:nvPicPr>
                   <pic:blipFill>
-                    <a:blip r:embed="rId11"/>
+                    <a:blip r:embed="rId10"/>
                     <a:stretch>
                       <a:fillRect/>
                     </a:stretch>
@@ -2220,8 +2110,8 @@
         <w:pStyle w:val="Heading2"/>
         <w:contextualSpacing w:val="0"/>
       </w:pPr>
-      <w:bookmarkStart w:id="24" w:name="h.1wb69txjqarm" w:colFirst="0" w:colLast="0"/>
-      <w:bookmarkEnd w:id="24"/>
+      <w:bookmarkStart w:id="25" w:name="h.1wb69txjqarm" w:colFirst="0" w:colLast="0"/>
+      <w:bookmarkEnd w:id="25"/>
       <w:r>
         <w:t>- 2D</w:t>
       </w:r>
@@ -2272,25 +2162,7 @@
           <w:szCs w:val="26"/>
         </w:rPr>
         <w:tab/>
-        <w:t xml:space="preserve">- </w:t>
-      </w:r>
-      <w:proofErr w:type="spellStart"/>
-      <w:r>
-        <w:rPr>
-          <w:rFonts w:ascii="Trebuchet MS" w:eastAsia="Trebuchet MS" w:hAnsi="Trebuchet MS" w:cs="Trebuchet MS"/>
-          <w:sz w:val="26"/>
-          <w:szCs w:val="26"/>
-        </w:rPr>
-        <w:t>Heightmap</w:t>
-      </w:r>
-      <w:proofErr w:type="spellEnd"/>
-      <w:r>
-        <w:rPr>
-          <w:rFonts w:ascii="Trebuchet MS" w:eastAsia="Trebuchet MS" w:hAnsi="Trebuchet MS" w:cs="Trebuchet MS"/>
-          <w:sz w:val="26"/>
-          <w:szCs w:val="26"/>
-        </w:rPr>
-        <w:t xml:space="preserve"> data (If applicable)</w:t>
+        <w:t>- Heightmap data (If applicable)</w:t>
       </w:r>
     </w:p>
     <w:p>
@@ -2348,23 +2220,18 @@
         <w:pStyle w:val="Heading2"/>
         <w:contextualSpacing w:val="0"/>
       </w:pPr>
-      <w:bookmarkStart w:id="25" w:name="h.xdk2cy4n4ovn" w:colFirst="0" w:colLast="0"/>
-      <w:bookmarkStart w:id="26" w:name="h.f8xx8iwg5gs9" w:colFirst="0" w:colLast="0"/>
-      <w:bookmarkEnd w:id="25"/>
+      <w:bookmarkStart w:id="26" w:name="h.xdk2cy4n4ovn" w:colFirst="0" w:colLast="0"/>
+      <w:bookmarkStart w:id="27" w:name="h.f8xx8iwg5gs9" w:colFirst="0" w:colLast="0"/>
       <w:bookmarkEnd w:id="26"/>
+      <w:bookmarkEnd w:id="27"/>
       <w:r>
         <w:lastRenderedPageBreak/>
         <w:t>- Sounds</w:t>
       </w:r>
     </w:p>
     <w:p>
-      <w:proofErr w:type="spellStart"/>
-      <w:r>
-        <w:t>Talos</w:t>
-      </w:r>
-      <w:proofErr w:type="spellEnd"/>
-      <w:r>
-        <w:t>:</w:t>
+      <w:r>
+        <w:t>Talos:</w:t>
       </w:r>
     </w:p>
     <w:p>
@@ -2418,15 +2285,7 @@
         </w:numPr>
       </w:pPr>
       <w:r>
-        <w:t xml:space="preserve">Grapple </w:t>
-      </w:r>
-      <w:proofErr w:type="spellStart"/>
-      <w:r>
-        <w:t>hiting</w:t>
-      </w:r>
-      <w:proofErr w:type="spellEnd"/>
-      <w:r>
-        <w:t xml:space="preserve"> squishy enemy</w:t>
+        <w:t>Grapple hiting squishy enemy</w:t>
       </w:r>
     </w:p>
     <w:p>
@@ -2438,15 +2297,7 @@
         </w:numPr>
       </w:pPr>
       <w:r>
-        <w:t xml:space="preserve">Grapple thumping on </w:t>
-      </w:r>
-      <w:proofErr w:type="spellStart"/>
-      <w:r>
-        <w:t>misc</w:t>
-      </w:r>
-      <w:proofErr w:type="spellEnd"/>
-      <w:r>
-        <w:t xml:space="preserve"> surface</w:t>
+        <w:t>Grapple thumping on misc surface</w:t>
       </w:r>
     </w:p>
     <w:p>
@@ -2557,15 +2408,7 @@
         </w:numPr>
       </w:pPr>
       <w:r>
-        <w:t xml:space="preserve">Laser blast swishing on </w:t>
-      </w:r>
-      <w:proofErr w:type="spellStart"/>
-      <w:r>
-        <w:t>misc</w:t>
-      </w:r>
-      <w:proofErr w:type="spellEnd"/>
-      <w:r>
-        <w:t xml:space="preserve"> surface</w:t>
+        <w:t>Laser blast swishing on misc surface</w:t>
       </w:r>
     </w:p>
     <w:p>
@@ -2849,7 +2692,7 @@
         </w:rPr>
         <w:pict>
           <v:shape id="_x0000_s1026" type="#_x0000_t75" style="width:299.25pt;height:188.25pt;mso-left-percent:-10001;mso-top-percent:-10001;mso-position-horizontal:absolute;mso-position-horizontal-relative:char;mso-position-vertical:absolute;mso-position-vertical-relative:line;mso-left-percent:-10001;mso-top-percent:-10001">
-            <v:imagedata r:id="rId12" o:title="new doc 1_1"/>
+            <v:imagedata r:id="rId11" o:title="new doc 1_1"/>
             <w10:wrap type="none"/>
             <w10:anchorlock/>
           </v:shape>
@@ -2867,7 +2710,7 @@
         </w:rPr>
         <w:pict>
           <v:shape id="_x0000_s1027" type="#_x0000_t75" style="width:308.25pt;height:208.5pt;mso-left-percent:-10001;mso-top-percent:-10001;mso-position-horizontal:absolute;mso-position-horizontal-relative:char;mso-position-vertical:absolute;mso-position-vertical-relative:line;mso-left-percent:-10001;mso-top-percent:-10001">
-            <v:imagedata r:id="rId13" o:title="new doc 1_2"/>
+            <v:imagedata r:id="rId12" o:title="new doc 1_2"/>
             <w10:wrap type="none"/>
             <w10:anchorlock/>
           </v:shape>
@@ -2885,7 +2728,7 @@
         </w:rPr>
         <w:pict>
           <v:shape id="_x0000_s1028" type="#_x0000_t75" style="width:309pt;height:198pt;mso-left-percent:-10001;mso-top-percent:-10001;mso-position-horizontal:absolute;mso-position-horizontal-relative:char;mso-position-vertical:absolute;mso-position-vertical-relative:line;mso-left-percent:-10001;mso-top-percent:-10001">
-            <v:imagedata r:id="rId14" o:title="new doc 1_3"/>
+            <v:imagedata r:id="rId13" o:title="new doc 1_3"/>
             <w10:wrap type="none"/>
             <w10:anchorlock/>
           </v:shape>
@@ -2894,8 +2737,6 @@
       <w:r>
         <w:br w:type="page"/>
       </w:r>
-      <w:bookmarkStart w:id="27" w:name="_GoBack"/>
-      <w:bookmarkEnd w:id="27"/>
     </w:p>
     <w:p>
       <w:pPr>
@@ -2919,6 +2760,63 @@
             <wp:extent cx="4657725" cy="3552825"/>
             <wp:effectExtent l="0" t="0" r="9525" b="9525"/>
             <wp:docPr id="7" name="Picture 7"/>
+            <wp:cNvGraphicFramePr>
+              <a:graphicFrameLocks xmlns:a="http://schemas.openxmlformats.org/drawingml/2006/main" noChangeAspect="1"/>
+            </wp:cNvGraphicFramePr>
+            <a:graphic xmlns:a="http://schemas.openxmlformats.org/drawingml/2006/main">
+              <a:graphicData uri="http://schemas.openxmlformats.org/drawingml/2006/picture">
+                <pic:pic xmlns:pic="http://schemas.openxmlformats.org/drawingml/2006/picture">
+                  <pic:nvPicPr>
+                    <pic:cNvPr id="1" name=""/>
+                    <pic:cNvPicPr/>
+                  </pic:nvPicPr>
+                  <pic:blipFill>
+                    <a:blip r:embed="rId14"/>
+                    <a:stretch>
+                      <a:fillRect/>
+                    </a:stretch>
+                  </pic:blipFill>
+                  <pic:spPr>
+                    <a:xfrm>
+                      <a:off x="0" y="0"/>
+                      <a:ext cx="4657725" cy="3552825"/>
+                    </a:xfrm>
+                    <a:prstGeom prst="rect">
+                      <a:avLst/>
+                    </a:prstGeom>
+                  </pic:spPr>
+                </pic:pic>
+              </a:graphicData>
+            </a:graphic>
+          </wp:inline>
+        </w:drawing>
+      </w:r>
+      <w:r>
+        <w:br w:type="page"/>
+      </w:r>
+    </w:p>
+    <w:p>
+      <w:pPr>
+        <w:pStyle w:val="Heading2"/>
+        <w:contextualSpacing w:val="0"/>
+      </w:pPr>
+      <w:r>
+        <w:lastRenderedPageBreak/>
+        <w:t>Technology Plan</w:t>
+      </w:r>
+    </w:p>
+    <w:p/>
+    <w:p>
+      <w:r>
+        <w:rPr>
+          <w:noProof/>
+          <w:lang w:val="en-US" w:eastAsia="en-US"/>
+        </w:rPr>
+        <w:drawing>
+          <wp:inline distT="0" distB="0" distL="0" distR="0" wp14:anchorId="5EE2B228" wp14:editId="218D8EBA">
+            <wp:extent cx="4676775" cy="3571875"/>
+            <wp:effectExtent l="0" t="0" r="9525" b="9525"/>
+            <wp:docPr id="8" name="Picture 8"/>
             <wp:cNvGraphicFramePr>
               <a:graphicFrameLocks xmlns:a="http://schemas.openxmlformats.org/drawingml/2006/main" noChangeAspect="1"/>
             </wp:cNvGraphicFramePr>
@@ -2938,7 +2836,7 @@
                   <pic:spPr>
                     <a:xfrm>
                       <a:off x="0" y="0"/>
-                      <a:ext cx="4657725" cy="3552825"/>
+                      <a:ext cx="4676775" cy="3571875"/>
                     </a:xfrm>
                     <a:prstGeom prst="rect">
                       <a:avLst/>
@@ -2950,21 +2848,7 @@
           </wp:inline>
         </w:drawing>
       </w:r>
-      <w:r>
-        <w:br w:type="page"/>
-      </w:r>
-    </w:p>
-    <w:p>
-      <w:pPr>
-        <w:pStyle w:val="Heading2"/>
-        <w:contextualSpacing w:val="0"/>
-      </w:pPr>
-      <w:r>
-        <w:lastRenderedPageBreak/>
-        <w:t>Technology Plan</w:t>
-      </w:r>
-    </w:p>
-    <w:p/>
+    </w:p>
     <w:p>
       <w:r>
         <w:rPr>
@@ -2972,10 +2856,10 @@
           <w:lang w:val="en-US" w:eastAsia="en-US"/>
         </w:rPr>
         <w:drawing>
-          <wp:inline distT="0" distB="0" distL="0" distR="0" wp14:anchorId="5EE2B228" wp14:editId="218D8EBA">
-            <wp:extent cx="4676775" cy="3571875"/>
-            <wp:effectExtent l="0" t="0" r="9525" b="9525"/>
-            <wp:docPr id="8" name="Picture 8"/>
+          <wp:inline distT="0" distB="0" distL="0" distR="0" wp14:anchorId="44B16DBD" wp14:editId="54F75616">
+            <wp:extent cx="4667250" cy="3543300"/>
+            <wp:effectExtent l="0" t="0" r="0" b="0"/>
+            <wp:docPr id="9" name="Picture 9"/>
             <wp:cNvGraphicFramePr>
               <a:graphicFrameLocks xmlns:a="http://schemas.openxmlformats.org/drawingml/2006/main" noChangeAspect="1"/>
             </wp:cNvGraphicFramePr>
@@ -2995,7 +2879,7 @@
                   <pic:spPr>
                     <a:xfrm>
                       <a:off x="0" y="0"/>
-                      <a:ext cx="4676775" cy="3571875"/>
+                      <a:ext cx="4667250" cy="3543300"/>
                     </a:xfrm>
                     <a:prstGeom prst="rect">
                       <a:avLst/>
@@ -3007,7 +2891,21 @@
           </wp:inline>
         </w:drawing>
       </w:r>
-    </w:p>
+      <w:r>
+        <w:br w:type="page"/>
+      </w:r>
+    </w:p>
+    <w:p>
+      <w:pPr>
+        <w:pStyle w:val="Heading2"/>
+        <w:contextualSpacing w:val="0"/>
+      </w:pPr>
+      <w:r>
+        <w:lastRenderedPageBreak/>
+        <w:t>Software Architecture</w:t>
+      </w:r>
+    </w:p>
+    <w:p/>
     <w:p>
       <w:r>
         <w:rPr>
@@ -3015,10 +2913,10 @@
           <w:lang w:val="en-US" w:eastAsia="en-US"/>
         </w:rPr>
         <w:drawing>
-          <wp:inline distT="0" distB="0" distL="0" distR="0" wp14:anchorId="44B16DBD" wp14:editId="54F75616">
-            <wp:extent cx="4667250" cy="3543300"/>
-            <wp:effectExtent l="0" t="0" r="0" b="0"/>
-            <wp:docPr id="9" name="Picture 9"/>
+          <wp:inline distT="0" distB="0" distL="0" distR="0" wp14:anchorId="3DDDDE0F" wp14:editId="6D8BDD9B">
+            <wp:extent cx="4848225" cy="3552825"/>
+            <wp:effectExtent l="0" t="0" r="9525" b="9525"/>
+            <wp:docPr id="10" name="Picture 10"/>
             <wp:cNvGraphicFramePr>
               <a:graphicFrameLocks xmlns:a="http://schemas.openxmlformats.org/drawingml/2006/main" noChangeAspect="1"/>
             </wp:cNvGraphicFramePr>
@@ -3038,7 +2936,7 @@
                   <pic:spPr>
                     <a:xfrm>
                       <a:off x="0" y="0"/>
-                      <a:ext cx="4667250" cy="3543300"/>
+                      <a:ext cx="4848225" cy="3552825"/>
                     </a:xfrm>
                     <a:prstGeom prst="rect">
                       <a:avLst/>
@@ -3050,9 +2948,6 @@
           </wp:inline>
         </w:drawing>
       </w:r>
-      <w:r>
-        <w:br w:type="page"/>
-      </w:r>
     </w:p>
     <w:p>
       <w:pPr>
@@ -3060,8 +2955,144 @@
         <w:contextualSpacing w:val="0"/>
       </w:pPr>
       <w:r>
+        <w:t>- Code</w:t>
+      </w:r>
+    </w:p>
+    <w:p>
+      <w:r>
+        <w:rPr>
+          <w:rFonts w:ascii="Trebuchet MS" w:eastAsia="Trebuchet MS" w:hAnsi="Trebuchet MS" w:cs="Trebuchet MS"/>
+          <w:sz w:val="26"/>
+          <w:szCs w:val="26"/>
+        </w:rPr>
+        <w:tab/>
+        <w:t>- Character Scripts (Player Pawn/Player Controller)</w:t>
+      </w:r>
+    </w:p>
+    <w:p>
+      <w:r>
+        <w:rPr>
+          <w:rFonts w:ascii="Trebuchet MS" w:eastAsia="Trebuchet MS" w:hAnsi="Trebuchet MS" w:cs="Trebuchet MS"/>
+          <w:sz w:val="26"/>
+          <w:szCs w:val="26"/>
+        </w:rPr>
+        <w:tab/>
+        <w:t>- Ambient Scripts (Runs in the background)</w:t>
+      </w:r>
+    </w:p>
+    <w:p>
+      <w:pPr>
+        <w:ind w:firstLine="720"/>
+        <w:rPr>
+          <w:lang w:val="fr-FR"/>
+        </w:rPr>
+      </w:pPr>
+      <w:r>
+        <w:rPr>
+          <w:rFonts w:ascii="Trebuchet MS" w:eastAsia="Trebuchet MS" w:hAnsi="Trebuchet MS" w:cs="Trebuchet MS"/>
+          <w:color w:val="666666"/>
+          <w:sz w:val="26"/>
+          <w:szCs w:val="26"/>
+        </w:rPr>
+        <w:tab/>
+      </w:r>
+      <w:r>
+        <w:rPr>
+          <w:rFonts w:ascii="Trebuchet MS" w:eastAsia="Trebuchet MS" w:hAnsi="Trebuchet MS" w:cs="Trebuchet MS"/>
+          <w:color w:val="666666"/>
+          <w:sz w:val="26"/>
+          <w:szCs w:val="26"/>
+          <w:lang w:val="fr-FR"/>
+        </w:rPr>
+        <w:t>- Example</w:t>
+      </w:r>
+    </w:p>
+    <w:p>
+      <w:pPr>
+        <w:ind w:firstLine="720"/>
+        <w:rPr>
+          <w:lang w:val="fr-FR"/>
+        </w:rPr>
+      </w:pPr>
+      <w:r>
+        <w:rPr>
+          <w:rFonts w:ascii="Trebuchet MS" w:eastAsia="Trebuchet MS" w:hAnsi="Trebuchet MS" w:cs="Trebuchet MS"/>
+          <w:sz w:val="26"/>
+          <w:szCs w:val="26"/>
+          <w:lang w:val="fr-FR"/>
+        </w:rPr>
+        <w:t>- NPC Scripts</w:t>
+      </w:r>
+    </w:p>
+    <w:p>
+      <w:pPr>
+        <w:ind w:firstLine="720"/>
+        <w:rPr>
+          <w:lang w:val="fr-FR"/>
+        </w:rPr>
+      </w:pPr>
+      <w:r>
+        <w:rPr>
+          <w:rFonts w:ascii="Trebuchet MS" w:eastAsia="Trebuchet MS" w:hAnsi="Trebuchet MS" w:cs="Trebuchet MS"/>
+          <w:color w:val="666666"/>
+          <w:sz w:val="26"/>
+          <w:szCs w:val="26"/>
+          <w:lang w:val="fr-FR"/>
+        </w:rPr>
+        <w:tab/>
+        <w:t>- Example</w:t>
+      </w:r>
+    </w:p>
+    <w:p>
+      <w:pPr>
+        <w:ind w:firstLine="720"/>
+        <w:rPr>
+          <w:lang w:val="fr-FR"/>
+        </w:rPr>
+      </w:pPr>
+      <w:r>
+        <w:rPr>
+          <w:rFonts w:ascii="Trebuchet MS" w:eastAsia="Trebuchet MS" w:hAnsi="Trebuchet MS" w:cs="Trebuchet MS"/>
+          <w:color w:val="666666"/>
+          <w:sz w:val="26"/>
+          <w:szCs w:val="26"/>
+          <w:lang w:val="fr-FR"/>
+        </w:rPr>
+        <w:tab/>
+        <w:t>- etc.</w:t>
+      </w:r>
+    </w:p>
+    <w:p>
+      <w:pPr>
+        <w:rPr>
+          <w:lang w:val="fr-FR"/>
+        </w:rPr>
+      </w:pPr>
+    </w:p>
+    <w:p>
+      <w:pPr>
+        <w:rPr>
+          <w:rFonts w:ascii="Trebuchet MS" w:eastAsia="Trebuchet MS" w:hAnsi="Trebuchet MS" w:cs="Trebuchet MS"/>
+          <w:sz w:val="26"/>
+          <w:szCs w:val="26"/>
+          <w:lang w:val="fr-FR"/>
+        </w:rPr>
+      </w:pPr>
+      <w:r>
+        <w:rPr>
+          <w:lang w:val="fr-FR"/>
+        </w:rPr>
+        <w:br w:type="page"/>
+      </w:r>
+    </w:p>
+    <w:p>
+      <w:pPr>
+        <w:pStyle w:val="Heading2"/>
+        <w:contextualSpacing w:val="0"/>
+      </w:pPr>
+      <w:r>
         <w:lastRenderedPageBreak/>
-        <w:t>Software Architecture</w:t>
+        <w:t>Controls</w:t>
       </w:r>
     </w:p>
     <w:p/>
@@ -3072,10 +3103,10 @@
           <w:lang w:val="en-US" w:eastAsia="en-US"/>
         </w:rPr>
         <w:drawing>
-          <wp:inline distT="0" distB="0" distL="0" distR="0" wp14:anchorId="3DDDDE0F" wp14:editId="6D8BDD9B">
-            <wp:extent cx="4848225" cy="3552825"/>
+          <wp:inline distT="0" distB="0" distL="0" distR="0" wp14:anchorId="009DF093" wp14:editId="3BC0878C">
+            <wp:extent cx="4752975" cy="3609975"/>
             <wp:effectExtent l="0" t="0" r="9525" b="9525"/>
-            <wp:docPr id="10" name="Picture 10"/>
+            <wp:docPr id="11" name="Picture 11"/>
             <wp:cNvGraphicFramePr>
               <a:graphicFrameLocks xmlns:a="http://schemas.openxmlformats.org/drawingml/2006/main" noChangeAspect="1"/>
             </wp:cNvGraphicFramePr>
@@ -3095,7 +3126,7 @@
                   <pic:spPr>
                     <a:xfrm>
                       <a:off x="0" y="0"/>
-                      <a:ext cx="4848225" cy="3552825"/>
+                      <a:ext cx="4752975" cy="3609975"/>
                     </a:xfrm>
                     <a:prstGeom prst="rect">
                       <a:avLst/>
@@ -3107,6 +3138,9 @@
           </wp:inline>
         </w:drawing>
       </w:r>
+      <w:r>
+        <w:br w:type="page"/>
+      </w:r>
     </w:p>
     <w:p>
       <w:pPr>
@@ -3114,171 +3148,10 @@
         <w:contextualSpacing w:val="0"/>
       </w:pPr>
       <w:r>
-        <w:t>- Code</w:t>
-      </w:r>
-    </w:p>
-    <w:p>
-      <w:r>
-        <w:rPr>
-          <w:rFonts w:ascii="Trebuchet MS" w:eastAsia="Trebuchet MS" w:hAnsi="Trebuchet MS" w:cs="Trebuchet MS"/>
-          <w:sz w:val="26"/>
-          <w:szCs w:val="26"/>
-        </w:rPr>
-        <w:tab/>
-        <w:t>- Character Scripts (Player Pawn/Player Controller)</w:t>
-      </w:r>
-    </w:p>
-    <w:p>
-      <w:r>
-        <w:rPr>
-          <w:rFonts w:ascii="Trebuchet MS" w:eastAsia="Trebuchet MS" w:hAnsi="Trebuchet MS" w:cs="Trebuchet MS"/>
-          <w:sz w:val="26"/>
-          <w:szCs w:val="26"/>
-        </w:rPr>
-        <w:tab/>
-        <w:t>- Ambient Scripts (Runs in the background)</w:t>
-      </w:r>
-    </w:p>
-    <w:p>
-      <w:pPr>
-        <w:ind w:firstLine="720"/>
-        <w:rPr>
-          <w:lang w:val="fr-FR"/>
-        </w:rPr>
-      </w:pPr>
-      <w:r>
-        <w:rPr>
-          <w:rFonts w:ascii="Trebuchet MS" w:eastAsia="Trebuchet MS" w:hAnsi="Trebuchet MS" w:cs="Trebuchet MS"/>
-          <w:color w:val="666666"/>
-          <w:sz w:val="26"/>
-          <w:szCs w:val="26"/>
-        </w:rPr>
-        <w:tab/>
-      </w:r>
-      <w:r>
-        <w:rPr>
-          <w:rFonts w:ascii="Trebuchet MS" w:eastAsia="Trebuchet MS" w:hAnsi="Trebuchet MS" w:cs="Trebuchet MS"/>
-          <w:color w:val="666666"/>
-          <w:sz w:val="26"/>
-          <w:szCs w:val="26"/>
-          <w:lang w:val="fr-FR"/>
-        </w:rPr>
-        <w:t xml:space="preserve">- </w:t>
-      </w:r>
-      <w:proofErr w:type="spellStart"/>
-      <w:r>
-        <w:rPr>
-          <w:rFonts w:ascii="Trebuchet MS" w:eastAsia="Trebuchet MS" w:hAnsi="Trebuchet MS" w:cs="Trebuchet MS"/>
-          <w:color w:val="666666"/>
-          <w:sz w:val="26"/>
-          <w:szCs w:val="26"/>
-          <w:lang w:val="fr-FR"/>
-        </w:rPr>
-        <w:t>Example</w:t>
-      </w:r>
-      <w:proofErr w:type="spellEnd"/>
-    </w:p>
-    <w:p>
-      <w:pPr>
-        <w:ind w:firstLine="720"/>
-        <w:rPr>
-          <w:lang w:val="fr-FR"/>
-        </w:rPr>
-      </w:pPr>
-      <w:r>
-        <w:rPr>
-          <w:rFonts w:ascii="Trebuchet MS" w:eastAsia="Trebuchet MS" w:hAnsi="Trebuchet MS" w:cs="Trebuchet MS"/>
-          <w:sz w:val="26"/>
-          <w:szCs w:val="26"/>
-          <w:lang w:val="fr-FR"/>
-        </w:rPr>
-        <w:t>- NPC Scripts</w:t>
-      </w:r>
-    </w:p>
-    <w:p>
-      <w:pPr>
-        <w:ind w:firstLine="720"/>
-        <w:rPr>
-          <w:lang w:val="fr-FR"/>
-        </w:rPr>
-      </w:pPr>
-      <w:r>
-        <w:rPr>
-          <w:rFonts w:ascii="Trebuchet MS" w:eastAsia="Trebuchet MS" w:hAnsi="Trebuchet MS" w:cs="Trebuchet MS"/>
-          <w:color w:val="666666"/>
-          <w:sz w:val="26"/>
-          <w:szCs w:val="26"/>
-          <w:lang w:val="fr-FR"/>
-        </w:rPr>
-        <w:tab/>
-        <w:t xml:space="preserve">- </w:t>
-      </w:r>
-      <w:proofErr w:type="spellStart"/>
-      <w:r>
-        <w:rPr>
-          <w:rFonts w:ascii="Trebuchet MS" w:eastAsia="Trebuchet MS" w:hAnsi="Trebuchet MS" w:cs="Trebuchet MS"/>
-          <w:color w:val="666666"/>
-          <w:sz w:val="26"/>
-          <w:szCs w:val="26"/>
-          <w:lang w:val="fr-FR"/>
-        </w:rPr>
-        <w:t>Example</w:t>
-      </w:r>
-      <w:proofErr w:type="spellEnd"/>
-    </w:p>
-    <w:p>
-      <w:pPr>
-        <w:ind w:firstLine="720"/>
-        <w:rPr>
-          <w:lang w:val="fr-FR"/>
-        </w:rPr>
-      </w:pPr>
-      <w:r>
-        <w:rPr>
-          <w:rFonts w:ascii="Trebuchet MS" w:eastAsia="Trebuchet MS" w:hAnsi="Trebuchet MS" w:cs="Trebuchet MS"/>
-          <w:color w:val="666666"/>
-          <w:sz w:val="26"/>
-          <w:szCs w:val="26"/>
-          <w:lang w:val="fr-FR"/>
-        </w:rPr>
-        <w:tab/>
-        <w:t>- etc.</w:t>
-      </w:r>
-    </w:p>
-    <w:p>
-      <w:pPr>
-        <w:rPr>
-          <w:lang w:val="fr-FR"/>
-        </w:rPr>
-      </w:pPr>
-    </w:p>
-    <w:p>
-      <w:pPr>
-        <w:rPr>
-          <w:rFonts w:ascii="Trebuchet MS" w:eastAsia="Trebuchet MS" w:hAnsi="Trebuchet MS" w:cs="Trebuchet MS"/>
-          <w:sz w:val="26"/>
-          <w:szCs w:val="26"/>
-          <w:lang w:val="fr-FR"/>
-        </w:rPr>
-      </w:pPr>
-      <w:r>
-        <w:rPr>
-          <w:lang w:val="fr-FR"/>
-        </w:rPr>
-        <w:br w:type="page"/>
-      </w:r>
-    </w:p>
-    <w:p>
-      <w:pPr>
-        <w:pStyle w:val="Heading2"/>
-        <w:contextualSpacing w:val="0"/>
-      </w:pPr>
-      <w:r>
         <w:lastRenderedPageBreak/>
-        <w:t>Controls</w:t>
-      </w:r>
-    </w:p>
-    <w:p/>
+        <w:t>Level Design</w:t>
+      </w:r>
+    </w:p>
     <w:p>
       <w:r>
         <w:rPr>
@@ -3286,10 +3159,10 @@
           <w:lang w:val="en-US" w:eastAsia="en-US"/>
         </w:rPr>
         <w:drawing>
-          <wp:inline distT="0" distB="0" distL="0" distR="0" wp14:anchorId="009DF093" wp14:editId="3BC0878C">
-            <wp:extent cx="4752975" cy="3609975"/>
-            <wp:effectExtent l="0" t="0" r="9525" b="9525"/>
-            <wp:docPr id="11" name="Picture 11"/>
+          <wp:inline distT="0" distB="0" distL="0" distR="0" wp14:anchorId="0AE0C8CB" wp14:editId="221215E6">
+            <wp:extent cx="4080135" cy="3209925"/>
+            <wp:effectExtent l="0" t="0" r="0" b="0"/>
+            <wp:docPr id="12" name="Picture 12"/>
             <wp:cNvGraphicFramePr>
               <a:graphicFrameLocks xmlns:a="http://schemas.openxmlformats.org/drawingml/2006/main" noChangeAspect="1"/>
             </wp:cNvGraphicFramePr>
@@ -3309,7 +3182,7 @@
                   <pic:spPr>
                     <a:xfrm>
                       <a:off x="0" y="0"/>
-                      <a:ext cx="4752975" cy="3609975"/>
+                      <a:ext cx="4088278" cy="3216332"/>
                     </a:xfrm>
                     <a:prstGeom prst="rect">
                       <a:avLst/>
@@ -3322,30 +3195,15 @@
         </w:drawing>
       </w:r>
       <w:r>
-        <w:br w:type="page"/>
-      </w:r>
-    </w:p>
-    <w:p>
-      <w:pPr>
-        <w:pStyle w:val="Heading2"/>
-        <w:contextualSpacing w:val="0"/>
-      </w:pPr>
-      <w:r>
-        <w:lastRenderedPageBreak/>
-        <w:t>Level Design</w:t>
-      </w:r>
-    </w:p>
-    <w:p>
-      <w:r>
         <w:rPr>
           <w:noProof/>
           <w:lang w:val="en-US" w:eastAsia="en-US"/>
         </w:rPr>
         <w:drawing>
-          <wp:inline distT="0" distB="0" distL="0" distR="0" wp14:anchorId="0AE0C8CB" wp14:editId="221215E6">
-            <wp:extent cx="4080135" cy="3209925"/>
-            <wp:effectExtent l="0" t="0" r="0" b="0"/>
-            <wp:docPr id="12" name="Picture 12"/>
+          <wp:inline distT="0" distB="0" distL="0" distR="0" wp14:anchorId="305944D4" wp14:editId="6FB7FBFF">
+            <wp:extent cx="4113740" cy="3067050"/>
+            <wp:effectExtent l="0" t="0" r="1270" b="0"/>
+            <wp:docPr id="13" name="Picture 13"/>
             <wp:cNvGraphicFramePr>
               <a:graphicFrameLocks xmlns:a="http://schemas.openxmlformats.org/drawingml/2006/main" noChangeAspect="1"/>
             </wp:cNvGraphicFramePr>
@@ -3365,7 +3223,7 @@
                   <pic:spPr>
                     <a:xfrm>
                       <a:off x="0" y="0"/>
-                      <a:ext cx="4088278" cy="3216332"/>
+                      <a:ext cx="4123937" cy="3074652"/>
                     </a:xfrm>
                     <a:prstGeom prst="rect">
                       <a:avLst/>
@@ -3377,16 +3235,42 @@
           </wp:inline>
         </w:drawing>
       </w:r>
+    </w:p>
+    <w:p>
+      <w:pPr>
+        <w:rPr>
+          <w:rFonts w:ascii="Trebuchet MS" w:eastAsia="Trebuchet MS" w:hAnsi="Trebuchet MS" w:cs="Trebuchet MS"/>
+          <w:b/>
+          <w:sz w:val="26"/>
+          <w:szCs w:val="26"/>
+        </w:rPr>
+      </w:pPr>
+      <w:r>
+        <w:br w:type="page"/>
+      </w:r>
+    </w:p>
+    <w:p>
+      <w:pPr>
+        <w:pStyle w:val="Heading2"/>
+        <w:contextualSpacing w:val="0"/>
+      </w:pPr>
+      <w:r>
+        <w:lastRenderedPageBreak/>
+        <w:t>Mechanic Analysis</w:t>
+      </w:r>
+    </w:p>
+    <w:p/>
+    <w:p>
       <w:r>
         <w:rPr>
           <w:noProof/>
           <w:lang w:val="en-US" w:eastAsia="en-US"/>
         </w:rPr>
         <w:drawing>
-          <wp:inline distT="0" distB="0" distL="0" distR="0" wp14:anchorId="305944D4" wp14:editId="6FB7FBFF">
-            <wp:extent cx="4113740" cy="3067050"/>
-            <wp:effectExtent l="0" t="0" r="1270" b="0"/>
-            <wp:docPr id="13" name="Picture 13"/>
+          <wp:inline distT="0" distB="0" distL="0" distR="0" wp14:anchorId="1A220DB2" wp14:editId="60AF5F48">
+            <wp:extent cx="4772025" cy="3562350"/>
+            <wp:effectExtent l="0" t="0" r="9525" b="0"/>
+            <wp:docPr id="14" name="Picture 14"/>
             <wp:cNvGraphicFramePr>
               <a:graphicFrameLocks xmlns:a="http://schemas.openxmlformats.org/drawingml/2006/main" noChangeAspect="1"/>
             </wp:cNvGraphicFramePr>
@@ -3406,7 +3290,7 @@
                   <pic:spPr>
                     <a:xfrm>
                       <a:off x="0" y="0"/>
-                      <a:ext cx="4123937" cy="3074652"/>
+                      <a:ext cx="4772025" cy="3562350"/>
                     </a:xfrm>
                     <a:prstGeom prst="rect">
                       <a:avLst/>
@@ -3420,40 +3304,16 @@
       </w:r>
     </w:p>
     <w:p>
-      <w:pPr>
-        <w:rPr>
-          <w:rFonts w:ascii="Trebuchet MS" w:eastAsia="Trebuchet MS" w:hAnsi="Trebuchet MS" w:cs="Trebuchet MS"/>
-          <w:b/>
-          <w:sz w:val="26"/>
-          <w:szCs w:val="26"/>
-        </w:rPr>
-      </w:pPr>
-      <w:r>
-        <w:br w:type="page"/>
-      </w:r>
-    </w:p>
-    <w:p>
-      <w:pPr>
-        <w:pStyle w:val="Heading2"/>
-        <w:contextualSpacing w:val="0"/>
-      </w:pPr>
-      <w:r>
-        <w:lastRenderedPageBreak/>
-        <w:t>Mechanic Analysis</w:t>
-      </w:r>
-    </w:p>
-    <w:p/>
-    <w:p>
       <w:r>
         <w:rPr>
           <w:noProof/>
           <w:lang w:val="en-US" w:eastAsia="en-US"/>
         </w:rPr>
         <w:drawing>
-          <wp:inline distT="0" distB="0" distL="0" distR="0" wp14:anchorId="1A220DB2" wp14:editId="60AF5F48">
-            <wp:extent cx="4772025" cy="3562350"/>
+          <wp:inline distT="0" distB="0" distL="0" distR="0" wp14:anchorId="0BDB8947" wp14:editId="2CD3ADC4">
+            <wp:extent cx="4676775" cy="3524250"/>
             <wp:effectExtent l="0" t="0" r="9525" b="0"/>
-            <wp:docPr id="14" name="Picture 14"/>
+            <wp:docPr id="15" name="Picture 15"/>
             <wp:cNvGraphicFramePr>
               <a:graphicFrameLocks xmlns:a="http://schemas.openxmlformats.org/drawingml/2006/main" noChangeAspect="1"/>
             </wp:cNvGraphicFramePr>
@@ -3473,7 +3333,7 @@
                   <pic:spPr>
                     <a:xfrm>
                       <a:off x="0" y="0"/>
-                      <a:ext cx="4772025" cy="3562350"/>
+                      <a:ext cx="4676775" cy="3524250"/>
                     </a:xfrm>
                     <a:prstGeom prst="rect">
                       <a:avLst/>
@@ -3485,6 +3345,19 @@
           </wp:inline>
         </w:drawing>
       </w:r>
+      <w:r>
+        <w:br w:type="page"/>
+      </w:r>
+    </w:p>
+    <w:p>
+      <w:pPr>
+        <w:pStyle w:val="Heading2"/>
+        <w:contextualSpacing w:val="0"/>
+      </w:pPr>
+      <w:r>
+        <w:lastRenderedPageBreak/>
+        <w:t>Schedule</w:t>
+      </w:r>
     </w:p>
     <w:p>
       <w:r>
@@ -3493,10 +3366,10 @@
           <w:lang w:val="en-US" w:eastAsia="en-US"/>
         </w:rPr>
         <w:drawing>
-          <wp:inline distT="0" distB="0" distL="0" distR="0" wp14:anchorId="0BDB8947" wp14:editId="2CD3ADC4">
-            <wp:extent cx="4676775" cy="3524250"/>
-            <wp:effectExtent l="0" t="0" r="9525" b="0"/>
-            <wp:docPr id="15" name="Picture 15"/>
+          <wp:inline distT="0" distB="0" distL="0" distR="0" wp14:anchorId="314124C3" wp14:editId="7C6B1E04">
+            <wp:extent cx="4743450" cy="3552825"/>
+            <wp:effectExtent l="0" t="0" r="0" b="9525"/>
+            <wp:docPr id="16" name="Picture 16"/>
             <wp:cNvGraphicFramePr>
               <a:graphicFrameLocks xmlns:a="http://schemas.openxmlformats.org/drawingml/2006/main" noChangeAspect="1"/>
             </wp:cNvGraphicFramePr>
@@ -3516,7 +3389,7 @@
                   <pic:spPr>
                     <a:xfrm>
                       <a:off x="0" y="0"/>
-                      <a:ext cx="4676775" cy="3524250"/>
+                      <a:ext cx="4743450" cy="3552825"/>
                     </a:xfrm>
                     <a:prstGeom prst="rect">
                       <a:avLst/>
@@ -3528,6 +3401,464 @@
           </wp:inline>
         </w:drawing>
       </w:r>
+    </w:p>
+    <w:p/>
+    <w:p>
+      <w:pPr>
+        <w:pStyle w:val="Heading3"/>
+        <w:contextualSpacing w:val="0"/>
+      </w:pPr>
+      <w:r>
+        <w:rPr>
+          <w:color w:val="000000"/>
+        </w:rPr>
+        <w:t>- &lt;Object #1&gt;</w:t>
+      </w:r>
+    </w:p>
+    <w:p>
+      <w:r>
+        <w:tab/>
+      </w:r>
+      <w:r>
+        <w:tab/>
+        <w:t>- Time Scale</w:t>
+      </w:r>
+    </w:p>
+    <w:p>
+      <w:r>
+        <w:rPr>
+          <w:rFonts w:ascii="Trebuchet MS" w:eastAsia="Trebuchet MS" w:hAnsi="Trebuchet MS" w:cs="Trebuchet MS"/>
+          <w:color w:val="666666"/>
+          <w:sz w:val="26"/>
+          <w:szCs w:val="26"/>
+        </w:rPr>
+        <w:tab/>
+      </w:r>
+      <w:r>
+        <w:rPr>
+          <w:rFonts w:ascii="Trebuchet MS" w:eastAsia="Trebuchet MS" w:hAnsi="Trebuchet MS" w:cs="Trebuchet MS"/>
+          <w:color w:val="666666"/>
+          <w:sz w:val="26"/>
+          <w:szCs w:val="26"/>
+        </w:rPr>
+        <w:tab/>
+      </w:r>
+      <w:r>
+        <w:rPr>
+          <w:rFonts w:ascii="Trebuchet MS" w:eastAsia="Trebuchet MS" w:hAnsi="Trebuchet MS" w:cs="Trebuchet MS"/>
+          <w:color w:val="666666"/>
+          <w:sz w:val="26"/>
+          <w:szCs w:val="26"/>
+        </w:rPr>
+        <w:tab/>
+        <w:t>- Milestone 1</w:t>
+      </w:r>
+    </w:p>
+    <w:p>
+      <w:r>
+        <w:rPr>
+          <w:rFonts w:ascii="Trebuchet MS" w:eastAsia="Trebuchet MS" w:hAnsi="Trebuchet MS" w:cs="Trebuchet MS"/>
+          <w:color w:val="666666"/>
+          <w:sz w:val="26"/>
+          <w:szCs w:val="26"/>
+        </w:rPr>
+        <w:tab/>
+      </w:r>
+      <w:r>
+        <w:rPr>
+          <w:rFonts w:ascii="Trebuchet MS" w:eastAsia="Trebuchet MS" w:hAnsi="Trebuchet MS" w:cs="Trebuchet MS"/>
+          <w:color w:val="666666"/>
+          <w:sz w:val="26"/>
+          <w:szCs w:val="26"/>
+        </w:rPr>
+        <w:tab/>
+      </w:r>
+      <w:r>
+        <w:rPr>
+          <w:rFonts w:ascii="Trebuchet MS" w:eastAsia="Trebuchet MS" w:hAnsi="Trebuchet MS" w:cs="Trebuchet MS"/>
+          <w:color w:val="666666"/>
+          <w:sz w:val="26"/>
+          <w:szCs w:val="26"/>
+        </w:rPr>
+        <w:tab/>
+        <w:t>- Milestone 2</w:t>
+      </w:r>
+    </w:p>
+    <w:p>
+      <w:r>
+        <w:rPr>
+          <w:rFonts w:ascii="Trebuchet MS" w:eastAsia="Trebuchet MS" w:hAnsi="Trebuchet MS" w:cs="Trebuchet MS"/>
+          <w:color w:val="666666"/>
+          <w:sz w:val="26"/>
+          <w:szCs w:val="26"/>
+        </w:rPr>
+        <w:tab/>
+      </w:r>
+      <w:r>
+        <w:rPr>
+          <w:rFonts w:ascii="Trebuchet MS" w:eastAsia="Trebuchet MS" w:hAnsi="Trebuchet MS" w:cs="Trebuchet MS"/>
+          <w:color w:val="666666"/>
+          <w:sz w:val="26"/>
+          <w:szCs w:val="26"/>
+        </w:rPr>
+        <w:tab/>
+      </w:r>
+      <w:r>
+        <w:rPr>
+          <w:rFonts w:ascii="Trebuchet MS" w:eastAsia="Trebuchet MS" w:hAnsi="Trebuchet MS" w:cs="Trebuchet MS"/>
+          <w:color w:val="666666"/>
+          <w:sz w:val="26"/>
+          <w:szCs w:val="26"/>
+        </w:rPr>
+        <w:tab/>
+        <w:t>- Etc.</w:t>
+      </w:r>
+    </w:p>
+    <w:p>
+      <w:pPr>
+        <w:pStyle w:val="Heading3"/>
+        <w:contextualSpacing w:val="0"/>
+      </w:pPr>
+      <w:bookmarkStart w:id="28" w:name="h.j584764hn4bz" w:colFirst="0" w:colLast="0"/>
+      <w:bookmarkEnd w:id="28"/>
+      <w:r>
+        <w:rPr>
+          <w:color w:val="000000"/>
+        </w:rPr>
+        <w:tab/>
+        <w:t>- &lt;Object #2&gt;</w:t>
+      </w:r>
+    </w:p>
+    <w:p>
+      <w:r>
+        <w:tab/>
+      </w:r>
+      <w:r>
+        <w:tab/>
+        <w:t>- Time Scale</w:t>
+      </w:r>
+    </w:p>
+    <w:p>
+      <w:r>
+        <w:rPr>
+          <w:rFonts w:ascii="Trebuchet MS" w:eastAsia="Trebuchet MS" w:hAnsi="Trebuchet MS" w:cs="Trebuchet MS"/>
+          <w:color w:val="666666"/>
+          <w:sz w:val="26"/>
+          <w:szCs w:val="26"/>
+        </w:rPr>
+        <w:tab/>
+      </w:r>
+      <w:r>
+        <w:rPr>
+          <w:rFonts w:ascii="Trebuchet MS" w:eastAsia="Trebuchet MS" w:hAnsi="Trebuchet MS" w:cs="Trebuchet MS"/>
+          <w:color w:val="666666"/>
+          <w:sz w:val="26"/>
+          <w:szCs w:val="26"/>
+        </w:rPr>
+        <w:tab/>
+      </w:r>
+      <w:r>
+        <w:rPr>
+          <w:rFonts w:ascii="Trebuchet MS" w:eastAsia="Trebuchet MS" w:hAnsi="Trebuchet MS" w:cs="Trebuchet MS"/>
+          <w:color w:val="666666"/>
+          <w:sz w:val="26"/>
+          <w:szCs w:val="26"/>
+        </w:rPr>
+        <w:tab/>
+        <w:t>- Milestone 1</w:t>
+      </w:r>
+    </w:p>
+    <w:p>
+      <w:r>
+        <w:rPr>
+          <w:rFonts w:ascii="Trebuchet MS" w:eastAsia="Trebuchet MS" w:hAnsi="Trebuchet MS" w:cs="Trebuchet MS"/>
+          <w:color w:val="666666"/>
+          <w:sz w:val="26"/>
+          <w:szCs w:val="26"/>
+        </w:rPr>
+        <w:tab/>
+      </w:r>
+      <w:r>
+        <w:rPr>
+          <w:rFonts w:ascii="Trebuchet MS" w:eastAsia="Trebuchet MS" w:hAnsi="Trebuchet MS" w:cs="Trebuchet MS"/>
+          <w:color w:val="666666"/>
+          <w:sz w:val="26"/>
+          <w:szCs w:val="26"/>
+        </w:rPr>
+        <w:tab/>
+      </w:r>
+      <w:r>
+        <w:rPr>
+          <w:rFonts w:ascii="Trebuchet MS" w:eastAsia="Trebuchet MS" w:hAnsi="Trebuchet MS" w:cs="Trebuchet MS"/>
+          <w:color w:val="666666"/>
+          <w:sz w:val="26"/>
+          <w:szCs w:val="26"/>
+        </w:rPr>
+        <w:tab/>
+        <w:t>- Milestone 2</w:t>
+      </w:r>
+    </w:p>
+    <w:p>
+      <w:r>
+        <w:rPr>
+          <w:rFonts w:ascii="Trebuchet MS" w:eastAsia="Trebuchet MS" w:hAnsi="Trebuchet MS" w:cs="Trebuchet MS"/>
+          <w:color w:val="666666"/>
+          <w:sz w:val="26"/>
+          <w:szCs w:val="26"/>
+        </w:rPr>
+        <w:tab/>
+      </w:r>
+      <w:r>
+        <w:rPr>
+          <w:rFonts w:ascii="Trebuchet MS" w:eastAsia="Trebuchet MS" w:hAnsi="Trebuchet MS" w:cs="Trebuchet MS"/>
+          <w:color w:val="666666"/>
+          <w:sz w:val="26"/>
+          <w:szCs w:val="26"/>
+        </w:rPr>
+        <w:tab/>
+      </w:r>
+      <w:r>
+        <w:rPr>
+          <w:rFonts w:ascii="Trebuchet MS" w:eastAsia="Trebuchet MS" w:hAnsi="Trebuchet MS" w:cs="Trebuchet MS"/>
+          <w:color w:val="666666"/>
+          <w:sz w:val="26"/>
+          <w:szCs w:val="26"/>
+        </w:rPr>
+        <w:tab/>
+        <w:t>- Etc.</w:t>
+      </w:r>
+    </w:p>
+    <w:p>
+      <w:pPr>
+        <w:pStyle w:val="Heading3"/>
+        <w:contextualSpacing w:val="0"/>
+      </w:pPr>
+      <w:bookmarkStart w:id="29" w:name="h.lbj31oz0xb3v" w:colFirst="0" w:colLast="0"/>
+      <w:bookmarkEnd w:id="29"/>
+      <w:r>
+        <w:rPr>
+          <w:color w:val="000000"/>
+        </w:rPr>
+        <w:tab/>
+        <w:t>- &lt;Object #3&gt;</w:t>
+      </w:r>
+    </w:p>
+    <w:p>
+      <w:r>
+        <w:tab/>
+      </w:r>
+      <w:r>
+        <w:tab/>
+        <w:t>- Time Scale</w:t>
+      </w:r>
+    </w:p>
+    <w:p>
+      <w:r>
+        <w:rPr>
+          <w:rFonts w:ascii="Trebuchet MS" w:eastAsia="Trebuchet MS" w:hAnsi="Trebuchet MS" w:cs="Trebuchet MS"/>
+          <w:color w:val="666666"/>
+          <w:sz w:val="26"/>
+          <w:szCs w:val="26"/>
+        </w:rPr>
+        <w:tab/>
+      </w:r>
+      <w:r>
+        <w:rPr>
+          <w:rFonts w:ascii="Trebuchet MS" w:eastAsia="Trebuchet MS" w:hAnsi="Trebuchet MS" w:cs="Trebuchet MS"/>
+          <w:color w:val="666666"/>
+          <w:sz w:val="26"/>
+          <w:szCs w:val="26"/>
+        </w:rPr>
+        <w:tab/>
+      </w:r>
+      <w:r>
+        <w:rPr>
+          <w:rFonts w:ascii="Trebuchet MS" w:eastAsia="Trebuchet MS" w:hAnsi="Trebuchet MS" w:cs="Trebuchet MS"/>
+          <w:color w:val="666666"/>
+          <w:sz w:val="26"/>
+          <w:szCs w:val="26"/>
+        </w:rPr>
+        <w:tab/>
+        <w:t>- Milestone 1</w:t>
+      </w:r>
+    </w:p>
+    <w:p>
+      <w:r>
+        <w:rPr>
+          <w:rFonts w:ascii="Trebuchet MS" w:eastAsia="Trebuchet MS" w:hAnsi="Trebuchet MS" w:cs="Trebuchet MS"/>
+          <w:color w:val="666666"/>
+          <w:sz w:val="26"/>
+          <w:szCs w:val="26"/>
+        </w:rPr>
+        <w:tab/>
+      </w:r>
+      <w:r>
+        <w:rPr>
+          <w:rFonts w:ascii="Trebuchet MS" w:eastAsia="Trebuchet MS" w:hAnsi="Trebuchet MS" w:cs="Trebuchet MS"/>
+          <w:color w:val="666666"/>
+          <w:sz w:val="26"/>
+          <w:szCs w:val="26"/>
+        </w:rPr>
+        <w:tab/>
+      </w:r>
+      <w:r>
+        <w:rPr>
+          <w:rFonts w:ascii="Trebuchet MS" w:eastAsia="Trebuchet MS" w:hAnsi="Trebuchet MS" w:cs="Trebuchet MS"/>
+          <w:color w:val="666666"/>
+          <w:sz w:val="26"/>
+          <w:szCs w:val="26"/>
+        </w:rPr>
+        <w:tab/>
+        <w:t>- Milestone 2</w:t>
+      </w:r>
+    </w:p>
+    <w:p>
+      <w:r>
+        <w:rPr>
+          <w:rFonts w:ascii="Trebuchet MS" w:eastAsia="Trebuchet MS" w:hAnsi="Trebuchet MS" w:cs="Trebuchet MS"/>
+          <w:color w:val="666666"/>
+          <w:sz w:val="26"/>
+          <w:szCs w:val="26"/>
+        </w:rPr>
+        <w:tab/>
+      </w:r>
+      <w:r>
+        <w:rPr>
+          <w:rFonts w:ascii="Trebuchet MS" w:eastAsia="Trebuchet MS" w:hAnsi="Trebuchet MS" w:cs="Trebuchet MS"/>
+          <w:color w:val="666666"/>
+          <w:sz w:val="26"/>
+          <w:szCs w:val="26"/>
+        </w:rPr>
+        <w:tab/>
+      </w:r>
+      <w:r>
+        <w:rPr>
+          <w:rFonts w:ascii="Trebuchet MS" w:eastAsia="Trebuchet MS" w:hAnsi="Trebuchet MS" w:cs="Trebuchet MS"/>
+          <w:color w:val="666666"/>
+          <w:sz w:val="26"/>
+          <w:szCs w:val="26"/>
+        </w:rPr>
+        <w:tab/>
+        <w:t>- Etc.</w:t>
+      </w:r>
+    </w:p>
+    <w:p>
+      <w:pPr>
+        <w:pStyle w:val="Heading3"/>
+        <w:contextualSpacing w:val="0"/>
+      </w:pPr>
+      <w:bookmarkStart w:id="30" w:name="h.p0jgh8xq0o3r" w:colFirst="0" w:colLast="0"/>
+      <w:bookmarkEnd w:id="30"/>
+      <w:r>
+        <w:rPr>
+          <w:color w:val="000000"/>
+        </w:rPr>
+        <w:tab/>
+        <w:t>- &lt;Object #4&gt;</w:t>
+      </w:r>
+    </w:p>
+    <w:p>
+      <w:r>
+        <w:tab/>
+      </w:r>
+      <w:r>
+        <w:tab/>
+        <w:t>- Time Scale</w:t>
+      </w:r>
+    </w:p>
+    <w:p>
+      <w:r>
+        <w:rPr>
+          <w:rFonts w:ascii="Trebuchet MS" w:eastAsia="Trebuchet MS" w:hAnsi="Trebuchet MS" w:cs="Trebuchet MS"/>
+          <w:color w:val="666666"/>
+          <w:sz w:val="26"/>
+          <w:szCs w:val="26"/>
+        </w:rPr>
+        <w:tab/>
+      </w:r>
+      <w:r>
+        <w:rPr>
+          <w:rFonts w:ascii="Trebuchet MS" w:eastAsia="Trebuchet MS" w:hAnsi="Trebuchet MS" w:cs="Trebuchet MS"/>
+          <w:color w:val="666666"/>
+          <w:sz w:val="26"/>
+          <w:szCs w:val="26"/>
+        </w:rPr>
+        <w:tab/>
+      </w:r>
+      <w:r>
+        <w:rPr>
+          <w:rFonts w:ascii="Trebuchet MS" w:eastAsia="Trebuchet MS" w:hAnsi="Trebuchet MS" w:cs="Trebuchet MS"/>
+          <w:color w:val="666666"/>
+          <w:sz w:val="26"/>
+          <w:szCs w:val="26"/>
+        </w:rPr>
+        <w:tab/>
+        <w:t>- Milestone 1</w:t>
+      </w:r>
+    </w:p>
+    <w:p>
+      <w:r>
+        <w:rPr>
+          <w:rFonts w:ascii="Trebuchet MS" w:eastAsia="Trebuchet MS" w:hAnsi="Trebuchet MS" w:cs="Trebuchet MS"/>
+          <w:color w:val="666666"/>
+          <w:sz w:val="26"/>
+          <w:szCs w:val="26"/>
+        </w:rPr>
+        <w:lastRenderedPageBreak/>
+        <w:tab/>
+      </w:r>
+      <w:r>
+        <w:rPr>
+          <w:rFonts w:ascii="Trebuchet MS" w:eastAsia="Trebuchet MS" w:hAnsi="Trebuchet MS" w:cs="Trebuchet MS"/>
+          <w:color w:val="666666"/>
+          <w:sz w:val="26"/>
+          <w:szCs w:val="26"/>
+        </w:rPr>
+        <w:tab/>
+      </w:r>
+      <w:r>
+        <w:rPr>
+          <w:rFonts w:ascii="Trebuchet MS" w:eastAsia="Trebuchet MS" w:hAnsi="Trebuchet MS" w:cs="Trebuchet MS"/>
+          <w:color w:val="666666"/>
+          <w:sz w:val="26"/>
+          <w:szCs w:val="26"/>
+        </w:rPr>
+        <w:tab/>
+        <w:t>- Milestone 2</w:t>
+      </w:r>
+    </w:p>
+    <w:p>
+      <w:r>
+        <w:rPr>
+          <w:rFonts w:ascii="Trebuchet MS" w:eastAsia="Trebuchet MS" w:hAnsi="Trebuchet MS" w:cs="Trebuchet MS"/>
+          <w:color w:val="666666"/>
+          <w:sz w:val="26"/>
+          <w:szCs w:val="26"/>
+        </w:rPr>
+        <w:tab/>
+      </w:r>
+      <w:r>
+        <w:rPr>
+          <w:rFonts w:ascii="Trebuchet MS" w:eastAsia="Trebuchet MS" w:hAnsi="Trebuchet MS" w:cs="Trebuchet MS"/>
+          <w:color w:val="666666"/>
+          <w:sz w:val="26"/>
+          <w:szCs w:val="26"/>
+        </w:rPr>
+        <w:tab/>
+      </w:r>
+      <w:r>
+        <w:rPr>
+          <w:rFonts w:ascii="Trebuchet MS" w:eastAsia="Trebuchet MS" w:hAnsi="Trebuchet MS" w:cs="Trebuchet MS"/>
+          <w:color w:val="666666"/>
+          <w:sz w:val="26"/>
+          <w:szCs w:val="26"/>
+        </w:rPr>
+        <w:tab/>
+        <w:t>- Etc.</w:t>
+      </w:r>
+    </w:p>
+    <w:p/>
+    <w:p>
       <w:r>
         <w:br w:type="page"/>
       </w:r>
@@ -3539,7 +3870,51 @@
       </w:pPr>
       <w:r>
         <w:lastRenderedPageBreak/>
-        <w:t>Schedule</w:t>
+        <w:t>Issue Tracking</w:t>
+      </w:r>
+    </w:p>
+    <w:p>
+      <w:r>
+        <w:t xml:space="preserve"> </w:t>
+      </w:r>
+    </w:p>
+    <w:p>
+      <w:r>
+        <w:rPr>
+          <w:rFonts w:ascii="Trebuchet MS" w:eastAsia="Trebuchet MS" w:hAnsi="Trebuchet MS" w:cs="Trebuchet MS"/>
+          <w:color w:val="666666"/>
+          <w:sz w:val="26"/>
+          <w:szCs w:val="26"/>
+        </w:rPr>
+        <w:t>Talos Origins is setup on a private GitHub Repository in order to facilitate development progress and ensure that we can always access functional builds of the game by reverting faulty commits if necessary</w:t>
+      </w:r>
+      <w:r>
+        <w:rPr>
+          <w:rFonts w:ascii="Trebuchet MS" w:eastAsia="Trebuchet MS" w:hAnsi="Trebuchet MS" w:cs="Trebuchet MS"/>
+          <w:color w:val="666666"/>
+          <w:sz w:val="26"/>
+          <w:szCs w:val="26"/>
+        </w:rPr>
+        <w:t xml:space="preserve">. </w:t>
+      </w:r>
+      <w:r>
+        <w:rPr>
+          <w:rFonts w:ascii="Trebuchet MS" w:eastAsia="Trebuchet MS" w:hAnsi="Trebuchet MS" w:cs="Trebuchet MS"/>
+          <w:color w:val="666666"/>
+          <w:sz w:val="26"/>
+          <w:szCs w:val="26"/>
+        </w:rPr>
+        <w:br/>
+      </w:r>
+      <w:r>
+        <w:rPr>
+          <w:rFonts w:ascii="Trebuchet MS" w:eastAsia="Trebuchet MS" w:hAnsi="Trebuchet MS" w:cs="Trebuchet MS"/>
+          <w:color w:val="666666"/>
+          <w:sz w:val="26"/>
+          <w:szCs w:val="26"/>
+        </w:rPr>
+        <w:br/>
+        <w:t>The screenshots below showcase our issue tracking, which allows us to assign team members with specific tasks, along with openly offering feedback for specific changes.</w:t>
       </w:r>
     </w:p>
     <w:p>
@@ -3549,10 +3924,10 @@
           <w:lang w:val="en-US" w:eastAsia="en-US"/>
         </w:rPr>
         <w:drawing>
-          <wp:inline distT="0" distB="0" distL="0" distR="0" wp14:anchorId="314124C3" wp14:editId="7C6B1E04">
-            <wp:extent cx="4743450" cy="3552825"/>
-            <wp:effectExtent l="0" t="0" r="0" b="9525"/>
-            <wp:docPr id="16" name="Picture 16"/>
+          <wp:inline distT="0" distB="0" distL="0" distR="0" wp14:anchorId="6B6BE3E9" wp14:editId="7C550325">
+            <wp:extent cx="5943600" cy="6263640"/>
+            <wp:effectExtent l="0" t="0" r="0" b="3810"/>
+            <wp:docPr id="18" name="Picture 18"/>
             <wp:cNvGraphicFramePr>
               <a:graphicFrameLocks xmlns:a="http://schemas.openxmlformats.org/drawingml/2006/main" noChangeAspect="1"/>
             </wp:cNvGraphicFramePr>
@@ -3572,7 +3947,7 @@
                   <pic:spPr>
                     <a:xfrm>
                       <a:off x="0" y="0"/>
-                      <a:ext cx="4743450" cy="3552825"/>
+                      <a:ext cx="5943600" cy="6263640"/>
                     </a:xfrm>
                     <a:prstGeom prst="rect">
                       <a:avLst/>
@@ -3585,543 +3960,26 @@
         </w:drawing>
       </w:r>
     </w:p>
-    <w:p/>
-    <w:p>
-      <w:pPr>
-        <w:pStyle w:val="Heading3"/>
-        <w:contextualSpacing w:val="0"/>
-      </w:pPr>
-      <w:r>
-        <w:rPr>
-          <w:color w:val="000000"/>
-        </w:rPr>
-        <w:t>- &lt;Object #1&gt;</w:t>
-      </w:r>
-    </w:p>
-    <w:p>
-      <w:r>
-        <w:tab/>
-      </w:r>
-      <w:r>
-        <w:tab/>
-        <w:t>- Time Scale</w:t>
-      </w:r>
-    </w:p>
-    <w:p>
-      <w:r>
-        <w:rPr>
-          <w:rFonts w:ascii="Trebuchet MS" w:eastAsia="Trebuchet MS" w:hAnsi="Trebuchet MS" w:cs="Trebuchet MS"/>
-          <w:color w:val="666666"/>
-          <w:sz w:val="26"/>
-          <w:szCs w:val="26"/>
-        </w:rPr>
-        <w:tab/>
-      </w:r>
-      <w:r>
-        <w:rPr>
-          <w:rFonts w:ascii="Trebuchet MS" w:eastAsia="Trebuchet MS" w:hAnsi="Trebuchet MS" w:cs="Trebuchet MS"/>
-          <w:color w:val="666666"/>
-          <w:sz w:val="26"/>
-          <w:szCs w:val="26"/>
-        </w:rPr>
-        <w:tab/>
-      </w:r>
-      <w:r>
-        <w:rPr>
-          <w:rFonts w:ascii="Trebuchet MS" w:eastAsia="Trebuchet MS" w:hAnsi="Trebuchet MS" w:cs="Trebuchet MS"/>
-          <w:color w:val="666666"/>
-          <w:sz w:val="26"/>
-          <w:szCs w:val="26"/>
-        </w:rPr>
-        <w:tab/>
-        <w:t>- Milestone 1</w:t>
-      </w:r>
-    </w:p>
-    <w:p>
-      <w:r>
-        <w:rPr>
-          <w:rFonts w:ascii="Trebuchet MS" w:eastAsia="Trebuchet MS" w:hAnsi="Trebuchet MS" w:cs="Trebuchet MS"/>
-          <w:color w:val="666666"/>
-          <w:sz w:val="26"/>
-          <w:szCs w:val="26"/>
-        </w:rPr>
-        <w:tab/>
-      </w:r>
-      <w:r>
-        <w:rPr>
-          <w:rFonts w:ascii="Trebuchet MS" w:eastAsia="Trebuchet MS" w:hAnsi="Trebuchet MS" w:cs="Trebuchet MS"/>
-          <w:color w:val="666666"/>
-          <w:sz w:val="26"/>
-          <w:szCs w:val="26"/>
-        </w:rPr>
-        <w:tab/>
-      </w:r>
-      <w:r>
-        <w:rPr>
-          <w:rFonts w:ascii="Trebuchet MS" w:eastAsia="Trebuchet MS" w:hAnsi="Trebuchet MS" w:cs="Trebuchet MS"/>
-          <w:color w:val="666666"/>
-          <w:sz w:val="26"/>
-          <w:szCs w:val="26"/>
-        </w:rPr>
-        <w:tab/>
-        <w:t>- Milestone 2</w:t>
-      </w:r>
-    </w:p>
-    <w:p>
-      <w:r>
-        <w:rPr>
-          <w:rFonts w:ascii="Trebuchet MS" w:eastAsia="Trebuchet MS" w:hAnsi="Trebuchet MS" w:cs="Trebuchet MS"/>
-          <w:color w:val="666666"/>
-          <w:sz w:val="26"/>
-          <w:szCs w:val="26"/>
-        </w:rPr>
-        <w:tab/>
-      </w:r>
-      <w:r>
-        <w:rPr>
-          <w:rFonts w:ascii="Trebuchet MS" w:eastAsia="Trebuchet MS" w:hAnsi="Trebuchet MS" w:cs="Trebuchet MS"/>
-          <w:color w:val="666666"/>
-          <w:sz w:val="26"/>
-          <w:szCs w:val="26"/>
-        </w:rPr>
-        <w:tab/>
-      </w:r>
-      <w:r>
-        <w:rPr>
-          <w:rFonts w:ascii="Trebuchet MS" w:eastAsia="Trebuchet MS" w:hAnsi="Trebuchet MS" w:cs="Trebuchet MS"/>
-          <w:color w:val="666666"/>
-          <w:sz w:val="26"/>
-          <w:szCs w:val="26"/>
-        </w:rPr>
-        <w:tab/>
-        <w:t>- Etc.</w:t>
-      </w:r>
-    </w:p>
-    <w:p>
-      <w:pPr>
-        <w:pStyle w:val="Heading3"/>
-        <w:contextualSpacing w:val="0"/>
-      </w:pPr>
-      <w:bookmarkStart w:id="28" w:name="h.j584764hn4bz" w:colFirst="0" w:colLast="0"/>
-      <w:bookmarkEnd w:id="28"/>
-      <w:r>
-        <w:rPr>
-          <w:color w:val="000000"/>
-        </w:rPr>
-        <w:tab/>
-        <w:t>- &lt;Object #2&gt;</w:t>
-      </w:r>
-    </w:p>
-    <w:p>
-      <w:r>
-        <w:tab/>
-      </w:r>
-      <w:r>
-        <w:tab/>
-        <w:t>- Time Scale</w:t>
-      </w:r>
-    </w:p>
-    <w:p>
-      <w:r>
-        <w:rPr>
-          <w:rFonts w:ascii="Trebuchet MS" w:eastAsia="Trebuchet MS" w:hAnsi="Trebuchet MS" w:cs="Trebuchet MS"/>
-          <w:color w:val="666666"/>
-          <w:sz w:val="26"/>
-          <w:szCs w:val="26"/>
-        </w:rPr>
-        <w:tab/>
-      </w:r>
-      <w:r>
-        <w:rPr>
-          <w:rFonts w:ascii="Trebuchet MS" w:eastAsia="Trebuchet MS" w:hAnsi="Trebuchet MS" w:cs="Trebuchet MS"/>
-          <w:color w:val="666666"/>
-          <w:sz w:val="26"/>
-          <w:szCs w:val="26"/>
-        </w:rPr>
-        <w:tab/>
-      </w:r>
-      <w:r>
-        <w:rPr>
-          <w:rFonts w:ascii="Trebuchet MS" w:eastAsia="Trebuchet MS" w:hAnsi="Trebuchet MS" w:cs="Trebuchet MS"/>
-          <w:color w:val="666666"/>
-          <w:sz w:val="26"/>
-          <w:szCs w:val="26"/>
-        </w:rPr>
-        <w:tab/>
-        <w:t>- Milestone 1</w:t>
-      </w:r>
-    </w:p>
-    <w:p>
-      <w:r>
-        <w:rPr>
-          <w:rFonts w:ascii="Trebuchet MS" w:eastAsia="Trebuchet MS" w:hAnsi="Trebuchet MS" w:cs="Trebuchet MS"/>
-          <w:color w:val="666666"/>
-          <w:sz w:val="26"/>
-          <w:szCs w:val="26"/>
-        </w:rPr>
-        <w:tab/>
-      </w:r>
-      <w:r>
-        <w:rPr>
-          <w:rFonts w:ascii="Trebuchet MS" w:eastAsia="Trebuchet MS" w:hAnsi="Trebuchet MS" w:cs="Trebuchet MS"/>
-          <w:color w:val="666666"/>
-          <w:sz w:val="26"/>
-          <w:szCs w:val="26"/>
-        </w:rPr>
-        <w:tab/>
-      </w:r>
-      <w:r>
-        <w:rPr>
-          <w:rFonts w:ascii="Trebuchet MS" w:eastAsia="Trebuchet MS" w:hAnsi="Trebuchet MS" w:cs="Trebuchet MS"/>
-          <w:color w:val="666666"/>
-          <w:sz w:val="26"/>
-          <w:szCs w:val="26"/>
-        </w:rPr>
-        <w:tab/>
-        <w:t>- Milestone 2</w:t>
-      </w:r>
-    </w:p>
-    <w:p>
-      <w:r>
-        <w:rPr>
-          <w:rFonts w:ascii="Trebuchet MS" w:eastAsia="Trebuchet MS" w:hAnsi="Trebuchet MS" w:cs="Trebuchet MS"/>
-          <w:color w:val="666666"/>
-          <w:sz w:val="26"/>
-          <w:szCs w:val="26"/>
-        </w:rPr>
-        <w:tab/>
-      </w:r>
-      <w:r>
-        <w:rPr>
-          <w:rFonts w:ascii="Trebuchet MS" w:eastAsia="Trebuchet MS" w:hAnsi="Trebuchet MS" w:cs="Trebuchet MS"/>
-          <w:color w:val="666666"/>
-          <w:sz w:val="26"/>
-          <w:szCs w:val="26"/>
-        </w:rPr>
-        <w:tab/>
-      </w:r>
-      <w:r>
-        <w:rPr>
-          <w:rFonts w:ascii="Trebuchet MS" w:eastAsia="Trebuchet MS" w:hAnsi="Trebuchet MS" w:cs="Trebuchet MS"/>
-          <w:color w:val="666666"/>
-          <w:sz w:val="26"/>
-          <w:szCs w:val="26"/>
-        </w:rPr>
-        <w:tab/>
-        <w:t>- Etc.</w:t>
-      </w:r>
-    </w:p>
-    <w:p>
-      <w:pPr>
-        <w:pStyle w:val="Heading3"/>
-        <w:contextualSpacing w:val="0"/>
-      </w:pPr>
-      <w:bookmarkStart w:id="29" w:name="h.lbj31oz0xb3v" w:colFirst="0" w:colLast="0"/>
-      <w:bookmarkEnd w:id="29"/>
-      <w:r>
-        <w:rPr>
-          <w:color w:val="000000"/>
-        </w:rPr>
-        <w:tab/>
-        <w:t>- &lt;Object #3&gt;</w:t>
-      </w:r>
-    </w:p>
-    <w:p>
-      <w:r>
-        <w:tab/>
-      </w:r>
-      <w:r>
-        <w:tab/>
-        <w:t>- Time Scale</w:t>
-      </w:r>
-    </w:p>
-    <w:p>
-      <w:r>
-        <w:rPr>
-          <w:rFonts w:ascii="Trebuchet MS" w:eastAsia="Trebuchet MS" w:hAnsi="Trebuchet MS" w:cs="Trebuchet MS"/>
-          <w:color w:val="666666"/>
-          <w:sz w:val="26"/>
-          <w:szCs w:val="26"/>
-        </w:rPr>
-        <w:tab/>
-      </w:r>
-      <w:r>
-        <w:rPr>
-          <w:rFonts w:ascii="Trebuchet MS" w:eastAsia="Trebuchet MS" w:hAnsi="Trebuchet MS" w:cs="Trebuchet MS"/>
-          <w:color w:val="666666"/>
-          <w:sz w:val="26"/>
-          <w:szCs w:val="26"/>
-        </w:rPr>
-        <w:tab/>
-      </w:r>
-      <w:r>
-        <w:rPr>
-          <w:rFonts w:ascii="Trebuchet MS" w:eastAsia="Trebuchet MS" w:hAnsi="Trebuchet MS" w:cs="Trebuchet MS"/>
-          <w:color w:val="666666"/>
-          <w:sz w:val="26"/>
-          <w:szCs w:val="26"/>
-        </w:rPr>
-        <w:tab/>
-        <w:t>- Milestone 1</w:t>
-      </w:r>
-    </w:p>
-    <w:p>
-      <w:r>
-        <w:rPr>
-          <w:rFonts w:ascii="Trebuchet MS" w:eastAsia="Trebuchet MS" w:hAnsi="Trebuchet MS" w:cs="Trebuchet MS"/>
-          <w:color w:val="666666"/>
-          <w:sz w:val="26"/>
-          <w:szCs w:val="26"/>
-        </w:rPr>
-        <w:tab/>
-      </w:r>
-      <w:r>
-        <w:rPr>
-          <w:rFonts w:ascii="Trebuchet MS" w:eastAsia="Trebuchet MS" w:hAnsi="Trebuchet MS" w:cs="Trebuchet MS"/>
-          <w:color w:val="666666"/>
-          <w:sz w:val="26"/>
-          <w:szCs w:val="26"/>
-        </w:rPr>
-        <w:tab/>
-      </w:r>
-      <w:r>
-        <w:rPr>
-          <w:rFonts w:ascii="Trebuchet MS" w:eastAsia="Trebuchet MS" w:hAnsi="Trebuchet MS" w:cs="Trebuchet MS"/>
-          <w:color w:val="666666"/>
-          <w:sz w:val="26"/>
-          <w:szCs w:val="26"/>
-        </w:rPr>
-        <w:tab/>
-        <w:t>- Milestone 2</w:t>
-      </w:r>
-    </w:p>
-    <w:p>
-      <w:r>
-        <w:rPr>
-          <w:rFonts w:ascii="Trebuchet MS" w:eastAsia="Trebuchet MS" w:hAnsi="Trebuchet MS" w:cs="Trebuchet MS"/>
-          <w:color w:val="666666"/>
-          <w:sz w:val="26"/>
-          <w:szCs w:val="26"/>
-        </w:rPr>
-        <w:tab/>
-      </w:r>
-      <w:r>
-        <w:rPr>
-          <w:rFonts w:ascii="Trebuchet MS" w:eastAsia="Trebuchet MS" w:hAnsi="Trebuchet MS" w:cs="Trebuchet MS"/>
-          <w:color w:val="666666"/>
-          <w:sz w:val="26"/>
-          <w:szCs w:val="26"/>
-        </w:rPr>
-        <w:tab/>
-      </w:r>
-      <w:r>
-        <w:rPr>
-          <w:rFonts w:ascii="Trebuchet MS" w:eastAsia="Trebuchet MS" w:hAnsi="Trebuchet MS" w:cs="Trebuchet MS"/>
-          <w:color w:val="666666"/>
-          <w:sz w:val="26"/>
-          <w:szCs w:val="26"/>
-        </w:rPr>
-        <w:tab/>
-        <w:t>- Etc.</w:t>
-      </w:r>
-    </w:p>
-    <w:p>
-      <w:pPr>
-        <w:pStyle w:val="Heading3"/>
-        <w:contextualSpacing w:val="0"/>
-      </w:pPr>
-      <w:bookmarkStart w:id="30" w:name="h.p0jgh8xq0o3r" w:colFirst="0" w:colLast="0"/>
-      <w:bookmarkEnd w:id="30"/>
-      <w:r>
-        <w:rPr>
-          <w:color w:val="000000"/>
-        </w:rPr>
-        <w:tab/>
-        <w:t>- &lt;Object #4&gt;</w:t>
-      </w:r>
-    </w:p>
-    <w:p>
-      <w:r>
-        <w:tab/>
-      </w:r>
-      <w:r>
-        <w:tab/>
-        <w:t>- Time Scale</w:t>
-      </w:r>
-    </w:p>
-    <w:p>
-      <w:r>
-        <w:rPr>
-          <w:rFonts w:ascii="Trebuchet MS" w:eastAsia="Trebuchet MS" w:hAnsi="Trebuchet MS" w:cs="Trebuchet MS"/>
-          <w:color w:val="666666"/>
-          <w:sz w:val="26"/>
-          <w:szCs w:val="26"/>
-        </w:rPr>
-        <w:tab/>
-      </w:r>
-      <w:r>
-        <w:rPr>
-          <w:rFonts w:ascii="Trebuchet MS" w:eastAsia="Trebuchet MS" w:hAnsi="Trebuchet MS" w:cs="Trebuchet MS"/>
-          <w:color w:val="666666"/>
-          <w:sz w:val="26"/>
-          <w:szCs w:val="26"/>
-        </w:rPr>
-        <w:tab/>
-      </w:r>
-      <w:r>
-        <w:rPr>
-          <w:rFonts w:ascii="Trebuchet MS" w:eastAsia="Trebuchet MS" w:hAnsi="Trebuchet MS" w:cs="Trebuchet MS"/>
-          <w:color w:val="666666"/>
-          <w:sz w:val="26"/>
-          <w:szCs w:val="26"/>
-        </w:rPr>
-        <w:tab/>
-        <w:t>- Milestone 1</w:t>
-      </w:r>
-    </w:p>
-    <w:p>
-      <w:r>
-        <w:rPr>
-          <w:rFonts w:ascii="Trebuchet MS" w:eastAsia="Trebuchet MS" w:hAnsi="Trebuchet MS" w:cs="Trebuchet MS"/>
-          <w:color w:val="666666"/>
-          <w:sz w:val="26"/>
-          <w:szCs w:val="26"/>
-        </w:rPr>
-        <w:lastRenderedPageBreak/>
-        <w:tab/>
-      </w:r>
-      <w:r>
-        <w:rPr>
-          <w:rFonts w:ascii="Trebuchet MS" w:eastAsia="Trebuchet MS" w:hAnsi="Trebuchet MS" w:cs="Trebuchet MS"/>
-          <w:color w:val="666666"/>
-          <w:sz w:val="26"/>
-          <w:szCs w:val="26"/>
-        </w:rPr>
-        <w:tab/>
-      </w:r>
-      <w:r>
-        <w:rPr>
-          <w:rFonts w:ascii="Trebuchet MS" w:eastAsia="Trebuchet MS" w:hAnsi="Trebuchet MS" w:cs="Trebuchet MS"/>
-          <w:color w:val="666666"/>
-          <w:sz w:val="26"/>
-          <w:szCs w:val="26"/>
-        </w:rPr>
-        <w:tab/>
-        <w:t>- Milestone 2</w:t>
-      </w:r>
-    </w:p>
-    <w:p>
-      <w:r>
-        <w:rPr>
-          <w:rFonts w:ascii="Trebuchet MS" w:eastAsia="Trebuchet MS" w:hAnsi="Trebuchet MS" w:cs="Trebuchet MS"/>
-          <w:color w:val="666666"/>
-          <w:sz w:val="26"/>
-          <w:szCs w:val="26"/>
-        </w:rPr>
-        <w:tab/>
-      </w:r>
-      <w:r>
-        <w:rPr>
-          <w:rFonts w:ascii="Trebuchet MS" w:eastAsia="Trebuchet MS" w:hAnsi="Trebuchet MS" w:cs="Trebuchet MS"/>
-          <w:color w:val="666666"/>
-          <w:sz w:val="26"/>
-          <w:szCs w:val="26"/>
-        </w:rPr>
-        <w:tab/>
-      </w:r>
-      <w:r>
-        <w:rPr>
-          <w:rFonts w:ascii="Trebuchet MS" w:eastAsia="Trebuchet MS" w:hAnsi="Trebuchet MS" w:cs="Trebuchet MS"/>
-          <w:color w:val="666666"/>
-          <w:sz w:val="26"/>
-          <w:szCs w:val="26"/>
-        </w:rPr>
-        <w:tab/>
-        <w:t>- Etc.</w:t>
-      </w:r>
-    </w:p>
-    <w:p/>
-    <w:p>
-      <w:r>
-        <w:br w:type="page"/>
-      </w:r>
-    </w:p>
-    <w:p>
-      <w:pPr>
-        <w:pStyle w:val="Heading2"/>
-        <w:contextualSpacing w:val="0"/>
-      </w:pPr>
-      <w:r>
-        <w:lastRenderedPageBreak/>
-        <w:t>Issue Tracking</w:t>
-      </w:r>
-    </w:p>
-    <w:p>
-      <w:r>
-        <w:t xml:space="preserve"> </w:t>
-      </w:r>
-    </w:p>
-    <w:p>
-      <w:proofErr w:type="spellStart"/>
-      <w:r>
-        <w:rPr>
-          <w:rFonts w:ascii="Trebuchet MS" w:eastAsia="Trebuchet MS" w:hAnsi="Trebuchet MS" w:cs="Trebuchet MS"/>
-          <w:color w:val="666666"/>
-          <w:sz w:val="26"/>
-          <w:szCs w:val="26"/>
-        </w:rPr>
-        <w:t>Talos</w:t>
-      </w:r>
-      <w:proofErr w:type="spellEnd"/>
-      <w:r>
-        <w:rPr>
-          <w:rFonts w:ascii="Trebuchet MS" w:eastAsia="Trebuchet MS" w:hAnsi="Trebuchet MS" w:cs="Trebuchet MS"/>
-          <w:color w:val="666666"/>
-          <w:sz w:val="26"/>
-          <w:szCs w:val="26"/>
-        </w:rPr>
-        <w:t xml:space="preserve"> Origins is setup on a private GitHub Repository in order to facilitate development progress and ensure that we can always access functional builds of the game by reverting faulty commits if necessary</w:t>
-      </w:r>
-      <w:r>
-        <w:rPr>
-          <w:rFonts w:ascii="Trebuchet MS" w:eastAsia="Trebuchet MS" w:hAnsi="Trebuchet MS" w:cs="Trebuchet MS"/>
-          <w:color w:val="666666"/>
-          <w:sz w:val="26"/>
-          <w:szCs w:val="26"/>
-        </w:rPr>
-        <w:t xml:space="preserve">. </w:t>
-      </w:r>
-      <w:r>
-        <w:rPr>
-          <w:rFonts w:ascii="Trebuchet MS" w:eastAsia="Trebuchet MS" w:hAnsi="Trebuchet MS" w:cs="Trebuchet MS"/>
-          <w:color w:val="666666"/>
-          <w:sz w:val="26"/>
-          <w:szCs w:val="26"/>
-        </w:rPr>
-        <w:br/>
-      </w:r>
-      <w:r>
-        <w:rPr>
-          <w:rFonts w:ascii="Trebuchet MS" w:eastAsia="Trebuchet MS" w:hAnsi="Trebuchet MS" w:cs="Trebuchet MS"/>
-          <w:color w:val="666666"/>
-          <w:sz w:val="26"/>
-          <w:szCs w:val="26"/>
-        </w:rPr>
-        <w:br/>
-        <w:t>The screenshots below showcase our issue tracking, which allows us to assign team members with specific tasks, along with openly offering feedback for specific changes.</w:t>
-      </w:r>
-    </w:p>
-    <w:p>
+    <w:p>
+      <w:pPr>
+        <w:rPr>
+          <w:rFonts w:ascii="Trebuchet MS" w:eastAsia="Trebuchet MS" w:hAnsi="Trebuchet MS" w:cs="Trebuchet MS"/>
+          <w:b/>
+          <w:sz w:val="26"/>
+          <w:szCs w:val="26"/>
+        </w:rPr>
+      </w:pPr>
       <w:r>
         <w:rPr>
           <w:noProof/>
           <w:lang w:val="en-US" w:eastAsia="en-US"/>
         </w:rPr>
+        <w:lastRenderedPageBreak/>
         <w:drawing>
-          <wp:inline distT="0" distB="0" distL="0" distR="0" wp14:anchorId="6B6BE3E9" wp14:editId="7C550325">
-            <wp:extent cx="5943600" cy="6263640"/>
-            <wp:effectExtent l="0" t="0" r="0" b="3810"/>
-            <wp:docPr id="18" name="Picture 18"/>
+          <wp:inline distT="0" distB="0" distL="0" distR="0" wp14:anchorId="746A3255" wp14:editId="6ADCC83E">
+            <wp:extent cx="5943600" cy="2563495"/>
+            <wp:effectExtent l="0" t="0" r="0" b="8255"/>
+            <wp:docPr id="19" name="Picture 19"/>
             <wp:cNvGraphicFramePr>
               <a:graphicFrameLocks xmlns:a="http://schemas.openxmlformats.org/drawingml/2006/main" noChangeAspect="1"/>
             </wp:cNvGraphicFramePr>
@@ -4141,7 +3999,7 @@
                   <pic:spPr>
                     <a:xfrm>
                       <a:off x="0" y="0"/>
-                      <a:ext cx="5943600" cy="6263640"/>
+                      <a:ext cx="5943600" cy="2563495"/>
                     </a:xfrm>
                     <a:prstGeom prst="rect">
                       <a:avLst/>
@@ -4153,27 +4011,33 @@
           </wp:inline>
         </w:drawing>
       </w:r>
-    </w:p>
-    <w:p>
-      <w:pPr>
-        <w:rPr>
-          <w:rFonts w:ascii="Trebuchet MS" w:eastAsia="Trebuchet MS" w:hAnsi="Trebuchet MS" w:cs="Trebuchet MS"/>
-          <w:b/>
-          <w:sz w:val="26"/>
-          <w:szCs w:val="26"/>
-        </w:rPr>
-      </w:pPr>
+      <w:r>
+        <w:br w:type="page"/>
+      </w:r>
+    </w:p>
+    <w:p>
+      <w:pPr>
+        <w:pStyle w:val="Heading2"/>
+        <w:contextualSpacing w:val="0"/>
+      </w:pPr>
+      <w:r>
+        <w:lastRenderedPageBreak/>
+        <w:t>Change Log</w:t>
+      </w:r>
+    </w:p>
+    <w:p/>
+    <w:p/>
+    <w:p>
       <w:r>
         <w:rPr>
           <w:noProof/>
           <w:lang w:val="en-US" w:eastAsia="en-US"/>
         </w:rPr>
-        <w:lastRenderedPageBreak/>
         <w:drawing>
-          <wp:inline distT="0" distB="0" distL="0" distR="0" wp14:anchorId="746A3255" wp14:editId="6ADCC83E">
-            <wp:extent cx="5943600" cy="2563495"/>
-            <wp:effectExtent l="0" t="0" r="0" b="8255"/>
-            <wp:docPr id="19" name="Picture 19"/>
+          <wp:inline distT="0" distB="0" distL="0" distR="0" wp14:anchorId="5F3076F8" wp14:editId="0772C05F">
+            <wp:extent cx="4752975" cy="3562350"/>
+            <wp:effectExtent l="0" t="0" r="9525" b="0"/>
+            <wp:docPr id="17" name="Picture 17"/>
             <wp:cNvGraphicFramePr>
               <a:graphicFrameLocks xmlns:a="http://schemas.openxmlformats.org/drawingml/2006/main" noChangeAspect="1"/>
             </wp:cNvGraphicFramePr>
@@ -4193,64 +4057,6 @@
                   <pic:spPr>
                     <a:xfrm>
                       <a:off x="0" y="0"/>
-                      <a:ext cx="5943600" cy="2563495"/>
-                    </a:xfrm>
-                    <a:prstGeom prst="rect">
-                      <a:avLst/>
-                    </a:prstGeom>
-                  </pic:spPr>
-                </pic:pic>
-              </a:graphicData>
-            </a:graphic>
-          </wp:inline>
-        </w:drawing>
-      </w:r>
-      <w:r>
-        <w:br w:type="page"/>
-      </w:r>
-    </w:p>
-    <w:p>
-      <w:pPr>
-        <w:pStyle w:val="Heading2"/>
-        <w:contextualSpacing w:val="0"/>
-      </w:pPr>
-      <w:r>
-        <w:lastRenderedPageBreak/>
-        <w:t>Change Log</w:t>
-      </w:r>
-    </w:p>
-    <w:p/>
-    <w:p/>
-    <w:p>
-      <w:r>
-        <w:rPr>
-          <w:noProof/>
-          <w:lang w:val="en-US" w:eastAsia="en-US"/>
-        </w:rPr>
-        <w:drawing>
-          <wp:inline distT="0" distB="0" distL="0" distR="0" wp14:anchorId="5F3076F8" wp14:editId="0772C05F">
-            <wp:extent cx="4752975" cy="3562350"/>
-            <wp:effectExtent l="0" t="0" r="9525" b="0"/>
-            <wp:docPr id="17" name="Picture 17"/>
-            <wp:cNvGraphicFramePr>
-              <a:graphicFrameLocks xmlns:a="http://schemas.openxmlformats.org/drawingml/2006/main" noChangeAspect="1"/>
-            </wp:cNvGraphicFramePr>
-            <a:graphic xmlns:a="http://schemas.openxmlformats.org/drawingml/2006/main">
-              <a:graphicData uri="http://schemas.openxmlformats.org/drawingml/2006/picture">
-                <pic:pic xmlns:pic="http://schemas.openxmlformats.org/drawingml/2006/picture">
-                  <pic:nvPicPr>
-                    <pic:cNvPr id="1" name=""/>
-                    <pic:cNvPicPr/>
-                  </pic:nvPicPr>
-                  <pic:blipFill>
-                    <a:blip r:embed="rId27"/>
-                    <a:stretch>
-                      <a:fillRect/>
-                    </a:stretch>
-                  </pic:blipFill>
-                  <pic:spPr>
-                    <a:xfrm>
-                      <a:off x="0" y="0"/>
                       <a:ext cx="4752975" cy="3562350"/>
                     </a:xfrm>
                     <a:prstGeom prst="rect">
@@ -4310,7 +4116,7 @@
     </w:p>
     <w:p/>
     <w:sectPr>
-      <w:footerReference w:type="default" r:id="rId28"/>
+      <w:footerReference w:type="default" r:id="rId27"/>
       <w:pgSz w:w="12240" w:h="15840"/>
       <w:pgMar w:top="1440" w:right="1440" w:bottom="1440" w:left="1440" w:header="720" w:footer="720" w:gutter="0"/>
       <w:pgNumType w:start="1"/>
@@ -4364,7 +4170,7 @@
       <w:rPr>
         <w:noProof/>
       </w:rPr>
-      <w:t>15</w:t>
+      <w:t>4</w:t>
     </w:r>
     <w:r>
       <w:fldChar w:fldCharType="end"/>
@@ -5134,7 +4940,6 @@
   <w:style w:type="character" w:default="1" w:styleId="DefaultParagraphFont">
     <w:name w:val="Default Paragraph Font"/>
     <w:uiPriority w:val="1"/>
-    <w:semiHidden/>
     <w:unhideWhenUsed/>
   </w:style>
   <w:style w:type="table" w:default="1" w:styleId="TableNormal">
@@ -5206,6 +5011,36 @@
       <w:rFonts w:asciiTheme="minorHAnsi" w:eastAsiaTheme="minorHAnsi" w:hAnsiTheme="minorHAnsi" w:cstheme="minorBidi"/>
       <w:color w:val="auto"/>
       <w:lang w:eastAsia="en-US"/>
+    </w:rPr>
+  </w:style>
+  <w:style w:type="paragraph" w:styleId="HTMLPreformatted">
+    <w:name w:val="HTML Preformatted"/>
+    <w:basedOn w:val="Normal"/>
+    <w:link w:val="HTMLPreformattedChar"/>
+    <w:uiPriority w:val="99"/>
+    <w:semiHidden/>
+    <w:unhideWhenUsed/>
+    <w:rsid w:val="00E34274"/>
+    <w:pPr>
+      <w:spacing w:line="240" w:lineRule="auto"/>
+    </w:pPr>
+    <w:rPr>
+      <w:rFonts w:ascii="Consolas" w:hAnsi="Consolas"/>
+      <w:sz w:val="20"/>
+      <w:szCs w:val="20"/>
+    </w:rPr>
+  </w:style>
+  <w:style w:type="character" w:customStyle="1" w:styleId="HTMLPreformattedChar">
+    <w:name w:val="HTML Preformatted Char"/>
+    <w:basedOn w:val="DefaultParagraphFont"/>
+    <w:link w:val="HTMLPreformatted"/>
+    <w:uiPriority w:val="99"/>
+    <w:semiHidden/>
+    <w:rsid w:val="00E34274"/>
+    <w:rPr>
+      <w:rFonts w:ascii="Consolas" w:hAnsi="Consolas"/>
+      <w:sz w:val="20"/>
+      <w:szCs w:val="20"/>
     </w:rPr>
   </w:style>
 </w:styles>

</xml_diff>